<commit_message>
Modificaciones en nombres de campos.
</commit_message>
<xml_diff>
--- a/Investigacion/Interfaces/Interfaces del Sistema.docx
+++ b/Investigacion/Interfaces/Interfaces del Sistema.docx
@@ -1419,7 +1419,7 @@
         <w:gridCol w:w="788"/>
         <w:gridCol w:w="1054"/>
         <w:gridCol w:w="1373"/>
-        <w:gridCol w:w="3331"/>
+        <w:gridCol w:w="3626"/>
         <w:gridCol w:w="1721"/>
       </w:tblGrid>
       <w:tr>
@@ -1571,6 +1571,9 @@
             <w:r>
               <w:t>CONDUCTOR.TIPO_DOC</w:t>
             </w:r>
+            <w:r>
+              <w:t>UMENTO</w:t>
+            </w:r>
           </w:p>
         </w:tc>
         <w:tc>
@@ -1654,7 +1657,16 @@
               <w:spacing w:after="120"/>
             </w:pPr>
             <w:r>
-              <w:t>CONDUCTOR.NUM_DOC</w:t>
+              <w:t>CONDUCTOR.NUM</w:t>
+            </w:r>
+            <w:r>
+              <w:t>ERO</w:t>
+            </w:r>
+            <w:r>
+              <w:t>_DOC</w:t>
+            </w:r>
+            <w:r>
+              <w:t>UMENTO</w:t>
             </w:r>
           </w:p>
         </w:tc>
@@ -2666,16 +2678,16 @@
         <w:tblLook w:val="04A0"/>
       </w:tblPr>
       <w:tblGrid>
-        <w:gridCol w:w="1654"/>
-        <w:gridCol w:w="852"/>
+        <w:gridCol w:w="1469"/>
+        <w:gridCol w:w="813"/>
         <w:gridCol w:w="10"/>
         <w:gridCol w:w="1044"/>
         <w:gridCol w:w="1364"/>
-        <w:gridCol w:w="11"/>
-        <w:gridCol w:w="1741"/>
-        <w:gridCol w:w="8"/>
-        <w:gridCol w:w="2586"/>
-        <w:gridCol w:w="8"/>
+        <w:gridCol w:w="10"/>
+        <w:gridCol w:w="2621"/>
+        <w:gridCol w:w="6"/>
+        <w:gridCol w:w="1934"/>
+        <w:gridCol w:w="7"/>
       </w:tblGrid>
       <w:tr>
         <w:tc>
@@ -3118,6 +3130,9 @@
             <w:r>
               <w:t>VTV.FECHA_INSP</w:t>
             </w:r>
+            <w:r>
+              <w:t>ECCION</w:t>
+            </w:r>
           </w:p>
         </w:tc>
         <w:tc>
@@ -3208,6 +3223,9 @@
             <w:pPr>
               <w:spacing w:after="120"/>
             </w:pPr>
+            <w:r>
+              <w:t>VTV.TIPO_VERIFICACION</w:t>
+            </w:r>
           </w:p>
         </w:tc>
         <w:tc>
@@ -3298,6 +3316,9 @@
             <w:pPr>
               <w:spacing w:after="120"/>
             </w:pPr>
+            <w:r>
+              <w:t>VTV.FECHA_VENCIMIENTO</w:t>
+            </w:r>
           </w:p>
         </w:tc>
         <w:tc>
@@ -3388,6 +3409,9 @@
             <w:pPr>
               <w:spacing w:after="120"/>
             </w:pPr>
+            <w:r>
+              <w:t>VTV.NUMERO_OBLEA</w:t>
+            </w:r>
           </w:p>
         </w:tc>
         <w:tc>
@@ -3478,6 +3502,9 @@
             <w:pPr>
               <w:spacing w:after="120"/>
             </w:pPr>
+            <w:r>
+              <w:t>VTV.RESULTADO</w:t>
+            </w:r>
           </w:p>
         </w:tc>
         <w:tc>
@@ -3515,6 +3542,7 @@
           <w:rStyle w:val="Ttulo5Car"/>
           <w:color w:val="365F91" w:themeColor="accent1" w:themeShade="BF"/>
         </w:rPr>
+        <w:lastRenderedPageBreak/>
         <w:t xml:space="preserve"> </w:t>
       </w:r>
       <w:bookmarkStart w:id="5" w:name="_Toc291502336"/>
@@ -3540,14 +3568,7 @@
           <w:rPr>
             <w:rStyle w:val="Hipervnculo"/>
           </w:rPr>
-          <w:t>http://apps.buenosaires.gov.ar/areas/seguridad_justicia/justicia_trabajo/adm_faltas/consulta_inf</w:t>
-        </w:r>
-        <w:r>
-          <w:rPr>
-            <w:rStyle w:val="Hipervnculo"/>
-          </w:rPr>
-          <w:lastRenderedPageBreak/>
-          <w:t>racciones_p.php</w:t>
+          <w:t>http://apps.buenosaires.gov.ar/areas/seguridad_justicia/justicia_trabajo/adm_faltas/consulta_infracciones_p.php</w:t>
         </w:r>
       </w:hyperlink>
       <w:r>
@@ -4583,15 +4604,28 @@
     <w:p>
       <w:pPr>
         <w:pStyle w:val="Ttulo1"/>
+      </w:pPr>
+      <w:bookmarkStart w:id="6" w:name="_Toc291502337"/>
+    </w:p>
+    <w:p>
+      <w:pPr>
         <w:rPr>
-          <w:lang w:val="en-US"/>
+          <w:rFonts w:asciiTheme="majorHAnsi" w:eastAsiaTheme="majorEastAsia" w:hAnsiTheme="majorHAnsi" w:cstheme="majorBidi"/>
+          <w:color w:val="365F91" w:themeColor="accent1" w:themeShade="BF"/>
+          <w:sz w:val="28"/>
+          <w:szCs w:val="28"/>
         </w:rPr>
       </w:pPr>
-      <w:bookmarkStart w:id="6" w:name="_Toc291502337"/>
-      <w:r>
-        <w:rPr>
-          <w:lang w:val="en-US"/>
-        </w:rPr>
+      <w:r>
+        <w:br w:type="page"/>
+      </w:r>
+    </w:p>
+    <w:p>
+      <w:pPr>
+        <w:pStyle w:val="Ttulo1"/>
+      </w:pPr>
+      <w:r>
+        <w:lastRenderedPageBreak/>
         <w:t>BCRA</w:t>
       </w:r>
       <w:bookmarkEnd w:id="6"/>
@@ -4599,6 +4633,7 @@
     <w:p>
       <w:pPr>
         <w:spacing w:after="120"/>
+        <w:jc w:val="both"/>
       </w:pPr>
       <w:r>
         <w:t xml:space="preserve">El Banco Central de la República Argentina brinda información a través del sitio web  y en forma masiva (a través de un soporte óptico, CD). La información </w:t>
@@ -4642,8 +4677,8 @@
         <w:gridCol w:w="833"/>
         <w:gridCol w:w="1134"/>
         <w:gridCol w:w="993"/>
-        <w:gridCol w:w="2426"/>
-        <w:gridCol w:w="2110"/>
+        <w:gridCol w:w="2568"/>
+        <w:gridCol w:w="1968"/>
       </w:tblGrid>
       <w:tr>
         <w:tc>
@@ -4700,7 +4735,7 @@
         </w:tc>
         <w:tc>
           <w:tcPr>
-            <w:tcW w:w="2426" w:type="dxa"/>
+            <w:tcW w:w="2568" w:type="dxa"/>
           </w:tcPr>
           <w:p>
             <w:pPr>
@@ -4713,7 +4748,7 @@
         </w:tc>
         <w:tc>
           <w:tcPr>
-            <w:tcW w:w="2110" w:type="dxa"/>
+            <w:tcW w:w="1968" w:type="dxa"/>
           </w:tcPr>
           <w:p>
             <w:pPr>
@@ -4735,6 +4770,9 @@
               <w:spacing w:after="120"/>
             </w:pPr>
             <w:r>
+              <w:t xml:space="preserve">Tipo de </w:t>
+            </w:r>
+            <w:r>
               <w:t>Clave única</w:t>
             </w:r>
           </w:p>
@@ -4761,6 +4799,98 @@
               <w:spacing w:after="120"/>
             </w:pPr>
             <w:r>
+              <w:t>1</w:t>
+            </w:r>
+          </w:p>
+        </w:tc>
+        <w:tc>
+          <w:tcPr>
+            <w:tcW w:w="993" w:type="dxa"/>
+          </w:tcPr>
+          <w:p>
+            <w:pPr>
+              <w:spacing w:after="120"/>
+            </w:pPr>
+            <w:r>
+              <w:t>N</w:t>
+            </w:r>
+          </w:p>
+        </w:tc>
+        <w:tc>
+          <w:tcPr>
+            <w:tcW w:w="2568" w:type="dxa"/>
+          </w:tcPr>
+          <w:p>
+            <w:pPr>
+              <w:spacing w:after="120"/>
+            </w:pPr>
+            <w:r>
+              <w:t>BCRA</w:t>
+            </w:r>
+            <w:r>
+              <w:t>.</w:t>
+            </w:r>
+            <w:r>
+              <w:t>TIPO_</w:t>
+            </w:r>
+            <w:r>
+              <w:t>C</w:t>
+            </w:r>
+            <w:r>
+              <w:t>LAVE_UNICA</w:t>
+            </w:r>
+          </w:p>
+        </w:tc>
+        <w:tc>
+          <w:tcPr>
+            <w:tcW w:w="1968" w:type="dxa"/>
+          </w:tcPr>
+          <w:p>
+            <w:pPr>
+              <w:spacing w:after="120"/>
+            </w:pPr>
+            <w:r>
+              <w:t>CUIT/CUIL/CDI</w:t>
+            </w:r>
+          </w:p>
+        </w:tc>
+      </w:tr>
+      <w:tr>
+        <w:tc>
+          <w:tcPr>
+            <w:tcW w:w="1668" w:type="dxa"/>
+          </w:tcPr>
+          <w:p>
+            <w:pPr>
+              <w:spacing w:after="120"/>
+            </w:pPr>
+            <w:r>
+              <w:t>Clave única</w:t>
+            </w:r>
+          </w:p>
+        </w:tc>
+        <w:tc>
+          <w:tcPr>
+            <w:tcW w:w="833" w:type="dxa"/>
+          </w:tcPr>
+          <w:p>
+            <w:pPr>
+              <w:spacing w:after="120"/>
+            </w:pPr>
+            <w:r>
+              <w:t>1</w:t>
+            </w:r>
+          </w:p>
+        </w:tc>
+        <w:tc>
+          <w:tcPr>
+            <w:tcW w:w="1134" w:type="dxa"/>
+          </w:tcPr>
+          <w:p>
+            <w:pPr>
+              <w:spacing w:after="120"/>
+            </w:pPr>
+            <w:r>
               <w:t>11</w:t>
             </w:r>
           </w:p>
@@ -4780,37 +4910,27 @@
         </w:tc>
         <w:tc>
           <w:tcPr>
-            <w:tcW w:w="2426" w:type="dxa"/>
-          </w:tcPr>
-          <w:p>
-            <w:pPr>
-              <w:spacing w:after="120"/>
-            </w:pPr>
-            <w:r>
-              <w:t>BCRA</w:t>
-            </w:r>
-            <w:r>
-              <w:t>.C</w:t>
-            </w:r>
-            <w:r>
-              <w:t>LAVE_UNICA</w:t>
-            </w:r>
-          </w:p>
-        </w:tc>
-        <w:tc>
-          <w:tcPr>
-            <w:tcW w:w="2110" w:type="dxa"/>
-          </w:tcPr>
-          <w:p>
-            <w:pPr>
-              <w:spacing w:after="120"/>
-            </w:pPr>
-            <w:r>
-              <w:t xml:space="preserve">Número de </w:t>
-            </w:r>
-            <w:r>
-              <w:lastRenderedPageBreak/>
-              <w:t>CUIT/CUIL/CDI</w:t>
+            <w:tcW w:w="2568" w:type="dxa"/>
+          </w:tcPr>
+          <w:p>
+            <w:pPr>
+              <w:spacing w:after="120"/>
+            </w:pPr>
+            <w:r>
+              <w:t>BCRA.CLAVE_UNICA</w:t>
+            </w:r>
+          </w:p>
+        </w:tc>
+        <w:tc>
+          <w:tcPr>
+            <w:tcW w:w="1968" w:type="dxa"/>
+          </w:tcPr>
+          <w:p>
+            <w:pPr>
+              <w:spacing w:after="120"/>
+            </w:pPr>
+            <w:r>
+              <w:t>Número de CUIT/CUIL/CDI</w:t>
             </w:r>
           </w:p>
         </w:tc>
@@ -4829,7 +4949,6 @@
               <w:spacing w:after="120"/>
             </w:pPr>
             <w:r>
-              <w:lastRenderedPageBreak/>
               <w:t>Inhabilitación judicial</w:t>
             </w:r>
           </w:p>
@@ -4878,7 +4997,7 @@
         </w:tc>
         <w:tc>
           <w:tcPr>
-            <w:tcW w:w="2426" w:type="dxa"/>
+            <w:tcW w:w="2568" w:type="dxa"/>
             <w:vAlign w:val="center"/>
           </w:tcPr>
           <w:p>
@@ -4898,7 +5017,7 @@
         </w:tc>
         <w:tc>
           <w:tcPr>
-            <w:tcW w:w="2110" w:type="dxa"/>
+            <w:tcW w:w="1968" w:type="dxa"/>
             <w:vAlign w:val="center"/>
           </w:tcPr>
           <w:p>
@@ -4979,7 +5098,7 @@
         </w:tc>
         <w:tc>
           <w:tcPr>
-            <w:tcW w:w="2426" w:type="dxa"/>
+            <w:tcW w:w="2568" w:type="dxa"/>
             <w:vAlign w:val="center"/>
           </w:tcPr>
           <w:p>
@@ -4993,7 +5112,7 @@
         </w:tc>
         <w:tc>
           <w:tcPr>
-            <w:tcW w:w="2110" w:type="dxa"/>
+            <w:tcW w:w="1968" w:type="dxa"/>
             <w:vAlign w:val="center"/>
           </w:tcPr>
           <w:p>
@@ -5068,7 +5187,7 @@
         </w:tc>
         <w:tc>
           <w:tcPr>
-            <w:tcW w:w="2426" w:type="dxa"/>
+            <w:tcW w:w="2568" w:type="dxa"/>
             <w:vAlign w:val="center"/>
           </w:tcPr>
           <w:p>
@@ -5088,7 +5207,7 @@
         </w:tc>
         <w:tc>
           <w:tcPr>
-            <w:tcW w:w="2110" w:type="dxa"/>
+            <w:tcW w:w="1968" w:type="dxa"/>
             <w:vAlign w:val="center"/>
           </w:tcPr>
           <w:p>
@@ -5163,7 +5282,7 @@
         </w:tc>
         <w:tc>
           <w:tcPr>
-            <w:tcW w:w="2426" w:type="dxa"/>
+            <w:tcW w:w="2568" w:type="dxa"/>
             <w:vAlign w:val="center"/>
           </w:tcPr>
           <w:p>
@@ -5177,7 +5296,7 @@
         </w:tc>
         <w:tc>
           <w:tcPr>
-            <w:tcW w:w="2110" w:type="dxa"/>
+            <w:tcW w:w="1968" w:type="dxa"/>
             <w:vAlign w:val="center"/>
           </w:tcPr>
           <w:p>
@@ -5252,7 +5371,7 @@
         </w:tc>
         <w:tc>
           <w:tcPr>
-            <w:tcW w:w="2426" w:type="dxa"/>
+            <w:tcW w:w="2568" w:type="dxa"/>
             <w:vAlign w:val="center"/>
           </w:tcPr>
           <w:p>
@@ -5272,7 +5391,7 @@
         </w:tc>
         <w:tc>
           <w:tcPr>
-            <w:tcW w:w="2110" w:type="dxa"/>
+            <w:tcW w:w="1968" w:type="dxa"/>
             <w:vAlign w:val="center"/>
           </w:tcPr>
           <w:p>
@@ -5347,7 +5466,7 @@
         </w:tc>
         <w:tc>
           <w:tcPr>
-            <w:tcW w:w="2426" w:type="dxa"/>
+            <w:tcW w:w="2568" w:type="dxa"/>
             <w:vAlign w:val="center"/>
           </w:tcPr>
           <w:p>
@@ -5361,7 +5480,7 @@
         </w:tc>
         <w:tc>
           <w:tcPr>
-            <w:tcW w:w="2110" w:type="dxa"/>
+            <w:tcW w:w="1968" w:type="dxa"/>
             <w:vAlign w:val="center"/>
           </w:tcPr>
           <w:p>
@@ -5436,7 +5555,7 @@
         </w:tc>
         <w:tc>
           <w:tcPr>
-            <w:tcW w:w="2426" w:type="dxa"/>
+            <w:tcW w:w="2568" w:type="dxa"/>
             <w:vAlign w:val="center"/>
           </w:tcPr>
           <w:p>
@@ -5450,7 +5569,7 @@
         </w:tc>
         <w:tc>
           <w:tcPr>
-            <w:tcW w:w="2110" w:type="dxa"/>
+            <w:tcW w:w="1968" w:type="dxa"/>
             <w:vAlign w:val="center"/>
           </w:tcPr>
           <w:p>
@@ -5477,7 +5596,11 @@
               <w:spacing w:after="120"/>
             </w:pPr>
             <w:r>
-              <w:t>Total de deuda en situación “con problemas”</w:t>
+              <w:t xml:space="preserve">Total de deuda en situación “con </w:t>
+            </w:r>
+            <w:r>
+              <w:lastRenderedPageBreak/>
+              <w:t>problemas”</w:t>
             </w:r>
           </w:p>
         </w:tc>
@@ -5491,6 +5614,7 @@
               <w:spacing w:after="120"/>
             </w:pPr>
             <w:r>
+              <w:lastRenderedPageBreak/>
               <w:t>23</w:t>
             </w:r>
           </w:p>
@@ -5525,7 +5649,7 @@
         </w:tc>
         <w:tc>
           <w:tcPr>
-            <w:tcW w:w="2426" w:type="dxa"/>
+            <w:tcW w:w="2568" w:type="dxa"/>
             <w:vAlign w:val="center"/>
           </w:tcPr>
           <w:p>
@@ -5539,7 +5663,7 @@
         </w:tc>
         <w:tc>
           <w:tcPr>
-            <w:tcW w:w="2110" w:type="dxa"/>
+            <w:tcW w:w="1968" w:type="dxa"/>
             <w:vAlign w:val="center"/>
           </w:tcPr>
           <w:p>
@@ -5566,6 +5690,7 @@
               <w:spacing w:after="120"/>
             </w:pPr>
             <w:r>
+              <w:lastRenderedPageBreak/>
               <w:t>Total de deuda en situación de alto riesgo de insolvencia</w:t>
             </w:r>
           </w:p>
@@ -5614,7 +5739,7 @@
         </w:tc>
         <w:tc>
           <w:tcPr>
-            <w:tcW w:w="2426" w:type="dxa"/>
+            <w:tcW w:w="2568" w:type="dxa"/>
             <w:vAlign w:val="center"/>
           </w:tcPr>
           <w:p>
@@ -5628,7 +5753,7 @@
         </w:tc>
         <w:tc>
           <w:tcPr>
-            <w:tcW w:w="2110" w:type="dxa"/>
+            <w:tcW w:w="1968" w:type="dxa"/>
             <w:vAlign w:val="center"/>
           </w:tcPr>
           <w:p>
@@ -5703,7 +5828,7 @@
         </w:tc>
         <w:tc>
           <w:tcPr>
-            <w:tcW w:w="2426" w:type="dxa"/>
+            <w:tcW w:w="2568" w:type="dxa"/>
             <w:vAlign w:val="center"/>
           </w:tcPr>
           <w:p>
@@ -5717,7 +5842,7 @@
         </w:tc>
         <w:tc>
           <w:tcPr>
-            <w:tcW w:w="2110" w:type="dxa"/>
+            <w:tcW w:w="1968" w:type="dxa"/>
             <w:vAlign w:val="center"/>
           </w:tcPr>
           <w:p>
@@ -5792,7 +5917,7 @@
         </w:tc>
         <w:tc>
           <w:tcPr>
-            <w:tcW w:w="2426" w:type="dxa"/>
+            <w:tcW w:w="2568" w:type="dxa"/>
             <w:vAlign w:val="center"/>
           </w:tcPr>
           <w:p>
@@ -5806,7 +5931,7 @@
         </w:tc>
         <w:tc>
           <w:tcPr>
-            <w:tcW w:w="2110" w:type="dxa"/>
+            <w:tcW w:w="1968" w:type="dxa"/>
             <w:vAlign w:val="center"/>
           </w:tcPr>
           <w:p>
@@ -5881,7 +6006,7 @@
         </w:tc>
         <w:tc>
           <w:tcPr>
-            <w:tcW w:w="2426" w:type="dxa"/>
+            <w:tcW w:w="2568" w:type="dxa"/>
             <w:vAlign w:val="center"/>
           </w:tcPr>
           <w:p>
@@ -5895,7 +6020,7 @@
         </w:tc>
         <w:tc>
           <w:tcPr>
-            <w:tcW w:w="2110" w:type="dxa"/>
+            <w:tcW w:w="1968" w:type="dxa"/>
             <w:vAlign w:val="center"/>
           </w:tcPr>
           <w:p>
@@ -6563,7 +6688,11 @@
               <w:spacing w:after="120"/>
             </w:pPr>
             <w:r>
-              <w:t>Puede ser accidente, daños y perjuicios, etc.</w:t>
+              <w:t xml:space="preserve">Puede ser accidente, daños y perjuicios, </w:t>
+            </w:r>
+            <w:r>
+              <w:lastRenderedPageBreak/>
+              <w:t>etc.</w:t>
             </w:r>
           </w:p>
         </w:tc>
@@ -6611,70 +6740,27 @@
         <w:spacing w:after="120"/>
         <w:rPr>
           <w:rStyle w:val="nfasisintenso"/>
-          <w:lang w:val="en-US"/>
         </w:rPr>
       </w:pPr>
-      <w:proofErr w:type="gramStart"/>
       <w:r>
         <w:rPr>
           <w:rStyle w:val="nfasisintenso"/>
-          <w:lang w:val="en-US"/>
         </w:rPr>
-        <w:t xml:space="preserve">INTERFAZ </w:t>
-      </w:r>
+        <w:t xml:space="preserve">INTERFAZ  IDA (HOST-&gt; SERVER </w:t>
+      </w:r>
+      <w:proofErr w:type="spellStart"/>
       <w:r>
         <w:rPr>
           <w:rStyle w:val="nfasisintenso"/>
-          <w:lang w:val="en-US"/>
         </w:rPr>
-        <w:t xml:space="preserve"> </w:t>
-      </w:r>
+        <w:t>Boletin</w:t>
+      </w:r>
+      <w:proofErr w:type="spellEnd"/>
       <w:r>
         <w:rPr>
           <w:rStyle w:val="nfasisintenso"/>
-          <w:lang w:val="en-US"/>
         </w:rPr>
-        <w:t>IDA</w:t>
-      </w:r>
-      <w:proofErr w:type="gramEnd"/>
-      <w:r>
-        <w:rPr>
-          <w:rStyle w:val="nfasisintenso"/>
-          <w:lang w:val="en-US"/>
-        </w:rPr>
-        <w:t xml:space="preserve"> (HOST-&gt; SERVER </w:t>
-      </w:r>
-      <w:proofErr w:type="spellStart"/>
-      <w:r>
-        <w:rPr>
-          <w:rStyle w:val="nfasisintenso"/>
-          <w:lang w:val="en-US"/>
-        </w:rPr>
-        <w:t>Boletin</w:t>
-      </w:r>
-      <w:proofErr w:type="spellEnd"/>
-      <w:r>
-        <w:rPr>
-          <w:rStyle w:val="nfasisintenso"/>
-          <w:lang w:val="en-US"/>
-        </w:rPr>
-        <w:t xml:space="preserve"> </w:t>
-      </w:r>
-      <w:proofErr w:type="spellStart"/>
-      <w:r>
-        <w:rPr>
-          <w:rStyle w:val="nfasisintenso"/>
-          <w:lang w:val="en-US"/>
-        </w:rPr>
-        <w:t>oficial</w:t>
-      </w:r>
-      <w:proofErr w:type="spellEnd"/>
-      <w:r>
-        <w:rPr>
-          <w:rStyle w:val="nfasisintenso"/>
-          <w:lang w:val="en-US"/>
-        </w:rPr>
-        <w:t>)</w:t>
+        <w:t xml:space="preserve"> oficial)</w:t>
       </w:r>
     </w:p>
     <w:p>
@@ -6909,7 +6995,6 @@
         <w:rPr>
           <w:b/>
         </w:rPr>
-        <w:lastRenderedPageBreak/>
         <w:t>Registro de la interfaz de Vuelta</w:t>
       </w:r>
     </w:p>
@@ -7554,6 +7639,7 @@
               <w:spacing w:after="120"/>
             </w:pPr>
             <w:r>
+              <w:lastRenderedPageBreak/>
               <w:t>Tipo de siniestro</w:t>
             </w:r>
           </w:p>
@@ -9594,7 +9680,7 @@
 </file>
 
 <file path=customXml/itemProps1.xml><?xml version="1.0" encoding="utf-8"?>
-<ds:datastoreItem xmlns:ds="http://schemas.openxmlformats.org/officeDocument/2006/customXml" ds:itemID="{40454A8E-910F-4037-9B0C-688DC9A5F64A}">
+<ds:datastoreItem xmlns:ds="http://schemas.openxmlformats.org/officeDocument/2006/customXml" ds:itemID="{F7E553A0-F279-4EB7-9737-96588BEDD957}">
   <ds:schemaRefs>
     <ds:schemaRef ds:uri="http://schemas.openxmlformats.org/officeDocument/2006/bibliography"/>
   </ds:schemaRefs>

</xml_diff>

<commit_message>
Agrego la interfaces de las infracciones de transito.
</commit_message>
<xml_diff>
--- a/Investigacion/Interfaces/Interfaces del Sistema.docx
+++ b/Investigacion/Interfaces/Interfaces del Sistema.docx
@@ -58,7 +58,7 @@
             </w:rPr>
             <w:fldChar w:fldCharType="separate"/>
           </w:r>
-          <w:hyperlink w:anchor="_Toc291502331" w:history="1">
+          <w:hyperlink w:anchor="_Toc291717216" w:history="1">
             <w:r>
               <w:rPr>
                 <w:rStyle w:val="Hipervnculo"/>
@@ -85,7 +85,7 @@
                 <w:noProof/>
                 <w:webHidden/>
               </w:rPr>
-              <w:instrText xml:space="preserve"> PAGEREF _Toc291502331 \h </w:instrText>
+              <w:instrText xml:space="preserve"> PAGEREF _Toc291717216 \h </w:instrText>
             </w:r>
             <w:r>
               <w:rPr>
@@ -128,7 +128,7 @@
               <w:lang w:eastAsia="es-AR"/>
             </w:rPr>
           </w:pPr>
-          <w:hyperlink w:anchor="_Toc291502332" w:history="1">
+          <w:hyperlink w:anchor="_Toc291717217" w:history="1">
             <w:r>
               <w:rPr>
                 <w:rStyle w:val="Hipervnculo"/>
@@ -155,7 +155,7 @@
                 <w:noProof/>
                 <w:webHidden/>
               </w:rPr>
-              <w:instrText xml:space="preserve"> PAGEREF _Toc291502332 \h </w:instrText>
+              <w:instrText xml:space="preserve"> PAGEREF _Toc291717217 \h </w:instrText>
             </w:r>
             <w:r>
               <w:rPr>
@@ -198,7 +198,7 @@
               <w:lang w:eastAsia="es-AR"/>
             </w:rPr>
           </w:pPr>
-          <w:hyperlink w:anchor="_Toc291502333" w:history="1">
+          <w:hyperlink w:anchor="_Toc291717218" w:history="1">
             <w:r>
               <w:rPr>
                 <w:rStyle w:val="Hipervnculo"/>
@@ -225,7 +225,7 @@
                 <w:noProof/>
                 <w:webHidden/>
               </w:rPr>
-              <w:instrText xml:space="preserve"> PAGEREF _Toc291502333 \h </w:instrText>
+              <w:instrText xml:space="preserve"> PAGEREF _Toc291717218 \h </w:instrText>
             </w:r>
             <w:r>
               <w:rPr>
@@ -268,7 +268,7 @@
               <w:lang w:eastAsia="es-AR"/>
             </w:rPr>
           </w:pPr>
-          <w:hyperlink w:anchor="_Toc291502334" w:history="1">
+          <w:hyperlink w:anchor="_Toc291717219" w:history="1">
             <w:r>
               <w:rPr>
                 <w:rStyle w:val="Hipervnculo"/>
@@ -295,7 +295,7 @@
                 <w:noProof/>
                 <w:webHidden/>
               </w:rPr>
-              <w:instrText xml:space="preserve"> PAGEREF _Toc291502334 \h </w:instrText>
+              <w:instrText xml:space="preserve"> PAGEREF _Toc291717219 \h </w:instrText>
             </w:r>
             <w:r>
               <w:rPr>
@@ -338,7 +338,7 @@
               <w:lang w:eastAsia="es-AR"/>
             </w:rPr>
           </w:pPr>
-          <w:hyperlink w:anchor="_Toc291502335" w:history="1">
+          <w:hyperlink w:anchor="_Toc291717220" w:history="1">
             <w:r>
               <w:rPr>
                 <w:rStyle w:val="Hipervnculo"/>
@@ -365,7 +365,7 @@
                 <w:noProof/>
                 <w:webHidden/>
               </w:rPr>
-              <w:instrText xml:space="preserve"> PAGEREF _Toc291502335 \h </w:instrText>
+              <w:instrText xml:space="preserve"> PAGEREF _Toc291717220 \h </w:instrText>
             </w:r>
             <w:r>
               <w:rPr>
@@ -408,13 +408,13 @@
               <w:lang w:eastAsia="es-AR"/>
             </w:rPr>
           </w:pPr>
-          <w:hyperlink w:anchor="_Toc291502336" w:history="1">
+          <w:hyperlink w:anchor="_Toc291717221" w:history="1">
             <w:r>
               <w:rPr>
                 <w:rStyle w:val="Hipervnculo"/>
                 <w:noProof/>
               </w:rPr>
-              <w:t>SEPC - Sistema de Evaluación Permanente de Conductores</w:t>
+              <w:t>Gobierno Bs. As - Infracciones de tráfico</w:t>
             </w:r>
             <w:r>
               <w:rPr>
@@ -435,7 +435,7 @@
                 <w:noProof/>
                 <w:webHidden/>
               </w:rPr>
-              <w:instrText xml:space="preserve"> PAGEREF _Toc291502336 \h </w:instrText>
+              <w:instrText xml:space="preserve"> PAGEREF _Toc291717221 \h </w:instrText>
             </w:r>
             <w:r>
               <w:rPr>
@@ -455,7 +455,7 @@
                 <w:noProof/>
                 <w:webHidden/>
               </w:rPr>
-              <w:t>5</w:t>
+              <w:t>6</w:t>
             </w:r>
             <w:r>
               <w:rPr>
@@ -478,14 +478,13 @@
               <w:lang w:eastAsia="es-AR"/>
             </w:rPr>
           </w:pPr>
-          <w:hyperlink w:anchor="_Toc291502337" w:history="1">
+          <w:hyperlink w:anchor="_Toc291717222" w:history="1">
             <w:r>
               <w:rPr>
                 <w:rStyle w:val="Hipervnculo"/>
                 <w:noProof/>
-                <w:lang w:val="en-US"/>
               </w:rPr>
-              <w:t>BCRA</w:t>
+              <w:t>SEPC - Sistema de Evaluación Permanente de Conductores</w:t>
             </w:r>
             <w:r>
               <w:rPr>
@@ -506,7 +505,7 @@
                 <w:noProof/>
                 <w:webHidden/>
               </w:rPr>
-              <w:instrText xml:space="preserve"> PAGEREF _Toc291502337 \h </w:instrText>
+              <w:instrText xml:space="preserve"> PAGEREF _Toc291717222 \h </w:instrText>
             </w:r>
             <w:r>
               <w:rPr>
@@ -526,7 +525,7 @@
                 <w:noProof/>
                 <w:webHidden/>
               </w:rPr>
-              <w:t>6</w:t>
+              <w:t>7</w:t>
             </w:r>
             <w:r>
               <w:rPr>
@@ -549,13 +548,13 @@
               <w:lang w:eastAsia="es-AR"/>
             </w:rPr>
           </w:pPr>
-          <w:hyperlink w:anchor="_Toc291502338" w:history="1">
+          <w:hyperlink w:anchor="_Toc291717223" w:history="1">
             <w:r>
               <w:rPr>
                 <w:rStyle w:val="Hipervnculo"/>
                 <w:noProof/>
               </w:rPr>
-              <w:t>Poder judicial</w:t>
+              <w:t>BCRA</w:t>
             </w:r>
             <w:r>
               <w:rPr>
@@ -576,7 +575,7 @@
                 <w:noProof/>
                 <w:webHidden/>
               </w:rPr>
-              <w:instrText xml:space="preserve"> PAGEREF _Toc291502338 \h </w:instrText>
+              <w:instrText xml:space="preserve"> PAGEREF _Toc291717223 \h </w:instrText>
             </w:r>
             <w:r>
               <w:rPr>
@@ -619,7 +618,77 @@
               <w:lang w:eastAsia="es-AR"/>
             </w:rPr>
           </w:pPr>
-          <w:hyperlink w:anchor="_Toc291502339" w:history="1">
+          <w:hyperlink w:anchor="_Toc291717224" w:history="1">
+            <w:r>
+              <w:rPr>
+                <w:rStyle w:val="Hipervnculo"/>
+                <w:noProof/>
+              </w:rPr>
+              <w:t>Poder judicial</w:t>
+            </w:r>
+            <w:r>
+              <w:rPr>
+                <w:noProof/>
+                <w:webHidden/>
+              </w:rPr>
+              <w:tab/>
+            </w:r>
+            <w:r>
+              <w:rPr>
+                <w:noProof/>
+                <w:webHidden/>
+              </w:rPr>
+              <w:fldChar w:fldCharType="begin"/>
+            </w:r>
+            <w:r>
+              <w:rPr>
+                <w:noProof/>
+                <w:webHidden/>
+              </w:rPr>
+              <w:instrText xml:space="preserve"> PAGEREF _Toc291717224 \h </w:instrText>
+            </w:r>
+            <w:r>
+              <w:rPr>
+                <w:noProof/>
+                <w:webHidden/>
+              </w:rPr>
+            </w:r>
+            <w:r>
+              <w:rPr>
+                <w:noProof/>
+                <w:webHidden/>
+              </w:rPr>
+              <w:fldChar w:fldCharType="separate"/>
+            </w:r>
+            <w:r>
+              <w:rPr>
+                <w:noProof/>
+                <w:webHidden/>
+              </w:rPr>
+              <w:t>9</w:t>
+            </w:r>
+            <w:r>
+              <w:rPr>
+                <w:noProof/>
+                <w:webHidden/>
+              </w:rPr>
+              <w:fldChar w:fldCharType="end"/>
+            </w:r>
+          </w:hyperlink>
+        </w:p>
+        <w:p>
+          <w:pPr>
+            <w:pStyle w:val="TDC1"/>
+            <w:tabs>
+              <w:tab w:val="right" w:leader="dot" w:pos="8828"/>
+            </w:tabs>
+            <w:rPr>
+              <w:rFonts w:eastAsiaTheme="minorEastAsia"/>
+              <w:noProof/>
+              <w:lang w:eastAsia="es-AR"/>
+            </w:rPr>
+          </w:pPr>
+          <w:hyperlink w:anchor="_Toc291717225" w:history="1">
             <w:r>
               <w:rPr>
                 <w:rStyle w:val="Hipervnculo"/>
@@ -646,7 +715,7 @@
                 <w:noProof/>
                 <w:webHidden/>
               </w:rPr>
-              <w:instrText xml:space="preserve"> PAGEREF _Toc291502339 \h </w:instrText>
+              <w:instrText xml:space="preserve"> PAGEREF _Toc291717225 \h </w:instrText>
             </w:r>
             <w:r>
               <w:rPr>
@@ -666,7 +735,7 @@
                 <w:noProof/>
                 <w:webHidden/>
               </w:rPr>
-              <w:t>9</w:t>
+              <w:t>10</w:t>
             </w:r>
             <w:r>
               <w:rPr>
@@ -711,7 +780,7 @@
       <w:pPr>
         <w:pStyle w:val="Ttulo1"/>
       </w:pPr>
-      <w:bookmarkStart w:id="0" w:name="_Toc291502331"/>
+      <w:bookmarkStart w:id="0" w:name="_Toc291717216"/>
       <w:r>
         <w:lastRenderedPageBreak/>
         <w:t>I</w:t>
@@ -821,7 +890,7 @@
       <w:r>
         <w:br w:type="page"/>
       </w:r>
-      <w:bookmarkStart w:id="1" w:name="_Toc291502332"/>
+      <w:bookmarkStart w:id="1" w:name="_Toc291717217"/>
       <w:r>
         <w:lastRenderedPageBreak/>
         <w:t>I</w:t>
@@ -1140,20 +1209,34 @@
     </w:p>
     <w:p>
       <w:pPr>
+        <w:pStyle w:val="Prrafodelista"/>
+        <w:numPr>
+          <w:ilvl w:val="0"/>
+          <w:numId w:val="5"/>
+        </w:numPr>
         <w:spacing w:after="120"/>
         <w:jc w:val="both"/>
       </w:pPr>
+      <w:r>
+        <w:t>Gobierno Bs. As- Multas de tráfico.</w:t>
+      </w:r>
     </w:p>
     <w:p>
-      <w:r>
-        <w:br w:type="page"/>
-      </w:r>
+      <w:pPr>
+        <w:spacing w:after="120"/>
+        <w:jc w:val="both"/>
+      </w:pPr>
     </w:p>
     <w:p>
+      <w:r>
+        <w:br w:type="page"/>
+      </w:r>
+    </w:p>
+    <w:p>
       <w:pPr>
         <w:pStyle w:val="Ttulo1"/>
       </w:pPr>
-      <w:bookmarkStart w:id="2" w:name="_Toc291502333"/>
+      <w:bookmarkStart w:id="2" w:name="_Toc291717218"/>
       <w:r>
         <w:lastRenderedPageBreak/>
         <w:t>Aclaraciones</w:t>
@@ -1387,7 +1470,7 @@
           <w:color w:val="365F91" w:themeColor="accent1" w:themeShade="BF"/>
         </w:rPr>
       </w:pPr>
-      <w:bookmarkStart w:id="3" w:name="_Toc291502334"/>
+      <w:bookmarkStart w:id="3" w:name="_Toc291717219"/>
       <w:r>
         <w:rPr>
           <w:rStyle w:val="Ttulo5Car"/>
@@ -2316,7 +2399,7 @@
           <w:color w:val="365F91" w:themeColor="accent1" w:themeShade="BF"/>
         </w:rPr>
       </w:pPr>
-      <w:bookmarkStart w:id="4" w:name="_Toc291502335"/>
+      <w:bookmarkStart w:id="4" w:name="_Toc291717220"/>
       <w:r>
         <w:rPr>
           <w:rStyle w:val="Ttulo5Car"/>
@@ -3530,32 +3613,33 @@
       </w:pPr>
     </w:p>
     <w:p>
+      <w:r>
+        <w:br w:type="page"/>
+      </w:r>
+    </w:p>
+    <w:p>
       <w:pPr>
         <w:pStyle w:val="Ttulo1"/>
-        <w:rPr>
-          <w:rStyle w:val="Ttulo5Car"/>
-          <w:color w:val="365F91" w:themeColor="accent1" w:themeShade="BF"/>
-        </w:rPr>
-      </w:pPr>
-      <w:r>
-        <w:rPr>
-          <w:rStyle w:val="Ttulo5Car"/>
-          <w:color w:val="365F91" w:themeColor="accent1" w:themeShade="BF"/>
-        </w:rPr>
+      </w:pPr>
+      <w:bookmarkStart w:id="5" w:name="_Toc291717221"/>
+      <w:r>
         <w:lastRenderedPageBreak/>
+        <w:t>Gobierno Bs. As</w:t>
+      </w:r>
+      <w:r>
         <w:t xml:space="preserve"> </w:t>
       </w:r>
-      <w:bookmarkStart w:id="5" w:name="_Toc291502336"/>
-      <w:r>
-        <w:rPr>
-          <w:rStyle w:val="Ttulo5Car"/>
-          <w:color w:val="365F91" w:themeColor="accent1" w:themeShade="BF"/>
-        </w:rPr>
-        <w:t>SEPC - Sistema de Evaluación Permanente de Conductores</w:t>
+      <w:r>
+        <w:t xml:space="preserve">- </w:t>
+      </w:r>
+      <w:r>
+        <w:t>Infracciones</w:t>
+      </w:r>
+      <w:r>
+        <w:t xml:space="preserve"> de tráfico</w:t>
       </w:r>
       <w:bookmarkEnd w:id="5"/>
     </w:p>
-    <w:p/>
     <w:p>
       <w:r>
         <w:t xml:space="preserve">En </w:t>
@@ -3568,44 +3652,23 @@
           <w:rPr>
             <w:rStyle w:val="Hipervnculo"/>
           </w:rPr>
-          <w:t>http://apps.buenosaires.gov.ar/areas/seguridad_justicia/justicia_trabajo/adm_faltas/consulta_infracciones_p.php</w:t>
+          <w:t>http://apps.buenosaires.go</w:t>
+        </w:r>
+        <w:r>
+          <w:rPr>
+            <w:rStyle w:val="Hipervnculo"/>
+          </w:rPr>
+          <w:t>v</w:t>
+        </w:r>
+        <w:r>
+          <w:rPr>
+            <w:rStyle w:val="Hipervnculo"/>
+          </w:rPr>
+          <w:t>.ar/areas/seguridad_justicia/justicia_trabajo/adm_faltas/consulta_infracciones.php</w:t>
         </w:r>
       </w:hyperlink>
       <w:r>
-        <w:t xml:space="preserve"> </w:t>
-      </w:r>
-      <w:r>
-        <w:t xml:space="preserve">. Para obtener datos sobre el </w:t>
-      </w:r>
-      <w:proofErr w:type="spellStart"/>
-      <w:r>
-        <w:t>scoring</w:t>
-      </w:r>
-      <w:proofErr w:type="spellEnd"/>
-      <w:r>
-        <w:t xml:space="preserve"> de un conductor, necesitamos el sexo del conductor y  (DNI, LC, LE</w:t>
-      </w:r>
-      <w:proofErr w:type="gramStart"/>
-      <w:r>
-        <w:t>,CI,PAS</w:t>
-      </w:r>
-      <w:proofErr w:type="gramEnd"/>
-      <w:r>
-        <w:t>).</w:t>
-      </w:r>
-    </w:p>
-    <w:p>
-      <w:pPr>
-        <w:spacing w:after="120"/>
-      </w:pPr>
-      <w:r>
-        <w:t>Podemos decir que a priori, definimos un protocolo</w:t>
-      </w:r>
-      <w:r>
-        <w:t xml:space="preserve"> orientado al byte </w:t>
-      </w:r>
-      <w:r>
-        <w:t xml:space="preserve"> con el siguiente formato:</w:t>
+        <w:t>. Para obtener datos sobre infracciones de tránsito</w:t>
       </w:r>
     </w:p>
     <w:p>
@@ -3651,7 +3714,7 @@
           <w:rStyle w:val="nfasisintenso"/>
           <w:lang w:val="en-US"/>
         </w:rPr>
-        <w:t>SCORING</w:t>
+        <w:t xml:space="preserve"> GOBBSAS</w:t>
       </w:r>
       <w:r>
         <w:rPr>
@@ -3673,6 +3736,12 @@
           <w:b/>
         </w:rPr>
         <w:t>Registro de la Interfaz IDA</w:t>
+      </w:r>
+      <w:r>
+        <w:rPr>
+          <w:b/>
+        </w:rPr>
+        <w:t>, existen dos posibilidades</w:t>
       </w:r>
     </w:p>
     <w:tbl>
@@ -3697,6 +3766,7 @@
           <w:p>
             <w:pPr>
               <w:spacing w:after="120"/>
+              <w:jc w:val="center"/>
             </w:pPr>
             <w:r>
               <w:t>CAMPO</w:t>
@@ -3710,6 +3780,7 @@
           <w:p>
             <w:pPr>
               <w:spacing w:after="120"/>
+              <w:jc w:val="center"/>
             </w:pPr>
             <w:r>
               <w:t>INICIO</w:t>
@@ -3723,6 +3794,7 @@
           <w:p>
             <w:pPr>
               <w:spacing w:after="120"/>
+              <w:jc w:val="center"/>
             </w:pPr>
             <w:r>
               <w:t>TAMAÑO</w:t>
@@ -3736,6 +3808,7 @@
           <w:p>
             <w:pPr>
               <w:spacing w:after="120"/>
+              <w:jc w:val="center"/>
             </w:pPr>
             <w:r>
               <w:t>Formato</w:t>
@@ -3749,6 +3822,7 @@
           <w:p>
             <w:pPr>
               <w:spacing w:after="120"/>
+              <w:jc w:val="center"/>
             </w:pPr>
             <w:r>
               <w:t>DATO</w:t>
@@ -3762,6 +3836,7 @@
           <w:p>
             <w:pPr>
               <w:spacing w:after="120"/>
+              <w:jc w:val="center"/>
             </w:pPr>
             <w:r>
               <w:t>OBSERVACION</w:t>
@@ -3777,6 +3852,7 @@
           <w:p>
             <w:pPr>
               <w:spacing w:after="120"/>
+              <w:jc w:val="center"/>
             </w:pPr>
             <w:r>
               <w:t>SEXO</w:t>
@@ -3790,6 +3866,7 @@
           <w:p>
             <w:pPr>
               <w:spacing w:after="120"/>
+              <w:jc w:val="center"/>
             </w:pPr>
             <w:r>
               <w:t>0</w:t>
@@ -3803,6 +3880,7 @@
           <w:p>
             <w:pPr>
               <w:spacing w:after="120"/>
+              <w:jc w:val="center"/>
             </w:pPr>
             <w:r>
               <w:t>1</w:t>
@@ -3816,6 +3894,7 @@
           <w:p>
             <w:pPr>
               <w:spacing w:after="120"/>
+              <w:jc w:val="center"/>
             </w:pPr>
             <w:r>
               <w:t>X</w:t>
@@ -3829,6 +3908,7 @@
           <w:p>
             <w:pPr>
               <w:spacing w:after="120"/>
+              <w:jc w:val="center"/>
             </w:pPr>
             <w:r>
               <w:t>CONDUCTOR</w:t>
@@ -3848,6 +3928,7 @@
           <w:p>
             <w:pPr>
               <w:spacing w:after="120"/>
+              <w:jc w:val="center"/>
             </w:pPr>
             <w:r>
               <w:t>Sexo del conductor.</w:t>
@@ -3863,6 +3944,7 @@
           <w:p>
             <w:pPr>
               <w:spacing w:after="120"/>
+              <w:jc w:val="center"/>
             </w:pPr>
             <w:r>
               <w:t>TIPO DOC</w:t>
@@ -3876,6 +3958,7 @@
           <w:p>
             <w:pPr>
               <w:spacing w:after="120"/>
+              <w:jc w:val="center"/>
             </w:pPr>
             <w:r>
               <w:t>1</w:t>
@@ -3889,6 +3972,7 @@
           <w:p>
             <w:pPr>
               <w:spacing w:after="120"/>
+              <w:jc w:val="center"/>
             </w:pPr>
             <w:r>
               <w:t>1</w:t>
@@ -3902,6 +3986,7 @@
           <w:p>
             <w:pPr>
               <w:spacing w:after="120"/>
+              <w:jc w:val="center"/>
             </w:pPr>
             <w:r>
               <w:t>N</w:t>
@@ -3915,6 +4000,7 @@
           <w:p>
             <w:pPr>
               <w:spacing w:after="120"/>
+              <w:jc w:val="center"/>
             </w:pPr>
             <w:r>
               <w:t>CONDUCTOR.TIPO_DOC</w:t>
@@ -3928,6 +4014,7 @@
           <w:p>
             <w:pPr>
               <w:spacing w:after="120"/>
+              <w:jc w:val="center"/>
             </w:pPr>
             <w:r>
               <w:t>Tipo de Documento(DNI, LC, LE,CI,PAS</w:t>
@@ -3943,6 +4030,7 @@
           <w:p>
             <w:pPr>
               <w:spacing w:after="120"/>
+              <w:jc w:val="center"/>
             </w:pPr>
             <w:r>
               <w:t>NUM_DOC</w:t>
@@ -3956,6 +4044,7 @@
           <w:p>
             <w:pPr>
               <w:spacing w:after="120"/>
+              <w:jc w:val="center"/>
             </w:pPr>
             <w:r>
               <w:t>2</w:t>
@@ -3969,6 +4058,7 @@
           <w:p>
             <w:pPr>
               <w:spacing w:after="120"/>
+              <w:jc w:val="center"/>
             </w:pPr>
             <w:r>
               <w:t>15</w:t>
@@ -3982,6 +4072,7 @@
           <w:p>
             <w:pPr>
               <w:spacing w:after="120"/>
+              <w:jc w:val="center"/>
             </w:pPr>
             <w:r>
               <w:t>N</w:t>
@@ -3995,6 +4086,7 @@
           <w:p>
             <w:pPr>
               <w:spacing w:after="120"/>
+              <w:jc w:val="center"/>
             </w:pPr>
             <w:r>
               <w:t>CONDUCTOR.NUM_DOC</w:t>
@@ -4008,9 +4100,202 @@
           <w:p>
             <w:pPr>
               <w:spacing w:after="120"/>
+              <w:jc w:val="center"/>
             </w:pPr>
             <w:r>
               <w:t>Número de Documento</w:t>
+            </w:r>
+          </w:p>
+        </w:tc>
+      </w:tr>
+    </w:tbl>
+    <w:p>
+      <w:pPr>
+        <w:jc w:val="center"/>
+      </w:pPr>
+    </w:p>
+    <w:tbl>
+      <w:tblPr>
+        <w:tblStyle w:val="Tablaconcuadrcula"/>
+        <w:tblW w:w="8731" w:type="dxa"/>
+        <w:tblLook w:val="04A0"/>
+      </w:tblPr>
+      <w:tblGrid>
+        <w:gridCol w:w="1086"/>
+        <w:gridCol w:w="871"/>
+        <w:gridCol w:w="1086"/>
+        <w:gridCol w:w="1063"/>
+        <w:gridCol w:w="1606"/>
+        <w:gridCol w:w="3019"/>
+      </w:tblGrid>
+      <w:tr>
+        <w:tc>
+          <w:tcPr>
+            <w:tcW w:w="1086" w:type="dxa"/>
+          </w:tcPr>
+          <w:p>
+            <w:pPr>
+              <w:spacing w:after="120"/>
+              <w:jc w:val="center"/>
+            </w:pPr>
+            <w:r>
+              <w:t>CAMPO</w:t>
+            </w:r>
+          </w:p>
+        </w:tc>
+        <w:tc>
+          <w:tcPr>
+            <w:tcW w:w="871" w:type="dxa"/>
+          </w:tcPr>
+          <w:p>
+            <w:pPr>
+              <w:spacing w:after="120"/>
+              <w:jc w:val="center"/>
+            </w:pPr>
+            <w:r>
+              <w:t>INICIO</w:t>
+            </w:r>
+          </w:p>
+        </w:tc>
+        <w:tc>
+          <w:tcPr>
+            <w:tcW w:w="1086" w:type="dxa"/>
+          </w:tcPr>
+          <w:p>
+            <w:pPr>
+              <w:spacing w:after="120"/>
+              <w:jc w:val="center"/>
+            </w:pPr>
+            <w:r>
+              <w:t>TAMAÑO</w:t>
+            </w:r>
+          </w:p>
+        </w:tc>
+        <w:tc>
+          <w:tcPr>
+            <w:tcW w:w="1063" w:type="dxa"/>
+          </w:tcPr>
+          <w:p>
+            <w:pPr>
+              <w:spacing w:after="120"/>
+              <w:jc w:val="center"/>
+            </w:pPr>
+            <w:r>
+              <w:t>Formato</w:t>
+            </w:r>
+          </w:p>
+        </w:tc>
+        <w:tc>
+          <w:tcPr>
+            <w:tcW w:w="1606" w:type="dxa"/>
+          </w:tcPr>
+          <w:p>
+            <w:pPr>
+              <w:spacing w:after="120"/>
+              <w:jc w:val="center"/>
+            </w:pPr>
+            <w:r>
+              <w:t>DATO</w:t>
+            </w:r>
+          </w:p>
+        </w:tc>
+        <w:tc>
+          <w:tcPr>
+            <w:tcW w:w="3019" w:type="dxa"/>
+          </w:tcPr>
+          <w:p>
+            <w:pPr>
+              <w:spacing w:after="120"/>
+              <w:jc w:val="center"/>
+            </w:pPr>
+            <w:r>
+              <w:t>OBSERVACION</w:t>
+            </w:r>
+          </w:p>
+        </w:tc>
+      </w:tr>
+      <w:tr>
+        <w:tc>
+          <w:tcPr>
+            <w:tcW w:w="1086" w:type="dxa"/>
+          </w:tcPr>
+          <w:p>
+            <w:pPr>
+              <w:spacing w:after="120"/>
+              <w:jc w:val="center"/>
+            </w:pPr>
+            <w:r>
+              <w:t>Matricula</w:t>
+            </w:r>
+          </w:p>
+        </w:tc>
+        <w:tc>
+          <w:tcPr>
+            <w:tcW w:w="871" w:type="dxa"/>
+          </w:tcPr>
+          <w:p>
+            <w:pPr>
+              <w:spacing w:after="120"/>
+              <w:jc w:val="center"/>
+            </w:pPr>
+            <w:r>
+              <w:t>0</w:t>
+            </w:r>
+          </w:p>
+        </w:tc>
+        <w:tc>
+          <w:tcPr>
+            <w:tcW w:w="1086" w:type="dxa"/>
+          </w:tcPr>
+          <w:p>
+            <w:pPr>
+              <w:spacing w:after="120"/>
+              <w:jc w:val="center"/>
+            </w:pPr>
+            <w:r>
+              <w:t>6</w:t>
+            </w:r>
+          </w:p>
+        </w:tc>
+        <w:tc>
+          <w:tcPr>
+            <w:tcW w:w="1063" w:type="dxa"/>
+          </w:tcPr>
+          <w:p>
+            <w:pPr>
+              <w:spacing w:after="120"/>
+              <w:jc w:val="center"/>
+            </w:pPr>
+            <w:r>
+              <w:t>XXXNNN</w:t>
+            </w:r>
+          </w:p>
+        </w:tc>
+        <w:tc>
+          <w:tcPr>
+            <w:tcW w:w="1606" w:type="dxa"/>
+          </w:tcPr>
+          <w:p>
+            <w:pPr>
+              <w:spacing w:after="120"/>
+              <w:jc w:val="center"/>
+            </w:pPr>
+            <w:r>
+              <w:t>AUTO.PATENTE</w:t>
+            </w:r>
+          </w:p>
+        </w:tc>
+        <w:tc>
+          <w:tcPr>
+            <w:tcW w:w="3019" w:type="dxa"/>
+          </w:tcPr>
+          <w:p>
+            <w:pPr>
+              <w:spacing w:after="120"/>
+              <w:jc w:val="center"/>
+            </w:pPr>
+            <w:r>
+              <w:t>Patente del automotor</w:t>
             </w:r>
           </w:p>
         </w:tc>
@@ -4021,36 +4306,1512 @@
       <w:pPr>
         <w:rPr>
           <w:rStyle w:val="nfasisintenso"/>
-          <w:lang w:val="en-US"/>
         </w:rPr>
       </w:pPr>
       <w:r>
+        <w:rPr>
+          <w:rStyle w:val="nfasisintenso"/>
+        </w:rPr>
+        <w:t>INTERFAZ VUELTA</w:t>
+      </w:r>
+      <w:r>
+        <w:rPr>
+          <w:rStyle w:val="nfasisintenso"/>
+        </w:rPr>
+        <w:t xml:space="preserve"> (SERVER </w:t>
+      </w:r>
+      <w:r>
+        <w:rPr>
+          <w:rStyle w:val="nfasisintenso"/>
+        </w:rPr>
+        <w:t xml:space="preserve">GOBBSAS </w:t>
+      </w:r>
+      <w:r>
+        <w:rPr>
+          <w:rStyle w:val="nfasisintenso"/>
+        </w:rPr>
+        <w:t>- &gt;HOST)</w:t>
+      </w:r>
+    </w:p>
+    <w:p>
+      <w:pPr>
+        <w:rPr>
+          <w:b/>
+        </w:rPr>
+      </w:pPr>
+      <w:r>
+        <w:rPr>
+          <w:b/>
+        </w:rPr>
+        <w:t>Registro de la interfaz de Vuelta</w:t>
+      </w:r>
+    </w:p>
+    <w:tbl>
+      <w:tblPr>
+        <w:tblStyle w:val="Tablaconcuadrcula"/>
+        <w:tblW w:w="9931" w:type="dxa"/>
+        <w:jc w:val="center"/>
+        <w:tblInd w:w="241" w:type="dxa"/>
+        <w:tblLayout w:type="fixed"/>
+        <w:tblLook w:val="04A0"/>
+      </w:tblPr>
+      <w:tblGrid>
+        <w:gridCol w:w="1568"/>
+        <w:gridCol w:w="850"/>
+        <w:gridCol w:w="1151"/>
+        <w:gridCol w:w="1559"/>
+        <w:gridCol w:w="2677"/>
+        <w:gridCol w:w="11"/>
+        <w:gridCol w:w="2115"/>
+      </w:tblGrid>
+      <w:tr>
+        <w:trPr>
+          <w:jc w:val="center"/>
+        </w:trPr>
+        <w:tc>
+          <w:tcPr>
+            <w:tcW w:w="1568" w:type="dxa"/>
+          </w:tcPr>
+          <w:p>
+            <w:pPr>
+              <w:spacing w:after="120"/>
+            </w:pPr>
+            <w:r>
+              <w:t>CAMPO</w:t>
+            </w:r>
+          </w:p>
+        </w:tc>
+        <w:tc>
+          <w:tcPr>
+            <w:tcW w:w="850" w:type="dxa"/>
+          </w:tcPr>
+          <w:p>
+            <w:pPr>
+              <w:spacing w:after="120"/>
+            </w:pPr>
+            <w:r>
+              <w:t>INICIO</w:t>
+            </w:r>
+          </w:p>
+        </w:tc>
+        <w:tc>
+          <w:tcPr>
+            <w:tcW w:w="1151" w:type="dxa"/>
+          </w:tcPr>
+          <w:p>
+            <w:pPr>
+              <w:spacing w:after="120"/>
+            </w:pPr>
+            <w:r>
+              <w:t>TAMAÑO</w:t>
+            </w:r>
+          </w:p>
+        </w:tc>
+        <w:tc>
+          <w:tcPr>
+            <w:tcW w:w="1559" w:type="dxa"/>
+          </w:tcPr>
+          <w:p>
+            <w:pPr>
+              <w:spacing w:after="120"/>
+            </w:pPr>
+            <w:r>
+              <w:t>Formato</w:t>
+            </w:r>
+          </w:p>
+        </w:tc>
+        <w:tc>
+          <w:tcPr>
+            <w:tcW w:w="2677" w:type="dxa"/>
+          </w:tcPr>
+          <w:p>
+            <w:pPr>
+              <w:spacing w:after="120"/>
+            </w:pPr>
+            <w:r>
+              <w:t>DATO</w:t>
+            </w:r>
+          </w:p>
+        </w:tc>
+        <w:tc>
+          <w:tcPr>
+            <w:tcW w:w="2126" w:type="dxa"/>
+            <w:gridSpan w:val="2"/>
+          </w:tcPr>
+          <w:p>
+            <w:pPr>
+              <w:spacing w:after="120"/>
+            </w:pPr>
+            <w:r>
+              <w:t>OBSERVACION</w:t>
+            </w:r>
+          </w:p>
+        </w:tc>
+      </w:tr>
+      <w:tr>
+        <w:trPr>
+          <w:jc w:val="center"/>
+        </w:trPr>
+        <w:tc>
+          <w:tcPr>
+            <w:tcW w:w="1568" w:type="dxa"/>
+          </w:tcPr>
+          <w:p>
+            <w:pPr>
+              <w:spacing w:after="120"/>
+            </w:pPr>
+            <w:r>
+              <w:t>TIPO DOC</w:t>
+            </w:r>
+          </w:p>
+        </w:tc>
+        <w:tc>
+          <w:tcPr>
+            <w:tcW w:w="850" w:type="dxa"/>
+          </w:tcPr>
+          <w:p>
+            <w:pPr>
+              <w:spacing w:after="120"/>
+              <w:jc w:val="center"/>
+            </w:pPr>
+            <w:r>
+              <w:t>0</w:t>
+            </w:r>
+          </w:p>
+        </w:tc>
+        <w:tc>
+          <w:tcPr>
+            <w:tcW w:w="1151" w:type="dxa"/>
+          </w:tcPr>
+          <w:p>
+            <w:pPr>
+              <w:spacing w:after="120"/>
+              <w:jc w:val="center"/>
+            </w:pPr>
+            <w:r>
+              <w:t>1</w:t>
+            </w:r>
+          </w:p>
+        </w:tc>
+        <w:tc>
+          <w:tcPr>
+            <w:tcW w:w="1559" w:type="dxa"/>
+          </w:tcPr>
+          <w:p>
+            <w:pPr>
+              <w:spacing w:after="120"/>
+              <w:jc w:val="center"/>
+            </w:pPr>
+            <w:r>
+              <w:t>N</w:t>
+            </w:r>
+          </w:p>
+        </w:tc>
+        <w:tc>
+          <w:tcPr>
+            <w:tcW w:w="2677" w:type="dxa"/>
+          </w:tcPr>
+          <w:p>
+            <w:pPr>
+              <w:spacing w:after="120"/>
+            </w:pPr>
+            <w:r>
+              <w:t>CONDUCTOR.TIPO_DOC</w:t>
+            </w:r>
+          </w:p>
+        </w:tc>
+        <w:tc>
+          <w:tcPr>
+            <w:tcW w:w="2126" w:type="dxa"/>
+            <w:gridSpan w:val="2"/>
+          </w:tcPr>
+          <w:p>
+            <w:pPr>
+              <w:spacing w:after="120"/>
+            </w:pPr>
+            <w:r>
+              <w:t>Tipo de Documento(DNI, LC, LE,CI,PAS</w:t>
+            </w:r>
+          </w:p>
+        </w:tc>
+      </w:tr>
+      <w:tr>
+        <w:trPr>
+          <w:jc w:val="center"/>
+        </w:trPr>
+        <w:tc>
+          <w:tcPr>
+            <w:tcW w:w="1568" w:type="dxa"/>
+          </w:tcPr>
+          <w:p>
+            <w:pPr>
+              <w:spacing w:after="120"/>
+            </w:pPr>
+            <w:r>
+              <w:t>NUM_DOC</w:t>
+            </w:r>
+          </w:p>
+        </w:tc>
+        <w:tc>
+          <w:tcPr>
+            <w:tcW w:w="850" w:type="dxa"/>
+          </w:tcPr>
+          <w:p>
+            <w:pPr>
+              <w:spacing w:after="120"/>
+              <w:jc w:val="center"/>
+            </w:pPr>
+            <w:r>
+              <w:t>1</w:t>
+            </w:r>
+          </w:p>
+        </w:tc>
+        <w:tc>
+          <w:tcPr>
+            <w:tcW w:w="1151" w:type="dxa"/>
+          </w:tcPr>
+          <w:p>
+            <w:pPr>
+              <w:spacing w:after="120"/>
+              <w:jc w:val="center"/>
+            </w:pPr>
+            <w:r>
+              <w:t>15</w:t>
+            </w:r>
+          </w:p>
+        </w:tc>
+        <w:tc>
+          <w:tcPr>
+            <w:tcW w:w="1559" w:type="dxa"/>
+          </w:tcPr>
+          <w:p>
+            <w:pPr>
+              <w:spacing w:after="120"/>
+              <w:jc w:val="center"/>
+            </w:pPr>
+            <w:r>
+              <w:t>N</w:t>
+            </w:r>
+          </w:p>
+        </w:tc>
+        <w:tc>
+          <w:tcPr>
+            <w:tcW w:w="2677" w:type="dxa"/>
+          </w:tcPr>
+          <w:p>
+            <w:pPr>
+              <w:spacing w:after="120"/>
+            </w:pPr>
+            <w:r>
+              <w:t>CONDUCTOR.NUM_DOC</w:t>
+            </w:r>
+          </w:p>
+        </w:tc>
+        <w:tc>
+          <w:tcPr>
+            <w:tcW w:w="2126" w:type="dxa"/>
+            <w:gridSpan w:val="2"/>
+          </w:tcPr>
+          <w:p>
+            <w:pPr>
+              <w:spacing w:after="120"/>
+            </w:pPr>
+            <w:r>
+              <w:t>Número de Documento</w:t>
+            </w:r>
+          </w:p>
+        </w:tc>
+      </w:tr>
+      <w:tr>
+        <w:trPr>
+          <w:trHeight w:val="414"/>
+          <w:jc w:val="center"/>
+        </w:trPr>
+        <w:tc>
+          <w:tcPr>
+            <w:tcW w:w="1568" w:type="dxa"/>
+            <w:vAlign w:val="center"/>
+          </w:tcPr>
+          <w:p>
+            <w:pPr>
+              <w:spacing w:after="120"/>
+            </w:pPr>
+            <w:r>
+              <w:t>NUM_ACTA</w:t>
+            </w:r>
+          </w:p>
+        </w:tc>
+        <w:tc>
+          <w:tcPr>
+            <w:tcW w:w="850" w:type="dxa"/>
+            <w:vAlign w:val="center"/>
+          </w:tcPr>
+          <w:p>
+            <w:pPr>
+              <w:spacing w:after="120"/>
+              <w:jc w:val="center"/>
+            </w:pPr>
+            <w:r>
+              <w:t>17</w:t>
+            </w:r>
+          </w:p>
+        </w:tc>
+        <w:tc>
+          <w:tcPr>
+            <w:tcW w:w="1151" w:type="dxa"/>
+            <w:vAlign w:val="center"/>
+          </w:tcPr>
+          <w:p>
+            <w:pPr>
+              <w:spacing w:after="120"/>
+              <w:jc w:val="center"/>
+            </w:pPr>
+            <w:r>
+              <w:t>9</w:t>
+            </w:r>
+          </w:p>
+        </w:tc>
+        <w:tc>
+          <w:tcPr>
+            <w:tcW w:w="1559" w:type="dxa"/>
+            <w:vAlign w:val="center"/>
+          </w:tcPr>
+          <w:p>
+            <w:pPr>
+              <w:spacing w:after="120"/>
+              <w:jc w:val="center"/>
+            </w:pPr>
+            <w:r>
+              <w:t>X</w:t>
+            </w:r>
+          </w:p>
+        </w:tc>
+        <w:tc>
+          <w:tcPr>
+            <w:tcW w:w="2688" w:type="dxa"/>
+            <w:gridSpan w:val="2"/>
+            <w:vAlign w:val="center"/>
+          </w:tcPr>
+          <w:p>
+            <w:pPr>
+              <w:spacing w:after="120"/>
+            </w:pPr>
+            <w:r>
+              <w:t>INFRACCION.NUM_ACTA</w:t>
+            </w:r>
+          </w:p>
+        </w:tc>
+        <w:tc>
+          <w:tcPr>
+            <w:tcW w:w="2115" w:type="dxa"/>
+            <w:vAlign w:val="center"/>
+          </w:tcPr>
+          <w:p>
+            <w:pPr>
+              <w:spacing w:after="120"/>
+            </w:pPr>
+            <w:r>
+              <w:t>Número de Acta</w:t>
+            </w:r>
+          </w:p>
+        </w:tc>
+      </w:tr>
+      <w:tr>
+        <w:trPr>
+          <w:trHeight w:val="421"/>
+          <w:jc w:val="center"/>
+        </w:trPr>
+        <w:tc>
+          <w:tcPr>
+            <w:tcW w:w="1568" w:type="dxa"/>
+            <w:vAlign w:val="center"/>
+          </w:tcPr>
+          <w:p>
+            <w:pPr>
+              <w:spacing w:after="120"/>
+            </w:pPr>
+            <w:r>
+              <w:t>FECHA</w:t>
+            </w:r>
+          </w:p>
+        </w:tc>
+        <w:tc>
+          <w:tcPr>
+            <w:tcW w:w="850" w:type="dxa"/>
+            <w:vAlign w:val="center"/>
+          </w:tcPr>
+          <w:p>
+            <w:pPr>
+              <w:spacing w:after="120"/>
+              <w:jc w:val="center"/>
+            </w:pPr>
+            <w:r>
+              <w:t>26</w:t>
+            </w:r>
+          </w:p>
+        </w:tc>
+        <w:tc>
+          <w:tcPr>
+            <w:tcW w:w="1151" w:type="dxa"/>
+            <w:vAlign w:val="center"/>
+          </w:tcPr>
+          <w:p>
+            <w:pPr>
+              <w:spacing w:after="120"/>
+              <w:jc w:val="center"/>
+            </w:pPr>
+            <w:r>
+              <w:t>8</w:t>
+            </w:r>
+          </w:p>
+        </w:tc>
+        <w:tc>
+          <w:tcPr>
+            <w:tcW w:w="1559" w:type="dxa"/>
+            <w:vAlign w:val="center"/>
+          </w:tcPr>
+          <w:p>
+            <w:pPr>
+              <w:spacing w:after="120"/>
+              <w:jc w:val="center"/>
+            </w:pPr>
+            <w:r>
+              <w:t>DDMMAAAA</w:t>
+            </w:r>
+          </w:p>
+        </w:tc>
+        <w:tc>
+          <w:tcPr>
+            <w:tcW w:w="2688" w:type="dxa"/>
+            <w:gridSpan w:val="2"/>
+            <w:vAlign w:val="center"/>
+          </w:tcPr>
+          <w:p>
+            <w:pPr>
+              <w:spacing w:after="120"/>
+            </w:pPr>
+            <w:r>
+              <w:t>INFRACCION</w:t>
+            </w:r>
+            <w:r>
+              <w:t>.</w:t>
+            </w:r>
+            <w:r>
+              <w:t>FECHA</w:t>
+            </w:r>
+          </w:p>
+        </w:tc>
+        <w:tc>
+          <w:tcPr>
+            <w:tcW w:w="2115" w:type="dxa"/>
+            <w:vAlign w:val="center"/>
+          </w:tcPr>
+          <w:p>
+            <w:pPr>
+              <w:spacing w:after="120"/>
+            </w:pPr>
+            <w:r>
+              <w:t>Fecha de la multa</w:t>
+            </w:r>
+          </w:p>
+        </w:tc>
+      </w:tr>
+      <w:tr>
+        <w:trPr>
+          <w:trHeight w:val="413"/>
+          <w:jc w:val="center"/>
+        </w:trPr>
+        <w:tc>
+          <w:tcPr>
+            <w:tcW w:w="1568" w:type="dxa"/>
+            <w:vAlign w:val="center"/>
+          </w:tcPr>
+          <w:p>
+            <w:pPr>
+              <w:spacing w:after="120"/>
+            </w:pPr>
+            <w:r>
+              <w:t>TIPO_ACTA</w:t>
+            </w:r>
+          </w:p>
+        </w:tc>
+        <w:tc>
+          <w:tcPr>
+            <w:tcW w:w="850" w:type="dxa"/>
+            <w:vAlign w:val="center"/>
+          </w:tcPr>
+          <w:p>
+            <w:pPr>
+              <w:spacing w:after="120"/>
+              <w:jc w:val="center"/>
+            </w:pPr>
+            <w:r>
+              <w:t>34</w:t>
+            </w:r>
+          </w:p>
+        </w:tc>
+        <w:tc>
+          <w:tcPr>
+            <w:tcW w:w="1151" w:type="dxa"/>
+            <w:vAlign w:val="center"/>
+          </w:tcPr>
+          <w:p>
+            <w:pPr>
+              <w:spacing w:after="120"/>
+              <w:jc w:val="center"/>
+            </w:pPr>
+            <w:r>
+              <w:t>20</w:t>
+            </w:r>
+          </w:p>
+        </w:tc>
+        <w:tc>
+          <w:tcPr>
+            <w:tcW w:w="1559" w:type="dxa"/>
+            <w:vAlign w:val="center"/>
+          </w:tcPr>
+          <w:p>
+            <w:pPr>
+              <w:spacing w:after="120"/>
+              <w:jc w:val="center"/>
+            </w:pPr>
+            <w:r>
+              <w:t>X</w:t>
+            </w:r>
+          </w:p>
+        </w:tc>
+        <w:tc>
+          <w:tcPr>
+            <w:tcW w:w="2688" w:type="dxa"/>
+            <w:gridSpan w:val="2"/>
+            <w:vAlign w:val="center"/>
+          </w:tcPr>
+          <w:p>
+            <w:pPr>
+              <w:spacing w:after="120"/>
+            </w:pPr>
+            <w:r>
+              <w:t>INFRACCION</w:t>
+            </w:r>
+            <w:r>
+              <w:t>.</w:t>
+            </w:r>
+            <w:r>
+              <w:t>TIPO_ACTA</w:t>
+            </w:r>
+          </w:p>
+        </w:tc>
+        <w:tc>
+          <w:tcPr>
+            <w:tcW w:w="2115" w:type="dxa"/>
+            <w:vAlign w:val="center"/>
+          </w:tcPr>
+          <w:p>
+            <w:pPr>
+              <w:spacing w:after="120"/>
+            </w:pPr>
+            <w:r>
+              <w:t>Tipo de acta</w:t>
+            </w:r>
+          </w:p>
+        </w:tc>
+      </w:tr>
+      <w:tr>
+        <w:trPr>
+          <w:trHeight w:val="413"/>
+          <w:jc w:val="center"/>
+        </w:trPr>
+        <w:tc>
+          <w:tcPr>
+            <w:tcW w:w="1568" w:type="dxa"/>
+            <w:vAlign w:val="center"/>
+          </w:tcPr>
+          <w:p>
+            <w:pPr>
+              <w:spacing w:after="120"/>
+            </w:pPr>
+            <w:r>
+              <w:t>ESTADO</w:t>
+            </w:r>
+          </w:p>
+        </w:tc>
+        <w:tc>
+          <w:tcPr>
+            <w:tcW w:w="850" w:type="dxa"/>
+            <w:vAlign w:val="center"/>
+          </w:tcPr>
+          <w:p>
+            <w:pPr>
+              <w:spacing w:after="120"/>
+              <w:jc w:val="center"/>
+            </w:pPr>
+            <w:r>
+              <w:t>54</w:t>
+            </w:r>
+          </w:p>
+        </w:tc>
+        <w:tc>
+          <w:tcPr>
+            <w:tcW w:w="1151" w:type="dxa"/>
+            <w:vAlign w:val="center"/>
+          </w:tcPr>
+          <w:p>
+            <w:pPr>
+              <w:spacing w:after="120"/>
+              <w:jc w:val="center"/>
+            </w:pPr>
+            <w:r>
+              <w:t>100</w:t>
+            </w:r>
+          </w:p>
+        </w:tc>
+        <w:tc>
+          <w:tcPr>
+            <w:tcW w:w="1559" w:type="dxa"/>
+            <w:vAlign w:val="center"/>
+          </w:tcPr>
+          <w:p>
+            <w:pPr>
+              <w:spacing w:after="120"/>
+              <w:jc w:val="center"/>
+            </w:pPr>
+            <w:r>
+              <w:t>X</w:t>
+            </w:r>
+          </w:p>
+        </w:tc>
+        <w:tc>
+          <w:tcPr>
+            <w:tcW w:w="2688" w:type="dxa"/>
+            <w:gridSpan w:val="2"/>
+            <w:vAlign w:val="center"/>
+          </w:tcPr>
+          <w:p>
+            <w:pPr>
+              <w:spacing w:after="120"/>
+            </w:pPr>
+            <w:r>
+              <w:t>INFRACCION.ESTADO</w:t>
+            </w:r>
+          </w:p>
+        </w:tc>
+        <w:tc>
+          <w:tcPr>
+            <w:tcW w:w="2115" w:type="dxa"/>
+            <w:vAlign w:val="center"/>
+          </w:tcPr>
+          <w:p>
+            <w:pPr>
+              <w:spacing w:after="120"/>
+            </w:pPr>
+            <w:r>
+              <w:t>Estado de la UECF</w:t>
+            </w:r>
+          </w:p>
+        </w:tc>
+      </w:tr>
+      <w:tr>
+        <w:trPr>
+          <w:trHeight w:val="413"/>
+          <w:jc w:val="center"/>
+        </w:trPr>
+        <w:tc>
+          <w:tcPr>
+            <w:tcW w:w="1568" w:type="dxa"/>
+            <w:vAlign w:val="center"/>
+          </w:tcPr>
+          <w:p>
+            <w:pPr>
+              <w:spacing w:after="120"/>
+            </w:pPr>
+            <w:r>
+              <w:rPr>
+                <w:sz w:val="20"/>
+              </w:rPr>
+              <w:t>NUM_INFRACCION</w:t>
+            </w:r>
+          </w:p>
+        </w:tc>
+        <w:tc>
+          <w:tcPr>
+            <w:tcW w:w="850" w:type="dxa"/>
+            <w:vAlign w:val="center"/>
+          </w:tcPr>
+          <w:p>
+            <w:pPr>
+              <w:spacing w:after="120"/>
+              <w:jc w:val="center"/>
+            </w:pPr>
+            <w:r>
+              <w:t>154</w:t>
+            </w:r>
+          </w:p>
+        </w:tc>
+        <w:tc>
+          <w:tcPr>
+            <w:tcW w:w="1151" w:type="dxa"/>
+            <w:vAlign w:val="center"/>
+          </w:tcPr>
+          <w:p>
+            <w:pPr>
+              <w:spacing w:after="120"/>
+              <w:jc w:val="center"/>
+            </w:pPr>
+            <w:r>
+              <w:t>8</w:t>
+            </w:r>
+          </w:p>
+        </w:tc>
+        <w:tc>
+          <w:tcPr>
+            <w:tcW w:w="1559" w:type="dxa"/>
+            <w:vAlign w:val="center"/>
+          </w:tcPr>
+          <w:p>
+            <w:pPr>
+              <w:spacing w:after="120"/>
+              <w:jc w:val="center"/>
+            </w:pPr>
+            <w:r>
+              <w:t>N</w:t>
+            </w:r>
+          </w:p>
+        </w:tc>
+        <w:tc>
+          <w:tcPr>
+            <w:tcW w:w="2688" w:type="dxa"/>
+            <w:gridSpan w:val="2"/>
+            <w:vAlign w:val="center"/>
+          </w:tcPr>
+          <w:p>
+            <w:pPr>
+              <w:spacing w:after="120"/>
+            </w:pPr>
+            <w:r>
+              <w:t>INFRACCION.NUM</w:t>
+            </w:r>
+          </w:p>
+        </w:tc>
+        <w:tc>
+          <w:tcPr>
+            <w:tcW w:w="2115" w:type="dxa"/>
+            <w:vAlign w:val="center"/>
+          </w:tcPr>
+          <w:p>
+            <w:pPr>
+              <w:spacing w:after="120"/>
+            </w:pPr>
+            <w:r>
+              <w:t>Número de la multa</w:t>
+            </w:r>
+          </w:p>
+        </w:tc>
+      </w:tr>
+      <w:tr>
+        <w:trPr>
+          <w:trHeight w:val="413"/>
+          <w:jc w:val="center"/>
+        </w:trPr>
+        <w:tc>
+          <w:tcPr>
+            <w:tcW w:w="1568" w:type="dxa"/>
+            <w:vAlign w:val="center"/>
+          </w:tcPr>
+          <w:p>
+            <w:pPr>
+              <w:spacing w:after="120"/>
+              <w:rPr>
+                <w:sz w:val="20"/>
+              </w:rPr>
+            </w:pPr>
+            <w:r>
+              <w:rPr>
+                <w:sz w:val="20"/>
+              </w:rPr>
+              <w:t>DESCRIPCION INFRACCIÓN</w:t>
+            </w:r>
+          </w:p>
+        </w:tc>
+        <w:tc>
+          <w:tcPr>
+            <w:tcW w:w="850" w:type="dxa"/>
+            <w:vAlign w:val="center"/>
+          </w:tcPr>
+          <w:p>
+            <w:pPr>
+              <w:spacing w:after="120"/>
+              <w:jc w:val="center"/>
+            </w:pPr>
+            <w:r>
+              <w:t>162</w:t>
+            </w:r>
+          </w:p>
+        </w:tc>
+        <w:tc>
+          <w:tcPr>
+            <w:tcW w:w="1151" w:type="dxa"/>
+            <w:vAlign w:val="center"/>
+          </w:tcPr>
+          <w:p>
+            <w:pPr>
+              <w:spacing w:after="120"/>
+              <w:jc w:val="center"/>
+            </w:pPr>
+            <w:r>
+              <w:t>100</w:t>
+            </w:r>
+          </w:p>
+        </w:tc>
+        <w:tc>
+          <w:tcPr>
+            <w:tcW w:w="1559" w:type="dxa"/>
+            <w:vAlign w:val="center"/>
+          </w:tcPr>
+          <w:p>
+            <w:pPr>
+              <w:spacing w:after="120"/>
+              <w:jc w:val="center"/>
+            </w:pPr>
+            <w:r>
+              <w:t>X</w:t>
+            </w:r>
+          </w:p>
+        </w:tc>
+        <w:tc>
+          <w:tcPr>
+            <w:tcW w:w="2688" w:type="dxa"/>
+            <w:gridSpan w:val="2"/>
+            <w:vAlign w:val="center"/>
+          </w:tcPr>
+          <w:p>
+            <w:pPr>
+              <w:spacing w:after="120"/>
+            </w:pPr>
+            <w:r>
+              <w:t>INFRACCION.DESCRIPCION</w:t>
+            </w:r>
+          </w:p>
+        </w:tc>
+        <w:tc>
+          <w:tcPr>
+            <w:tcW w:w="2115" w:type="dxa"/>
+            <w:vAlign w:val="center"/>
+          </w:tcPr>
+          <w:p>
+            <w:pPr>
+              <w:spacing w:after="120"/>
+            </w:pPr>
+            <w:r>
+              <w:t>Descripción de la multa</w:t>
+            </w:r>
+          </w:p>
+        </w:tc>
+      </w:tr>
+      <w:tr>
+        <w:trPr>
+          <w:trHeight w:val="413"/>
+          <w:jc w:val="center"/>
+        </w:trPr>
+        <w:tc>
+          <w:tcPr>
+            <w:tcW w:w="1568" w:type="dxa"/>
+            <w:vAlign w:val="center"/>
+          </w:tcPr>
+          <w:p>
+            <w:pPr>
+              <w:spacing w:after="120"/>
+              <w:rPr>
+                <w:sz w:val="20"/>
+              </w:rPr>
+            </w:pPr>
+            <w:r>
+              <w:rPr>
+                <w:sz w:val="20"/>
+              </w:rPr>
+              <w:t>LUGAR INFRACCIÖN</w:t>
+            </w:r>
+          </w:p>
+        </w:tc>
+        <w:tc>
+          <w:tcPr>
+            <w:tcW w:w="850" w:type="dxa"/>
+            <w:vAlign w:val="center"/>
+          </w:tcPr>
+          <w:p>
+            <w:pPr>
+              <w:spacing w:after="120"/>
+              <w:jc w:val="center"/>
+            </w:pPr>
+            <w:r>
+              <w:t>262</w:t>
+            </w:r>
+          </w:p>
+        </w:tc>
+        <w:tc>
+          <w:tcPr>
+            <w:tcW w:w="1151" w:type="dxa"/>
+            <w:vAlign w:val="center"/>
+          </w:tcPr>
+          <w:p>
+            <w:pPr>
+              <w:spacing w:after="120"/>
+              <w:jc w:val="center"/>
+            </w:pPr>
+            <w:r>
+              <w:t>100</w:t>
+            </w:r>
+          </w:p>
+        </w:tc>
+        <w:tc>
+          <w:tcPr>
+            <w:tcW w:w="1559" w:type="dxa"/>
+            <w:vAlign w:val="center"/>
+          </w:tcPr>
+          <w:p>
+            <w:pPr>
+              <w:spacing w:after="120"/>
+              <w:jc w:val="center"/>
+            </w:pPr>
+            <w:r>
+              <w:t>X</w:t>
+            </w:r>
+          </w:p>
+        </w:tc>
+        <w:tc>
+          <w:tcPr>
+            <w:tcW w:w="2688" w:type="dxa"/>
+            <w:gridSpan w:val="2"/>
+            <w:vAlign w:val="center"/>
+          </w:tcPr>
+          <w:p>
+            <w:pPr>
+              <w:spacing w:after="120"/>
+            </w:pPr>
+            <w:r>
+              <w:t>INFRACCION.LUGAR</w:t>
+            </w:r>
+          </w:p>
+        </w:tc>
+        <w:tc>
+          <w:tcPr>
+            <w:tcW w:w="2115" w:type="dxa"/>
+            <w:vAlign w:val="center"/>
+          </w:tcPr>
+          <w:p>
+            <w:pPr>
+              <w:spacing w:after="120"/>
+            </w:pPr>
+            <w:r>
+              <w:t>Lugar donde se cometió la multa</w:t>
+            </w:r>
+          </w:p>
+        </w:tc>
+      </w:tr>
+    </w:tbl>
+    <w:p>
+      <w:pPr>
+        <w:pStyle w:val="Ttulo1"/>
+        <w:rPr>
+          <w:rStyle w:val="Ttulo5Car"/>
+          <w:color w:val="365F91" w:themeColor="accent1" w:themeShade="BF"/>
+        </w:rPr>
+      </w:pPr>
+      <w:bookmarkStart w:id="6" w:name="_Toc291717222"/>
+      <w:r>
+        <w:rPr>
+          <w:rStyle w:val="Ttulo5Car"/>
+          <w:color w:val="365F91" w:themeColor="accent1" w:themeShade="BF"/>
+          <w:u w:val="single"/>
+        </w:rPr>
+        <w:lastRenderedPageBreak/>
+        <w:t>S</w:t>
+      </w:r>
+      <w:r>
+        <w:rPr>
+          <w:rStyle w:val="Ttulo5Car"/>
+          <w:color w:val="365F91" w:themeColor="accent1" w:themeShade="BF"/>
+          <w:u w:val="single"/>
+        </w:rPr>
+        <w:t>EPC</w:t>
+      </w:r>
+      <w:r>
+        <w:rPr>
+          <w:rStyle w:val="Ttulo5Car"/>
+          <w:color w:val="365F91" w:themeColor="accent1" w:themeShade="BF"/>
+        </w:rPr>
+        <w:t xml:space="preserve"> - Sistema de Evaluación Permanente de Conductores</w:t>
+      </w:r>
+      <w:bookmarkEnd w:id="6"/>
+    </w:p>
+    <w:p/>
+    <w:p>
+      <w:r>
+        <w:t xml:space="preserve">En base al servicio que consultas que ofrece la pagina del gobierno de la ciudad. </w:t>
+      </w:r>
+      <w:hyperlink r:id="rId9" w:history="1">
+        <w:r>
+          <w:rPr>
+            <w:rStyle w:val="Hipervnculo"/>
+          </w:rPr>
+          <w:t>http://apps.buenosaires.gov.ar/are</w:t>
+        </w:r>
+        <w:r>
+          <w:rPr>
+            <w:rStyle w:val="Hipervnculo"/>
+          </w:rPr>
+          <w:t>a</w:t>
+        </w:r>
+        <w:r>
+          <w:rPr>
+            <w:rStyle w:val="Hipervnculo"/>
+          </w:rPr>
+          <w:t>s/seguridad_justicia/justicia_trabajo/adm_faltas/consulta_infracciones_p.php</w:t>
+        </w:r>
+      </w:hyperlink>
+      <w:r>
+        <w:t xml:space="preserve"> . Para obtener datos sobre el </w:t>
+      </w:r>
+      <w:proofErr w:type="spellStart"/>
+      <w:r>
+        <w:t>scoring</w:t>
+      </w:r>
+      <w:proofErr w:type="spellEnd"/>
+      <w:r>
+        <w:t xml:space="preserve"> de un conductor, necesitamos el sexo del conductor y  (DNI, LC, LE</w:t>
+      </w:r>
+      <w:proofErr w:type="gramStart"/>
+      <w:r>
+        <w:t>,CI,PAS</w:t>
+      </w:r>
+      <w:proofErr w:type="gramEnd"/>
+      <w:r>
+        <w:t>).</w:t>
+      </w:r>
+    </w:p>
+    <w:p>
+      <w:pPr>
+        <w:spacing w:after="120"/>
+      </w:pPr>
+      <w:r>
+        <w:t>Podemos decir que a priori, definimos un protocolo orientado al byte  con el siguiente formato:</w:t>
+      </w:r>
+    </w:p>
+    <w:p>
+      <w:pPr>
+        <w:spacing w:after="120"/>
         <w:rPr>
           <w:rStyle w:val="nfasisintenso"/>
           <w:lang w:val="en-US"/>
         </w:rPr>
-        <w:t>INTERFAZ VUELTA</w:t>
-      </w:r>
+      </w:pPr>
+      <w:proofErr w:type="gramStart"/>
       <w:r>
         <w:rPr>
           <w:rStyle w:val="nfasisintenso"/>
           <w:lang w:val="en-US"/>
         </w:rPr>
-        <w:t xml:space="preserve"> (SERVER </w:t>
+        <w:t xml:space="preserve">INTERFAZ </w:t>
       </w:r>
       <w:r>
         <w:rPr>
           <w:rStyle w:val="nfasisintenso"/>
           <w:lang w:val="en-US"/>
         </w:rPr>
-        <w:t>Scoring</w:t>
+        <w:t xml:space="preserve"> </w:t>
       </w:r>
       <w:r>
         <w:rPr>
           <w:rStyle w:val="nfasisintenso"/>
           <w:lang w:val="en-US"/>
         </w:rPr>
-        <w:t xml:space="preserve"> - &gt;HOST)</w:t>
+        <w:t>IDA</w:t>
+      </w:r>
+      <w:proofErr w:type="gramEnd"/>
+      <w:r>
+        <w:rPr>
+          <w:rStyle w:val="nfasisintenso"/>
+          <w:lang w:val="en-US"/>
+        </w:rPr>
+        <w:t xml:space="preserve"> (HOST-&gt; SERVER </w:t>
+      </w:r>
+      <w:r>
+        <w:rPr>
+          <w:rStyle w:val="nfasisintenso"/>
+          <w:lang w:val="en-US"/>
+        </w:rPr>
+        <w:t>SCORING</w:t>
+      </w:r>
+      <w:r>
+        <w:rPr>
+          <w:rStyle w:val="nfasisintenso"/>
+          <w:lang w:val="en-US"/>
+        </w:rPr>
+        <w:t>)</w:t>
+      </w:r>
+    </w:p>
+    <w:p>
+      <w:pPr>
+        <w:spacing w:after="120"/>
+        <w:rPr>
+          <w:b/>
+        </w:rPr>
+      </w:pPr>
+      <w:r>
+        <w:rPr>
+          <w:b/>
+        </w:rPr>
+        <w:t>Registro de la Interfaz IDA</w:t>
+      </w:r>
+    </w:p>
+    <w:tbl>
+      <w:tblPr>
+        <w:tblStyle w:val="Tablaconcuadrcula"/>
+        <w:tblW w:w="9335" w:type="dxa"/>
+        <w:tblLook w:val="04A0"/>
+      </w:tblPr>
+      <w:tblGrid>
+        <w:gridCol w:w="1327"/>
+        <w:gridCol w:w="846"/>
+        <w:gridCol w:w="1076"/>
+        <w:gridCol w:w="1039"/>
+        <w:gridCol w:w="2422"/>
+        <w:gridCol w:w="2625"/>
+      </w:tblGrid>
+      <w:tr>
+        <w:tc>
+          <w:tcPr>
+            <w:tcW w:w="1333" w:type="dxa"/>
+          </w:tcPr>
+          <w:p>
+            <w:pPr>
+              <w:spacing w:after="120"/>
+            </w:pPr>
+            <w:r>
+              <w:t>CAMPO</w:t>
+            </w:r>
+          </w:p>
+        </w:tc>
+        <w:tc>
+          <w:tcPr>
+            <w:tcW w:w="848" w:type="dxa"/>
+          </w:tcPr>
+          <w:p>
+            <w:pPr>
+              <w:spacing w:after="120"/>
+            </w:pPr>
+            <w:r>
+              <w:t>INICIO</w:t>
+            </w:r>
+          </w:p>
+        </w:tc>
+        <w:tc>
+          <w:tcPr>
+            <w:tcW w:w="1077" w:type="dxa"/>
+          </w:tcPr>
+          <w:p>
+            <w:pPr>
+              <w:spacing w:after="120"/>
+            </w:pPr>
+            <w:r>
+              <w:t>TAMAÑO</w:t>
+            </w:r>
+          </w:p>
+        </w:tc>
+        <w:tc>
+          <w:tcPr>
+            <w:tcW w:w="1041" w:type="dxa"/>
+          </w:tcPr>
+          <w:p>
+            <w:pPr>
+              <w:spacing w:after="120"/>
+            </w:pPr>
+            <w:r>
+              <w:t>Formato</w:t>
+            </w:r>
+          </w:p>
+        </w:tc>
+        <w:tc>
+          <w:tcPr>
+            <w:tcW w:w="2373" w:type="dxa"/>
+          </w:tcPr>
+          <w:p>
+            <w:pPr>
+              <w:spacing w:after="120"/>
+            </w:pPr>
+            <w:r>
+              <w:t>DATO</w:t>
+            </w:r>
+          </w:p>
+        </w:tc>
+        <w:tc>
+          <w:tcPr>
+            <w:tcW w:w="2663" w:type="dxa"/>
+          </w:tcPr>
+          <w:p>
+            <w:pPr>
+              <w:spacing w:after="120"/>
+            </w:pPr>
+            <w:r>
+              <w:t>OBSERVACION</w:t>
+            </w:r>
+          </w:p>
+        </w:tc>
+      </w:tr>
+      <w:tr>
+        <w:tc>
+          <w:tcPr>
+            <w:tcW w:w="1333" w:type="dxa"/>
+          </w:tcPr>
+          <w:p>
+            <w:pPr>
+              <w:spacing w:after="120"/>
+            </w:pPr>
+            <w:r>
+              <w:t>SEXO</w:t>
+            </w:r>
+          </w:p>
+        </w:tc>
+        <w:tc>
+          <w:tcPr>
+            <w:tcW w:w="848" w:type="dxa"/>
+          </w:tcPr>
+          <w:p>
+            <w:pPr>
+              <w:spacing w:after="120"/>
+            </w:pPr>
+            <w:r>
+              <w:t>0</w:t>
+            </w:r>
+          </w:p>
+        </w:tc>
+        <w:tc>
+          <w:tcPr>
+            <w:tcW w:w="1077" w:type="dxa"/>
+          </w:tcPr>
+          <w:p>
+            <w:pPr>
+              <w:spacing w:after="120"/>
+            </w:pPr>
+            <w:r>
+              <w:t>1</w:t>
+            </w:r>
+          </w:p>
+        </w:tc>
+        <w:tc>
+          <w:tcPr>
+            <w:tcW w:w="1041" w:type="dxa"/>
+          </w:tcPr>
+          <w:p>
+            <w:pPr>
+              <w:spacing w:after="120"/>
+            </w:pPr>
+            <w:r>
+              <w:t>X</w:t>
+            </w:r>
+          </w:p>
+        </w:tc>
+        <w:tc>
+          <w:tcPr>
+            <w:tcW w:w="2373" w:type="dxa"/>
+          </w:tcPr>
+          <w:p>
+            <w:pPr>
+              <w:spacing w:after="120"/>
+            </w:pPr>
+            <w:r>
+              <w:t>CONDUCTOR.SEXO</w:t>
+            </w:r>
+          </w:p>
+        </w:tc>
+        <w:tc>
+          <w:tcPr>
+            <w:tcW w:w="2663" w:type="dxa"/>
+          </w:tcPr>
+          <w:p>
+            <w:pPr>
+              <w:spacing w:after="120"/>
+            </w:pPr>
+            <w:r>
+              <w:t>Sexo del conductor.</w:t>
+            </w:r>
+          </w:p>
+        </w:tc>
+      </w:tr>
+      <w:tr>
+        <w:tc>
+          <w:tcPr>
+            <w:tcW w:w="1333" w:type="dxa"/>
+          </w:tcPr>
+          <w:p>
+            <w:pPr>
+              <w:spacing w:after="120"/>
+            </w:pPr>
+            <w:r>
+              <w:t>TIPO DOC</w:t>
+            </w:r>
+          </w:p>
+        </w:tc>
+        <w:tc>
+          <w:tcPr>
+            <w:tcW w:w="848" w:type="dxa"/>
+          </w:tcPr>
+          <w:p>
+            <w:pPr>
+              <w:spacing w:after="120"/>
+            </w:pPr>
+            <w:r>
+              <w:t>1</w:t>
+            </w:r>
+          </w:p>
+        </w:tc>
+        <w:tc>
+          <w:tcPr>
+            <w:tcW w:w="1077" w:type="dxa"/>
+          </w:tcPr>
+          <w:p>
+            <w:pPr>
+              <w:spacing w:after="120"/>
+            </w:pPr>
+            <w:r>
+              <w:t>1</w:t>
+            </w:r>
+          </w:p>
+        </w:tc>
+        <w:tc>
+          <w:tcPr>
+            <w:tcW w:w="1041" w:type="dxa"/>
+          </w:tcPr>
+          <w:p>
+            <w:pPr>
+              <w:spacing w:after="120"/>
+            </w:pPr>
+            <w:r>
+              <w:t>N</w:t>
+            </w:r>
+          </w:p>
+        </w:tc>
+        <w:tc>
+          <w:tcPr>
+            <w:tcW w:w="2373" w:type="dxa"/>
+          </w:tcPr>
+          <w:p>
+            <w:pPr>
+              <w:spacing w:after="120"/>
+            </w:pPr>
+            <w:r>
+              <w:t>CONDUCTOR.TIPO_DOC</w:t>
+            </w:r>
+          </w:p>
+        </w:tc>
+        <w:tc>
+          <w:tcPr>
+            <w:tcW w:w="2663" w:type="dxa"/>
+          </w:tcPr>
+          <w:p>
+            <w:pPr>
+              <w:spacing w:after="120"/>
+            </w:pPr>
+            <w:r>
+              <w:t>Tipo de Documento(DNI, LC, LE,CI,PAS</w:t>
+            </w:r>
+          </w:p>
+        </w:tc>
+      </w:tr>
+      <w:tr>
+        <w:tc>
+          <w:tcPr>
+            <w:tcW w:w="1333" w:type="dxa"/>
+          </w:tcPr>
+          <w:p>
+            <w:pPr>
+              <w:spacing w:after="120"/>
+            </w:pPr>
+            <w:r>
+              <w:t>NUM_DOC</w:t>
+            </w:r>
+          </w:p>
+        </w:tc>
+        <w:tc>
+          <w:tcPr>
+            <w:tcW w:w="848" w:type="dxa"/>
+          </w:tcPr>
+          <w:p>
+            <w:pPr>
+              <w:spacing w:after="120"/>
+            </w:pPr>
+            <w:r>
+              <w:t>2</w:t>
+            </w:r>
+          </w:p>
+        </w:tc>
+        <w:tc>
+          <w:tcPr>
+            <w:tcW w:w="1077" w:type="dxa"/>
+          </w:tcPr>
+          <w:p>
+            <w:pPr>
+              <w:spacing w:after="120"/>
+            </w:pPr>
+            <w:r>
+              <w:t>15</w:t>
+            </w:r>
+          </w:p>
+        </w:tc>
+        <w:tc>
+          <w:tcPr>
+            <w:tcW w:w="1041" w:type="dxa"/>
+          </w:tcPr>
+          <w:p>
+            <w:pPr>
+              <w:spacing w:after="120"/>
+            </w:pPr>
+            <w:r>
+              <w:t>N</w:t>
+            </w:r>
+          </w:p>
+        </w:tc>
+        <w:tc>
+          <w:tcPr>
+            <w:tcW w:w="2373" w:type="dxa"/>
+          </w:tcPr>
+          <w:p>
+            <w:pPr>
+              <w:spacing w:after="120"/>
+            </w:pPr>
+            <w:r>
+              <w:t>CONDUCTOR.NUM_DOC</w:t>
+            </w:r>
+          </w:p>
+        </w:tc>
+        <w:tc>
+          <w:tcPr>
+            <w:tcW w:w="2663" w:type="dxa"/>
+          </w:tcPr>
+          <w:p>
+            <w:pPr>
+              <w:spacing w:after="120"/>
+            </w:pPr>
+            <w:r>
+              <w:t>Número de Documento</w:t>
+            </w:r>
+          </w:p>
+        </w:tc>
+      </w:tr>
+    </w:tbl>
+    <w:p/>
+    <w:p>
+      <w:pPr>
+        <w:rPr>
+          <w:rStyle w:val="nfasisintenso"/>
+          <w:lang w:val="en-US"/>
+        </w:rPr>
+      </w:pPr>
+      <w:r>
+        <w:rPr>
+          <w:rStyle w:val="nfasisintenso"/>
+          <w:lang w:val="en-US"/>
+        </w:rPr>
+        <w:t>INTERFAZ VUELTA (SERVER Scoring - &gt;HOST)</w:t>
       </w:r>
     </w:p>
     <w:p>
@@ -4353,7 +6114,7 @@
               <w:spacing w:after="120"/>
             </w:pPr>
             <w:r>
-              <w:t>2</w:t>
+              <w:t>16</w:t>
             </w:r>
           </w:p>
         </w:tc>
@@ -4443,7 +6204,7 @@
               <w:spacing w:after="120"/>
             </w:pPr>
             <w:r>
-              <w:t>37</w:t>
+              <w:t>51</w:t>
             </w:r>
           </w:p>
         </w:tc>
@@ -4538,7 +6299,7 @@
               <w:spacing w:after="120"/>
             </w:pPr>
             <w:r>
-              <w:t>39</w:t>
+              <w:t>53</w:t>
             </w:r>
           </w:p>
         </w:tc>
@@ -4601,12 +6362,6 @@
         </w:tc>
       </w:tr>
     </w:tbl>
-    <w:p>
-      <w:pPr>
-        <w:pStyle w:val="Ttulo1"/>
-      </w:pPr>
-      <w:bookmarkStart w:id="6" w:name="_Toc291502337"/>
-    </w:p>
     <w:p>
       <w:pPr>
         <w:rPr>
@@ -4624,11 +6379,12 @@
       <w:pPr>
         <w:pStyle w:val="Ttulo1"/>
       </w:pPr>
+      <w:bookmarkStart w:id="7" w:name="_Toc291717223"/>
       <w:r>
         <w:lastRenderedPageBreak/>
         <w:t>BCRA</w:t>
       </w:r>
-      <w:bookmarkEnd w:id="6"/>
+      <w:bookmarkEnd w:id="7"/>
     </w:p>
     <w:p>
       <w:pPr>
@@ -6043,11 +7799,11 @@
       <w:pPr>
         <w:pStyle w:val="Ttulo1"/>
       </w:pPr>
-      <w:bookmarkStart w:id="7" w:name="_Toc291502338"/>
+      <w:bookmarkStart w:id="8" w:name="_Toc291717224"/>
       <w:r>
         <w:t>Poder judicial</w:t>
       </w:r>
-      <w:bookmarkEnd w:id="7"/>
+      <w:bookmarkEnd w:id="8"/>
     </w:p>
     <w:p>
       <w:pPr>
@@ -6056,7 +7812,7 @@
       <w:r>
         <w:t xml:space="preserve">En base al sistema de consultas a través del sitio web </w:t>
       </w:r>
-      <w:hyperlink r:id="rId9" w:history="1">
+      <w:hyperlink r:id="rId10" w:history="1">
         <w:r>
           <w:rPr>
             <w:rStyle w:val="Hipervnculo"/>
@@ -7260,11 +9016,11 @@
       <w:pPr>
         <w:pStyle w:val="Ttulo1"/>
       </w:pPr>
-      <w:bookmarkStart w:id="8" w:name="_Toc291502339"/>
+      <w:bookmarkStart w:id="9" w:name="_Toc291717225"/>
       <w:r>
         <w:t>Aseguradoras</w:t>
       </w:r>
-      <w:bookmarkEnd w:id="8"/>
+      <w:bookmarkEnd w:id="9"/>
     </w:p>
     <w:p>
       <w:pPr>
@@ -9389,6 +11145,17 @@
       <w:szCs w:val="16"/>
     </w:rPr>
   </w:style>
+  <w:style w:type="character" w:styleId="nfasis">
+    <w:name w:val="Emphasis"/>
+    <w:basedOn w:val="Fuentedeprrafopredeter"/>
+    <w:uiPriority w:val="20"/>
+    <w:qFormat/>
+    <w:rsid w:val="00D30DEC"/>
+    <w:rPr>
+      <w:i/>
+      <w:iCs/>
+    </w:rPr>
+  </w:style>
 </w:styles>
 </file>
 
@@ -9680,7 +11447,7 @@
 </file>
 
 <file path=customXml/itemProps1.xml><?xml version="1.0" encoding="utf-8"?>
-<ds:datastoreItem xmlns:ds="http://schemas.openxmlformats.org/officeDocument/2006/customXml" ds:itemID="{F7E553A0-F279-4EB7-9737-96588BEDD957}">
+<ds:datastoreItem xmlns:ds="http://schemas.openxmlformats.org/officeDocument/2006/customXml" ds:itemID="{BEC51CF8-EEBC-4BF7-90A0-68253E4905F2}">
   <ds:schemaRefs>
     <ds:schemaRef ds:uri="http://schemas.openxmlformats.org/officeDocument/2006/bibliography"/>
   </ds:schemaRefs>

</xml_diff>

<commit_message>
Detalle de cómo se obtienen los datos de la interfaz, correcciones varias sobre los protocolos
</commit_message>
<xml_diff>
--- a/Investigacion/Interfaces/Interfaces del Sistema.docx
+++ b/Investigacion/Interfaces/Interfaces del Sistema.docx
@@ -58,13 +58,13 @@
             </w:rPr>
             <w:fldChar w:fldCharType="separate"/>
           </w:r>
-          <w:hyperlink w:anchor="_Toc291717216" w:history="1">
+          <w:hyperlink w:anchor="_Toc293525544" w:history="1">
             <w:r>
               <w:rPr>
                 <w:rStyle w:val="Hipervnculo"/>
                 <w:noProof/>
               </w:rPr>
-              <w:t>Interfaz de Usuario</w:t>
+              <w:t>Obtención de los datos</w:t>
             </w:r>
             <w:r>
               <w:rPr>
@@ -85,7 +85,77 @@
                 <w:noProof/>
                 <w:webHidden/>
               </w:rPr>
-              <w:instrText xml:space="preserve"> PAGEREF _Toc291717216 \h </w:instrText>
+              <w:instrText xml:space="preserve"> PAGEREF _Toc293525544 \h </w:instrText>
+            </w:r>
+            <w:r>
+              <w:rPr>
+                <w:noProof/>
+                <w:webHidden/>
+              </w:rPr>
+            </w:r>
+            <w:r>
+              <w:rPr>
+                <w:noProof/>
+                <w:webHidden/>
+              </w:rPr>
+              <w:fldChar w:fldCharType="separate"/>
+            </w:r>
+            <w:r>
+              <w:rPr>
+                <w:noProof/>
+                <w:webHidden/>
+              </w:rPr>
+              <w:t>2</w:t>
+            </w:r>
+            <w:r>
+              <w:rPr>
+                <w:noProof/>
+                <w:webHidden/>
+              </w:rPr>
+              <w:fldChar w:fldCharType="end"/>
+            </w:r>
+          </w:hyperlink>
+        </w:p>
+        <w:p>
+          <w:pPr>
+            <w:pStyle w:val="TDC2"/>
+            <w:tabs>
+              <w:tab w:val="right" w:leader="dot" w:pos="8828"/>
+            </w:tabs>
+            <w:rPr>
+              <w:rFonts w:eastAsiaTheme="minorEastAsia"/>
+              <w:noProof/>
+              <w:lang w:eastAsia="es-AR"/>
+            </w:rPr>
+          </w:pPr>
+          <w:hyperlink w:anchor="_Toc293525545" w:history="1">
+            <w:r>
+              <w:rPr>
+                <w:rStyle w:val="Hipervnculo"/>
+                <w:noProof/>
+              </w:rPr>
+              <w:t>Herramientas</w:t>
+            </w:r>
+            <w:r>
+              <w:rPr>
+                <w:noProof/>
+                <w:webHidden/>
+              </w:rPr>
+              <w:tab/>
+            </w:r>
+            <w:r>
+              <w:rPr>
+                <w:noProof/>
+                <w:webHidden/>
+              </w:rPr>
+              <w:fldChar w:fldCharType="begin"/>
+            </w:r>
+            <w:r>
+              <w:rPr>
+                <w:noProof/>
+                <w:webHidden/>
+              </w:rPr>
+              <w:instrText xml:space="preserve"> PAGEREF _Toc293525545 \h </w:instrText>
             </w:r>
             <w:r>
               <w:rPr>
@@ -128,7 +198,7 @@
               <w:lang w:eastAsia="es-AR"/>
             </w:rPr>
           </w:pPr>
-          <w:hyperlink w:anchor="_Toc291717217" w:history="1">
+          <w:hyperlink w:anchor="_Toc293525546" w:history="1">
             <w:r>
               <w:rPr>
                 <w:rStyle w:val="Hipervnculo"/>
@@ -155,7 +225,7 @@
                 <w:noProof/>
                 <w:webHidden/>
               </w:rPr>
-              <w:instrText xml:space="preserve"> PAGEREF _Toc291717217 \h </w:instrText>
+              <w:instrText xml:space="preserve"> PAGEREF _Toc293525546 \h </w:instrText>
             </w:r>
             <w:r>
               <w:rPr>
@@ -198,7 +268,7 @@
               <w:lang w:eastAsia="es-AR"/>
             </w:rPr>
           </w:pPr>
-          <w:hyperlink w:anchor="_Toc291717218" w:history="1">
+          <w:hyperlink w:anchor="_Toc293525547" w:history="1">
             <w:r>
               <w:rPr>
                 <w:rStyle w:val="Hipervnculo"/>
@@ -225,7 +295,7 @@
                 <w:noProof/>
                 <w:webHidden/>
               </w:rPr>
-              <w:instrText xml:space="preserve"> PAGEREF _Toc291717218 \h </w:instrText>
+              <w:instrText xml:space="preserve"> PAGEREF _Toc293525547 \h </w:instrText>
             </w:r>
             <w:r>
               <w:rPr>
@@ -268,7 +338,7 @@
               <w:lang w:eastAsia="es-AR"/>
             </w:rPr>
           </w:pPr>
-          <w:hyperlink w:anchor="_Toc291717219" w:history="1">
+          <w:hyperlink w:anchor="_Toc293525548" w:history="1">
             <w:r>
               <w:rPr>
                 <w:rStyle w:val="Hipervnculo"/>
@@ -295,7 +365,7 @@
                 <w:noProof/>
                 <w:webHidden/>
               </w:rPr>
-              <w:instrText xml:space="preserve"> PAGEREF _Toc291717219 \h </w:instrText>
+              <w:instrText xml:space="preserve"> PAGEREF _Toc293525548 \h </w:instrText>
             </w:r>
             <w:r>
               <w:rPr>
@@ -338,7 +408,7 @@
               <w:lang w:eastAsia="es-AR"/>
             </w:rPr>
           </w:pPr>
-          <w:hyperlink w:anchor="_Toc291717220" w:history="1">
+          <w:hyperlink w:anchor="_Toc293525549" w:history="1">
             <w:r>
               <w:rPr>
                 <w:rStyle w:val="Hipervnculo"/>
@@ -365,7 +435,7 @@
                 <w:noProof/>
                 <w:webHidden/>
               </w:rPr>
-              <w:instrText xml:space="preserve"> PAGEREF _Toc291717220 \h </w:instrText>
+              <w:instrText xml:space="preserve"> PAGEREF _Toc293525549 \h </w:instrText>
             </w:r>
             <w:r>
               <w:rPr>
@@ -408,7 +478,7 @@
               <w:lang w:eastAsia="es-AR"/>
             </w:rPr>
           </w:pPr>
-          <w:hyperlink w:anchor="_Toc291717221" w:history="1">
+          <w:hyperlink w:anchor="_Toc293525550" w:history="1">
             <w:r>
               <w:rPr>
                 <w:rStyle w:val="Hipervnculo"/>
@@ -435,7 +505,7 @@
                 <w:noProof/>
                 <w:webHidden/>
               </w:rPr>
-              <w:instrText xml:space="preserve"> PAGEREF _Toc291717221 \h </w:instrText>
+              <w:instrText xml:space="preserve"> PAGEREF _Toc293525550 \h </w:instrText>
             </w:r>
             <w:r>
               <w:rPr>
@@ -478,7 +548,7 @@
               <w:lang w:eastAsia="es-AR"/>
             </w:rPr>
           </w:pPr>
-          <w:hyperlink w:anchor="_Toc291717222" w:history="1">
+          <w:hyperlink w:anchor="_Toc293525551" w:history="1">
             <w:r>
               <w:rPr>
                 <w:rStyle w:val="Hipervnculo"/>
@@ -505,7 +575,7 @@
                 <w:noProof/>
                 <w:webHidden/>
               </w:rPr>
-              <w:instrText xml:space="preserve"> PAGEREF _Toc291717222 \h </w:instrText>
+              <w:instrText xml:space="preserve"> PAGEREF _Toc293525551 \h </w:instrText>
             </w:r>
             <w:r>
               <w:rPr>
@@ -548,7 +618,7 @@
               <w:lang w:eastAsia="es-AR"/>
             </w:rPr>
           </w:pPr>
-          <w:hyperlink w:anchor="_Toc291717223" w:history="1">
+          <w:hyperlink w:anchor="_Toc293525552" w:history="1">
             <w:r>
               <w:rPr>
                 <w:rStyle w:val="Hipervnculo"/>
@@ -575,7 +645,7 @@
                 <w:noProof/>
                 <w:webHidden/>
               </w:rPr>
-              <w:instrText xml:space="preserve"> PAGEREF _Toc291717223 \h </w:instrText>
+              <w:instrText xml:space="preserve"> PAGEREF _Toc293525552 \h </w:instrText>
             </w:r>
             <w:r>
               <w:rPr>
@@ -618,7 +688,7 @@
               <w:lang w:eastAsia="es-AR"/>
             </w:rPr>
           </w:pPr>
-          <w:hyperlink w:anchor="_Toc291717224" w:history="1">
+          <w:hyperlink w:anchor="_Toc293525553" w:history="1">
             <w:r>
               <w:rPr>
                 <w:rStyle w:val="Hipervnculo"/>
@@ -645,7 +715,7 @@
                 <w:noProof/>
                 <w:webHidden/>
               </w:rPr>
-              <w:instrText xml:space="preserve"> PAGEREF _Toc291717224 \h </w:instrText>
+              <w:instrText xml:space="preserve"> PAGEREF _Toc293525553 \h </w:instrText>
             </w:r>
             <w:r>
               <w:rPr>
@@ -688,7 +758,7 @@
               <w:lang w:eastAsia="es-AR"/>
             </w:rPr>
           </w:pPr>
-          <w:hyperlink w:anchor="_Toc291717225" w:history="1">
+          <w:hyperlink w:anchor="_Toc293525554" w:history="1">
             <w:r>
               <w:rPr>
                 <w:rStyle w:val="Hipervnculo"/>
@@ -715,7 +785,7 @@
                 <w:noProof/>
                 <w:webHidden/>
               </w:rPr>
-              <w:instrText xml:space="preserve"> PAGEREF _Toc291717225 \h </w:instrText>
+              <w:instrText xml:space="preserve"> PAGEREF _Toc293525554 \h </w:instrText>
             </w:r>
             <w:r>
               <w:rPr>
@@ -780,26 +850,673 @@
       <w:pPr>
         <w:pStyle w:val="Ttulo1"/>
       </w:pPr>
-      <w:bookmarkStart w:id="0" w:name="_Toc291717216"/>
+      <w:bookmarkStart w:id="0" w:name="_Toc293525544"/>
       <w:r>
         <w:lastRenderedPageBreak/>
-        <w:t>I</w:t>
-      </w:r>
-      <w:r>
-        <w:t>nterfaz de Usuario</w:t>
+        <w:t>Obtención</w:t>
+      </w:r>
+      <w:r>
+        <w:t xml:space="preserve"> de </w:t>
+      </w:r>
+      <w:r>
+        <w:t xml:space="preserve"> datos</w:t>
       </w:r>
       <w:bookmarkEnd w:id="0"/>
+    </w:p>
+    <w:p>
+      <w:pPr>
+        <w:jc w:val="both"/>
+      </w:pPr>
+      <w:r>
+        <w:t>Los datos son obtenidos de las páginas web para el caso de</w:t>
+      </w:r>
+      <w:r>
+        <w:t xml:space="preserve"> la</w:t>
+      </w:r>
+      <w:r>
+        <w:t xml:space="preserve"> V</w:t>
+      </w:r>
+      <w:r>
+        <w:t xml:space="preserve">erificación </w:t>
+      </w:r>
+      <w:r>
+        <w:t>T</w:t>
+      </w:r>
+      <w:r>
+        <w:t xml:space="preserve">écnica </w:t>
+      </w:r>
+      <w:r>
+        <w:t>V</w:t>
+      </w:r>
+      <w:r>
+        <w:t>ehicular</w:t>
+      </w:r>
+      <w:r>
+        <w:t>, Infracciones</w:t>
+      </w:r>
+      <w:r>
+        <w:t xml:space="preserve"> de tránsito</w:t>
+      </w:r>
+      <w:r>
+        <w:t xml:space="preserve">, </w:t>
+      </w:r>
+      <w:proofErr w:type="spellStart"/>
+      <w:r>
+        <w:t>Scoring</w:t>
+      </w:r>
+      <w:proofErr w:type="spellEnd"/>
+      <w:r>
+        <w:t xml:space="preserve"> Vehicular y </w:t>
+      </w:r>
+      <w:r>
+        <w:t xml:space="preserve"> expedientes del </w:t>
+      </w:r>
+      <w:r>
+        <w:t xml:space="preserve">Poder  </w:t>
+      </w:r>
+      <w:r>
+        <w:t xml:space="preserve">Judicial, para ello se utilizará una herramienta que </w:t>
+      </w:r>
+      <w:proofErr w:type="spellStart"/>
+      <w:r>
+        <w:t>parsea</w:t>
+      </w:r>
+      <w:proofErr w:type="spellEnd"/>
+      <w:r>
+        <w:t xml:space="preserve"> </w:t>
+      </w:r>
+      <w:proofErr w:type="spellStart"/>
+      <w:r>
+        <w:t>Html</w:t>
+      </w:r>
+      <w:proofErr w:type="spellEnd"/>
+      <w:r>
+        <w:t xml:space="preserve"> llamada </w:t>
+      </w:r>
+      <w:proofErr w:type="spellStart"/>
+      <w:r>
+        <w:rPr>
+          <w:i/>
+        </w:rPr>
+        <w:t>Jso</w:t>
+      </w:r>
+      <w:r>
+        <w:rPr>
+          <w:i/>
+        </w:rPr>
+        <w:t>u</w:t>
+      </w:r>
+      <w:r>
+        <w:rPr>
+          <w:i/>
+        </w:rPr>
+        <w:t>p</w:t>
+      </w:r>
+      <w:proofErr w:type="spellEnd"/>
+      <w:r>
+        <w:t xml:space="preserve">. En el caso </w:t>
+      </w:r>
+      <w:r>
+        <w:t xml:space="preserve">del Banco Central de la Republica Argentina, los datos se obtendrán </w:t>
+      </w:r>
+      <w:r>
+        <w:t>a través de</w:t>
+      </w:r>
+      <w:r>
+        <w:t xml:space="preserve"> un CD</w:t>
+      </w:r>
+      <w:r>
+        <w:t xml:space="preserve"> provisto por la entidad.</w:t>
+      </w:r>
+      <w:r>
+        <w:t xml:space="preserve"> </w:t>
+      </w:r>
+      <w:r>
+        <w:t xml:space="preserve"> Por último los datos de los asegurados </w:t>
+      </w:r>
+      <w:r>
+        <w:t>son obtenidos a través de la información que nos brinden</w:t>
+      </w:r>
+      <w:r>
+        <w:t xml:space="preserve"> las aseguradoras</w:t>
+      </w:r>
+      <w:r>
+        <w:t xml:space="preserve"> sobre sus clientes.</w:t>
+      </w:r>
+      <w:r>
+        <w:t xml:space="preserve"> </w:t>
+      </w:r>
+    </w:p>
+    <w:p>
+      <w:r>
+        <w:rPr>
+          <w:noProof/>
+          <w:lang w:eastAsia="es-AR"/>
+        </w:rPr>
+        <w:pict>
+          <v:group id="_x0000_s1038" style="position:absolute;margin-left:5.25pt;margin-top:12.05pt;width:452.25pt;height:238.5pt;z-index:251672576" coordorigin="1875,2910" coordsize="9045,4770">
+            <v:shapetype id="_x0000_t65" coordsize="21600,21600" o:spt="65" adj="18900" path="m,l,21600@0,21600,21600@0,21600,xem@0,21600nfl@3@5c@7@9@11@13,21600@0e">
+              <v:formulas>
+                <v:f eqn="val #0"/>
+                <v:f eqn="sum 21600 0 @0"/>
+                <v:f eqn="prod @1 8481 32768"/>
+                <v:f eqn="sum @2 @0 0"/>
+                <v:f eqn="prod @1 1117 32768"/>
+                <v:f eqn="sum @4 @0 0"/>
+                <v:f eqn="prod @1 11764 32768"/>
+                <v:f eqn="sum @6 @0 0"/>
+                <v:f eqn="prod @1 6144 32768"/>
+                <v:f eqn="sum @8 @0 0"/>
+                <v:f eqn="prod @1 20480 32768"/>
+                <v:f eqn="sum @10 @0 0"/>
+                <v:f eqn="prod @1 6144 32768"/>
+                <v:f eqn="sum @12 @0 0"/>
+              </v:formulas>
+              <v:path o:extrusionok="f" gradientshapeok="t" o:connecttype="rect" textboxrect="0,0,21600,@13"/>
+              <v:handles>
+                <v:h position="#0,bottomRight" xrange="10800,21600"/>
+              </v:handles>
+              <o:complex v:ext="view"/>
+            </v:shapetype>
+            <v:shape id="_x0000_s1026" type="#_x0000_t65" style="position:absolute;left:7935;top:3255;width:1890;height:1995">
+              <v:textbox style="mso-next-textbox:#_x0000_s1026">
+                <w:txbxContent>
+                  <w:p>
+                    <w:r>
+                      <w:t>VTV</w:t>
+                    </w:r>
+                  </w:p>
+                </w:txbxContent>
+              </v:textbox>
+            </v:shape>
+            <v:shape id="_x0000_s1027" type="#_x0000_t65" style="position:absolute;left:8250;top:3720;width:1890;height:1995">
+              <v:textbox style="mso-next-textbox:#_x0000_s1027">
+                <w:txbxContent>
+                  <w:p>
+                    <w:r>
+                      <w:t>INFRACCIONES</w:t>
+                    </w:r>
+                  </w:p>
+                </w:txbxContent>
+              </v:textbox>
+            </v:shape>
+            <v:shape id="_x0000_s1028" type="#_x0000_t65" style="position:absolute;left:8685;top:4350;width:1890;height:1995">
+              <v:textbox style="mso-next-textbox:#_x0000_s1028">
+                <w:txbxContent>
+                  <w:p>
+                    <w:r>
+                      <w:t>SCORING VEHICULAR</w:t>
+                    </w:r>
+                  </w:p>
+                </w:txbxContent>
+              </v:textbox>
+            </v:shape>
+            <v:shapetype id="_x0000_t202" coordsize="21600,21600" o:spt="202" path="m,l,21600r21600,l21600,xe">
+              <v:stroke joinstyle="miter"/>
+              <v:path gradientshapeok="t" o:connecttype="rect"/>
+            </v:shapetype>
+            <v:shape id="_x0000_s1029" type="#_x0000_t202" style="position:absolute;left:7605;top:5715;width:1080;height:510" fillcolor="white [3212]" stroked="f">
+              <v:textbox style="mso-next-textbox:#_x0000_s1029">
+                <w:txbxContent>
+                  <w:p>
+                    <w:pPr>
+                      <w:rPr>
+                        <w:b/>
+                      </w:rPr>
+                    </w:pPr>
+                    <w:r>
+                      <w:rPr>
+                        <w:b/>
+                      </w:rPr>
+                      <w:t>HTML</w:t>
+                    </w:r>
+                  </w:p>
+                </w:txbxContent>
+              </v:textbox>
+            </v:shape>
+            <v:shape id="_x0000_s1030" type="#_x0000_t202" style="position:absolute;left:1875;top:2910;width:1080;height:510" fillcolor="white [3212]" stroked="f">
+              <v:textbox style="mso-next-textbox:#_x0000_s1030">
+                <w:txbxContent>
+                  <w:p>
+                    <w:pPr>
+                      <w:rPr>
+                        <w:b/>
+                      </w:rPr>
+                    </w:pPr>
+                    <w:r>
+                      <w:rPr>
+                        <w:b/>
+                      </w:rPr>
+                      <w:t>B</w:t>
+                    </w:r>
+                    <w:r>
+                      <w:rPr>
+                        <w:b/>
+                      </w:rPr>
+                      <w:t>CRA</w:t>
+                    </w:r>
+                  </w:p>
+                </w:txbxContent>
+              </v:textbox>
+            </v:shape>
+            <v:shapetype id="_x0000_t132" coordsize="21600,21600" o:spt="132" path="m10800,qx,3391l,18209qy10800,21600,21600,18209l21600,3391qy10800,xem,3391nfqy10800,6782,21600,3391e">
+              <v:path o:extrusionok="f" gradientshapeok="t" o:connecttype="custom" o:connectlocs="10800,6782;10800,0;0,10800;10800,21600;21600,10800" o:connectangles="270,270,180,90,0" textboxrect="0,6782,21600,18209"/>
+            </v:shapetype>
+            <v:shape id="_x0000_s1031" type="#_x0000_t132" style="position:absolute;left:4260;top:4815;width:2445;height:1605"/>
+            <v:shapetype id="_x0000_t32" coordsize="21600,21600" o:spt="32" o:oned="t" path="m,l21600,21600e" filled="f">
+              <v:path arrowok="t" fillok="f" o:connecttype="none"/>
+              <o:lock v:ext="edit" shapetype="t"/>
+            </v:shapetype>
+            <v:shape id="_x0000_s1032" type="#_x0000_t32" style="position:absolute;left:2955;top:4350;width:1440;height:570" o:connectortype="straight">
+              <v:stroke dashstyle="dash"/>
+            </v:shape>
+            <v:shape id="_x0000_s1033" type="#_x0000_t32" style="position:absolute;left:6075;top:4680;width:1860;height:150;flip:x" o:connectortype="straight">
+              <v:stroke dashstyle="dash"/>
+            </v:shape>
+            <v:shape id="_x0000_s1034" type="#_x0000_t65" style="position:absolute;left:9030;top:5115;width:1890;height:1995">
+              <v:textbox style="mso-next-textbox:#_x0000_s1034">
+                <w:txbxContent>
+                  <w:p>
+                    <w:r>
+                      <w:t>PODER JUDICIAL</w:t>
+                    </w:r>
+                  </w:p>
+                </w:txbxContent>
+              </v:textbox>
+            </v:shape>
+            <v:shape id="_x0000_s1035" type="#_x0000_t32" style="position:absolute;left:3285;top:6345;width:1110;height:1335;flip:y" o:connectortype="straight">
+              <v:stroke dashstyle="dash"/>
+            </v:shape>
+            <v:shape id="_x0000_s1036" type="#_x0000_t202" style="position:absolute;left:1875;top:6840;width:1620;height:510" fillcolor="white [3212]" stroked="f">
+              <v:textbox style="mso-next-textbox:#_x0000_s1036">
+                <w:txbxContent>
+                  <w:p>
+                    <w:pPr>
+                      <w:rPr>
+                        <w:b/>
+                      </w:rPr>
+                    </w:pPr>
+                    <w:r>
+                      <w:rPr>
+                        <w:b/>
+                      </w:rPr>
+                      <w:t>Aseguradoras</w:t>
+                    </w:r>
+                  </w:p>
+                </w:txbxContent>
+              </v:textbox>
+            </v:shape>
+            <v:shape id="_x0000_s1037" type="#_x0000_t202" style="position:absolute;left:5219;top:5550;width:736;height:510" fillcolor="white [3212]" stroked="f">
+              <v:textbox style="mso-next-textbox:#_x0000_s1037">
+                <w:txbxContent>
+                  <w:p>
+                    <w:pPr>
+                      <w:rPr>
+                        <w:b/>
+                      </w:rPr>
+                    </w:pPr>
+                    <w:r>
+                      <w:rPr>
+                        <w:b/>
+                      </w:rPr>
+                      <w:t>BD</w:t>
+                    </w:r>
+                  </w:p>
+                </w:txbxContent>
+              </v:textbox>
+            </v:shape>
+          </v:group>
+        </w:pict>
+      </w:r>
+    </w:p>
+    <w:p>
+      <w:r>
+        <w:rPr>
+          <w:noProof/>
+          <w:lang w:eastAsia="es-AR"/>
+        </w:rPr>
+        <w:drawing>
+          <wp:anchor distT="0" distB="0" distL="114300" distR="114300" simplePos="0" relativeHeight="251667456" behindDoc="0" locked="0" layoutInCell="1" allowOverlap="1">
+            <wp:simplePos x="0" y="0"/>
+            <wp:positionH relativeFrom="column">
+              <wp:posOffset>291465</wp:posOffset>
+            </wp:positionH>
+            <wp:positionV relativeFrom="paragraph">
+              <wp:posOffset>53340</wp:posOffset>
+            </wp:positionV>
+            <wp:extent cx="914400" cy="847725"/>
+            <wp:effectExtent l="19050" t="0" r="0" b="0"/>
+            <wp:wrapThrough wrapText="bothSides">
+              <wp:wrapPolygon edited="0">
+                <wp:start x="14400" y="0"/>
+                <wp:lineTo x="3600" y="1942"/>
+                <wp:lineTo x="1350" y="3398"/>
+                <wp:lineTo x="3150" y="7766"/>
+                <wp:lineTo x="0" y="11164"/>
+                <wp:lineTo x="-450" y="17474"/>
+                <wp:lineTo x="2250" y="21357"/>
+                <wp:lineTo x="3600" y="21357"/>
+                <wp:lineTo x="8100" y="21357"/>
+                <wp:lineTo x="15750" y="21357"/>
+                <wp:lineTo x="21150" y="18930"/>
+                <wp:lineTo x="20700" y="15533"/>
+                <wp:lineTo x="21600" y="10193"/>
+                <wp:lineTo x="21600" y="9222"/>
+                <wp:lineTo x="20250" y="7766"/>
+                <wp:lineTo x="16650" y="485"/>
+                <wp:lineTo x="16200" y="0"/>
+                <wp:lineTo x="14400" y="0"/>
+              </wp:wrapPolygon>
+            </wp:wrapThrough>
+            <wp:docPr id="1" name="Imagen 1"/>
+            <wp:cNvGraphicFramePr>
+              <a:graphicFrameLocks xmlns:a="http://schemas.openxmlformats.org/drawingml/2006/main" noChangeAspect="1"/>
+            </wp:cNvGraphicFramePr>
+            <a:graphic xmlns:a="http://schemas.openxmlformats.org/drawingml/2006/main">
+              <a:graphicData uri="http://schemas.openxmlformats.org/drawingml/2006/picture">
+                <pic:pic xmlns:pic="http://schemas.openxmlformats.org/drawingml/2006/picture">
+                  <pic:nvPicPr>
+                    <pic:cNvPr id="0" name="Picture 1"/>
+                    <pic:cNvPicPr>
+                      <a:picLocks noChangeAspect="1" noChangeArrowheads="1"/>
+                    </pic:cNvPicPr>
+                  </pic:nvPicPr>
+                  <pic:blipFill>
+                    <a:blip r:embed="rId6" cstate="print"/>
+                    <a:srcRect/>
+                    <a:stretch>
+                      <a:fillRect/>
+                    </a:stretch>
+                  </pic:blipFill>
+                  <pic:spPr bwMode="auto">
+                    <a:xfrm>
+                      <a:off x="0" y="0"/>
+                      <a:ext cx="914400" cy="847725"/>
+                    </a:xfrm>
+                    <a:prstGeom prst="rect">
+                      <a:avLst/>
+                    </a:prstGeom>
+                    <a:noFill/>
+                    <a:ln w="9525">
+                      <a:noFill/>
+                      <a:miter lim="800000"/>
+                      <a:headEnd/>
+                      <a:tailEnd/>
+                    </a:ln>
+                  </pic:spPr>
+                </pic:pic>
+              </a:graphicData>
+            </a:graphic>
+          </wp:anchor>
+        </w:drawing>
+      </w:r>
+    </w:p>
+    <w:p/>
+    <w:p/>
+    <w:p/>
+    <w:p/>
+    <w:p/>
+    <w:p/>
+    <w:p/>
+    <w:p>
+      <w:r>
+        <w:rPr>
+          <w:noProof/>
+          <w:lang w:eastAsia="es-AR"/>
+        </w:rPr>
+        <w:drawing>
+          <wp:anchor distT="0" distB="0" distL="114300" distR="114300" simplePos="0" relativeHeight="251669504" behindDoc="0" locked="0" layoutInCell="1" allowOverlap="1">
+            <wp:simplePos x="0" y="0"/>
+            <wp:positionH relativeFrom="column">
+              <wp:posOffset>196215</wp:posOffset>
+            </wp:positionH>
+            <wp:positionV relativeFrom="paragraph">
+              <wp:posOffset>207645</wp:posOffset>
+            </wp:positionV>
+            <wp:extent cx="790575" cy="771525"/>
+            <wp:effectExtent l="19050" t="0" r="9525" b="0"/>
+            <wp:wrapThrough wrapText="bothSides">
+              <wp:wrapPolygon edited="0">
+                <wp:start x="-520" y="0"/>
+                <wp:lineTo x="-520" y="21333"/>
+                <wp:lineTo x="21860" y="21333"/>
+                <wp:lineTo x="21860" y="0"/>
+                <wp:lineTo x="-520" y="0"/>
+              </wp:wrapPolygon>
+            </wp:wrapThrough>
+            <wp:docPr id="5" name="Imagen 5" descr="http://imagenes.autos-carros-coches.com.ar/wp-content/uploads/2010/10/caja_01.jpg"/>
+            <wp:cNvGraphicFramePr>
+              <a:graphicFrameLocks xmlns:a="http://schemas.openxmlformats.org/drawingml/2006/main" noChangeAspect="1"/>
+            </wp:cNvGraphicFramePr>
+            <a:graphic xmlns:a="http://schemas.openxmlformats.org/drawingml/2006/main">
+              <a:graphicData uri="http://schemas.openxmlformats.org/drawingml/2006/picture">
+                <pic:pic xmlns:pic="http://schemas.openxmlformats.org/drawingml/2006/picture">
+                  <pic:nvPicPr>
+                    <pic:cNvPr id="0" name="Picture 5" descr="http://imagenes.autos-carros-coches.com.ar/wp-content/uploads/2010/10/caja_01.jpg"/>
+                    <pic:cNvPicPr>
+                      <a:picLocks noChangeAspect="1" noChangeArrowheads="1"/>
+                    </pic:cNvPicPr>
+                  </pic:nvPicPr>
+                  <pic:blipFill>
+                    <a:blip r:embed="rId7" cstate="print"/>
+                    <a:srcRect/>
+                    <a:stretch>
+                      <a:fillRect/>
+                    </a:stretch>
+                  </pic:blipFill>
+                  <pic:spPr bwMode="auto">
+                    <a:xfrm>
+                      <a:off x="0" y="0"/>
+                      <a:ext cx="790575" cy="771525"/>
+                    </a:xfrm>
+                    <a:prstGeom prst="rect">
+                      <a:avLst/>
+                    </a:prstGeom>
+                    <a:noFill/>
+                    <a:ln w="9525">
+                      <a:noFill/>
+                      <a:miter lim="800000"/>
+                      <a:headEnd/>
+                      <a:tailEnd/>
+                    </a:ln>
+                  </pic:spPr>
+                </pic:pic>
+              </a:graphicData>
+            </a:graphic>
+          </wp:anchor>
+        </w:drawing>
+      </w:r>
+      <w:r>
+        <w:rPr>
+          <w:noProof/>
+          <w:lang w:eastAsia="es-AR"/>
+        </w:rPr>
+        <w:drawing>
+          <wp:anchor distT="0" distB="0" distL="114300" distR="114300" simplePos="0" relativeHeight="251671552" behindDoc="0" locked="0" layoutInCell="1" allowOverlap="1">
+            <wp:simplePos x="0" y="0"/>
+            <wp:positionH relativeFrom="column">
+              <wp:posOffset>967740</wp:posOffset>
+            </wp:positionH>
+            <wp:positionV relativeFrom="paragraph">
+              <wp:posOffset>140970</wp:posOffset>
+            </wp:positionV>
+            <wp:extent cx="1200150" cy="723900"/>
+            <wp:effectExtent l="19050" t="0" r="0" b="0"/>
+            <wp:wrapThrough wrapText="bothSides">
+              <wp:wrapPolygon edited="0">
+                <wp:start x="-343" y="0"/>
+                <wp:lineTo x="-343" y="21032"/>
+                <wp:lineTo x="21600" y="21032"/>
+                <wp:lineTo x="21600" y="0"/>
+                <wp:lineTo x="-343" y="0"/>
+              </wp:wrapPolygon>
+            </wp:wrapThrough>
+            <wp:docPr id="23" name="Imagen 23" descr="http://transporteinformativo.com/wordpress/wp-content/uploads/Image/zurich-portal.jpg"/>
+            <wp:cNvGraphicFramePr>
+              <a:graphicFrameLocks xmlns:a="http://schemas.openxmlformats.org/drawingml/2006/main" noChangeAspect="1"/>
+            </wp:cNvGraphicFramePr>
+            <a:graphic xmlns:a="http://schemas.openxmlformats.org/drawingml/2006/main">
+              <a:graphicData uri="http://schemas.openxmlformats.org/drawingml/2006/picture">
+                <pic:pic xmlns:pic="http://schemas.openxmlformats.org/drawingml/2006/picture">
+                  <pic:nvPicPr>
+                    <pic:cNvPr id="0" name="Picture 23" descr="http://transporteinformativo.com/wordpress/wp-content/uploads/Image/zurich-portal.jpg"/>
+                    <pic:cNvPicPr>
+                      <a:picLocks noChangeAspect="1" noChangeArrowheads="1"/>
+                    </pic:cNvPicPr>
+                  </pic:nvPicPr>
+                  <pic:blipFill>
+                    <a:blip r:embed="rId8" cstate="print"/>
+                    <a:srcRect/>
+                    <a:stretch>
+                      <a:fillRect/>
+                    </a:stretch>
+                  </pic:blipFill>
+                  <pic:spPr bwMode="auto">
+                    <a:xfrm>
+                      <a:off x="0" y="0"/>
+                      <a:ext cx="1200150" cy="723900"/>
+                    </a:xfrm>
+                    <a:prstGeom prst="rect">
+                      <a:avLst/>
+                    </a:prstGeom>
+                    <a:noFill/>
+                    <a:ln w="9525">
+                      <a:noFill/>
+                      <a:miter lim="800000"/>
+                      <a:headEnd/>
+                      <a:tailEnd/>
+                    </a:ln>
+                  </pic:spPr>
+                </pic:pic>
+              </a:graphicData>
+            </a:graphic>
+          </wp:anchor>
+        </w:drawing>
+      </w:r>
     </w:p>
     <w:p/>
     <w:p>
       <w:r>
-        <w:t>Posible</w:t>
-      </w:r>
-      <w:r>
-        <w:t>s</w:t>
-      </w:r>
-      <w:r>
-        <w:t xml:space="preserve"> Interfaces</w:t>
+        <w:rPr>
+          <w:noProof/>
+          <w:lang w:eastAsia="es-AR"/>
+        </w:rPr>
+        <w:drawing>
+          <wp:anchor distT="0" distB="0" distL="114300" distR="114300" simplePos="0" relativeHeight="251670528" behindDoc="0" locked="0" layoutInCell="1" allowOverlap="1">
+            <wp:simplePos x="0" y="0"/>
+            <wp:positionH relativeFrom="column">
+              <wp:posOffset>-2409825</wp:posOffset>
+            </wp:positionH>
+            <wp:positionV relativeFrom="paragraph">
+              <wp:posOffset>380365</wp:posOffset>
+            </wp:positionV>
+            <wp:extent cx="1190625" cy="295275"/>
+            <wp:effectExtent l="19050" t="0" r="9525" b="0"/>
+            <wp:wrapThrough wrapText="bothSides">
+              <wp:wrapPolygon edited="0">
+                <wp:start x="-346" y="0"/>
+                <wp:lineTo x="-346" y="20903"/>
+                <wp:lineTo x="21773" y="20903"/>
+                <wp:lineTo x="21773" y="0"/>
+                <wp:lineTo x="-346" y="0"/>
+              </wp:wrapPolygon>
+            </wp:wrapThrough>
+            <wp:docPr id="14" name="Imagen 14" descr="http://3.bp.blogspot.com/_9T0GcqbAe6I/SwXhBSvmq6I/AAAAAAAATC4/As8GGgEkapg/s400/LOGO+MAPFRE+ACTUALIZADO.jpg"/>
+            <wp:cNvGraphicFramePr>
+              <a:graphicFrameLocks xmlns:a="http://schemas.openxmlformats.org/drawingml/2006/main" noChangeAspect="1"/>
+            </wp:cNvGraphicFramePr>
+            <a:graphic xmlns:a="http://schemas.openxmlformats.org/drawingml/2006/main">
+              <a:graphicData uri="http://schemas.openxmlformats.org/drawingml/2006/picture">
+                <pic:pic xmlns:pic="http://schemas.openxmlformats.org/drawingml/2006/picture">
+                  <pic:nvPicPr>
+                    <pic:cNvPr id="0" name="Picture 14" descr="http://3.bp.blogspot.com/_9T0GcqbAe6I/SwXhBSvmq6I/AAAAAAAATC4/As8GGgEkapg/s400/LOGO+MAPFRE+ACTUALIZADO.jpg"/>
+                    <pic:cNvPicPr>
+                      <a:picLocks noChangeAspect="1" noChangeArrowheads="1"/>
+                    </pic:cNvPicPr>
+                  </pic:nvPicPr>
+                  <pic:blipFill>
+                    <a:blip r:embed="rId9" cstate="print"/>
+                    <a:srcRect r="46121" b="13889"/>
+                    <a:stretch>
+                      <a:fillRect/>
+                    </a:stretch>
+                  </pic:blipFill>
+                  <pic:spPr bwMode="auto">
+                    <a:xfrm>
+                      <a:off x="0" y="0"/>
+                      <a:ext cx="1190625" cy="295275"/>
+                    </a:xfrm>
+                    <a:prstGeom prst="rect">
+                      <a:avLst/>
+                    </a:prstGeom>
+                    <a:noFill/>
+                    <a:ln w="9525">
+                      <a:noFill/>
+                      <a:miter lim="800000"/>
+                      <a:headEnd/>
+                      <a:tailEnd/>
+                    </a:ln>
+                  </pic:spPr>
+                </pic:pic>
+              </a:graphicData>
+            </a:graphic>
+          </wp:anchor>
+        </w:drawing>
+      </w:r>
+    </w:p>
+    <w:p/>
+    <w:p>
+      <w:pPr>
+        <w:pStyle w:val="Ttulo2"/>
+      </w:pPr>
+    </w:p>
+    <w:p>
+      <w:pPr>
+        <w:pStyle w:val="Ttulo2"/>
+      </w:pPr>
+      <w:bookmarkStart w:id="1" w:name="_Toc293525545"/>
+      <w:r>
+        <w:t>Herramientas</w:t>
+      </w:r>
+      <w:bookmarkEnd w:id="1"/>
+      <w:r>
+        <w:t xml:space="preserve"> </w:t>
+      </w:r>
+    </w:p>
+    <w:p>
+      <w:proofErr w:type="spellStart"/>
+      <w:r>
+        <w:rPr>
+          <w:b/>
+        </w:rPr>
+        <w:t>JSo</w:t>
+      </w:r>
+      <w:r>
+        <w:rPr>
+          <w:b/>
+        </w:rPr>
+        <w:t>u</w:t>
+      </w:r>
+      <w:r>
+        <w:rPr>
+          <w:b/>
+        </w:rPr>
+        <w:t>p</w:t>
+      </w:r>
+      <w:proofErr w:type="spellEnd"/>
+      <w:r>
+        <w:rPr>
+          <w:b/>
+        </w:rPr>
+        <w:t>:</w:t>
+      </w:r>
+      <w:r>
+        <w:t xml:space="preserve"> herramienta desarrollada en java</w:t>
+      </w:r>
+    </w:p>
+    <w:p>
+      <w:r>
+        <w:t>Ventajas:</w:t>
       </w:r>
     </w:p>
     <w:p>
@@ -807,11 +1524,11 @@
         <w:pStyle w:val="Prrafodelista"/>
         <w:numPr>
           <w:ilvl w:val="0"/>
-          <w:numId w:val="7"/>
+          <w:numId w:val="8"/>
         </w:numPr>
       </w:pPr>
       <w:r>
-        <w:t>Registración al sistema</w:t>
+        <w:t>Acepta todo tipo de documento</w:t>
       </w:r>
     </w:p>
     <w:p>
@@ -819,11 +1536,19 @@
         <w:pStyle w:val="Prrafodelista"/>
         <w:numPr>
           <w:ilvl w:val="0"/>
-          <w:numId w:val="7"/>
+          <w:numId w:val="8"/>
         </w:numPr>
       </w:pPr>
       <w:r>
-        <w:t>Compra del producto</w:t>
+        <w:t xml:space="preserve">No tiene problemas con </w:t>
+      </w:r>
+      <w:proofErr w:type="spellStart"/>
+      <w:r>
+        <w:t>HTMLs</w:t>
+      </w:r>
+      <w:proofErr w:type="spellEnd"/>
+      <w:r>
+        <w:t xml:space="preserve"> mal formados</w:t>
       </w:r>
     </w:p>
     <w:p>
@@ -831,11 +1556,11 @@
         <w:pStyle w:val="Prrafodelista"/>
         <w:numPr>
           <w:ilvl w:val="0"/>
-          <w:numId w:val="7"/>
+          <w:numId w:val="8"/>
         </w:numPr>
       </w:pPr>
       <w:r>
-        <w:t>Contrato de aceptación</w:t>
+        <w:t>Buena documentación</w:t>
       </w:r>
     </w:p>
     <w:p>
@@ -843,54 +1568,46 @@
         <w:pStyle w:val="Prrafodelista"/>
         <w:numPr>
           <w:ilvl w:val="0"/>
-          <w:numId w:val="7"/>
+          <w:numId w:val="8"/>
         </w:numPr>
       </w:pPr>
-      <w:r>
-        <w:t>Ingreso a</w:t>
-      </w:r>
-      <w:r>
-        <w:t>l sistema</w:t>
-      </w:r>
+      <w:proofErr w:type="spellStart"/>
+      <w:r>
+        <w:t>Parsea</w:t>
+      </w:r>
+      <w:proofErr w:type="spellEnd"/>
+      <w:r>
+        <w:t xml:space="preserve">  </w:t>
+      </w:r>
+      <w:proofErr w:type="spellStart"/>
+      <w:r>
+        <w:t>Jquery</w:t>
+      </w:r>
+      <w:proofErr w:type="spellEnd"/>
     </w:p>
     <w:p>
       <w:pPr>
         <w:pStyle w:val="Prrafodelista"/>
         <w:numPr>
           <w:ilvl w:val="0"/>
-          <w:numId w:val="7"/>
+          <w:numId w:val="8"/>
         </w:numPr>
       </w:pPr>
       <w:r>
-        <w:t>Home de la pagina</w:t>
+        <w:t>Fácil de usar</w:t>
       </w:r>
     </w:p>
     <w:p>
       <w:pPr>
         <w:pStyle w:val="Prrafodelista"/>
-        <w:numPr>
-          <w:ilvl w:val="0"/>
-          <w:numId w:val="7"/>
-        </w:numPr>
-      </w:pPr>
-      <w:r>
-        <w:t>Consulta</w:t>
-      </w:r>
-      <w:r>
-        <w:t>s</w:t>
-      </w:r>
-      <w:r>
-        <w:t xml:space="preserve"> por DNI o patente</w:t>
-      </w:r>
+        <w:ind w:left="1080"/>
+      </w:pPr>
     </w:p>
     <w:p>
       <w:pPr>
         <w:pStyle w:val="Ttulo1"/>
       </w:pPr>
-      <w:r>
-        <w:br w:type="page"/>
-      </w:r>
-      <w:bookmarkStart w:id="1" w:name="_Toc291717217"/>
+      <w:bookmarkStart w:id="2" w:name="_Toc293525546"/>
       <w:r>
         <w:lastRenderedPageBreak/>
         <w:t>I</w:t>
@@ -904,7 +1621,7 @@
       <w:r>
         <w:t>ervidores</w:t>
       </w:r>
-      <w:bookmarkEnd w:id="1"/>
+      <w:bookmarkEnd w:id="2"/>
     </w:p>
     <w:p>
       <w:pPr>
@@ -1077,7 +1794,7 @@
       <w:r>
         <w:t xml:space="preserve">, esto lo obtenemos del archivo </w:t>
       </w:r>
-      <w:hyperlink r:id="rId6" w:history="1">
+      <w:hyperlink r:id="rId10" w:history="1">
         <w:proofErr w:type="spellStart"/>
         <w:r>
           <w:rPr>
@@ -1236,12 +1953,12 @@
       <w:pPr>
         <w:pStyle w:val="Ttulo1"/>
       </w:pPr>
-      <w:bookmarkStart w:id="2" w:name="_Toc291717218"/>
+      <w:bookmarkStart w:id="3" w:name="_Toc293525547"/>
       <w:r>
         <w:lastRenderedPageBreak/>
         <w:t>Aclaraciones</w:t>
       </w:r>
-      <w:bookmarkEnd w:id="2"/>
+      <w:bookmarkEnd w:id="3"/>
     </w:p>
     <w:tbl>
       <w:tblPr>
@@ -1470,7 +2187,7 @@
           <w:color w:val="365F91" w:themeColor="accent1" w:themeShade="BF"/>
         </w:rPr>
       </w:pPr>
-      <w:bookmarkStart w:id="3" w:name="_Toc291717219"/>
+      <w:bookmarkStart w:id="4" w:name="_Toc293525548"/>
       <w:r>
         <w:rPr>
           <w:rStyle w:val="Ttulo5Car"/>
@@ -1478,7 +2195,7 @@
         </w:rPr>
         <w:t>DNI Y DDJJ</w:t>
       </w:r>
-      <w:bookmarkEnd w:id="3"/>
+      <w:bookmarkEnd w:id="4"/>
     </w:p>
     <w:p>
       <w:r>
@@ -2399,7 +3116,7 @@
           <w:color w:val="365F91" w:themeColor="accent1" w:themeShade="BF"/>
         </w:rPr>
       </w:pPr>
-      <w:bookmarkStart w:id="4" w:name="_Toc291717220"/>
+      <w:bookmarkStart w:id="5" w:name="_Toc293525549"/>
       <w:r>
         <w:rPr>
           <w:rStyle w:val="Ttulo5Car"/>
@@ -2431,7 +3148,7 @@
         </w:rPr>
         <w:t xml:space="preserve"> Vehicular</w:t>
       </w:r>
-      <w:bookmarkEnd w:id="4"/>
+      <w:bookmarkEnd w:id="5"/>
     </w:p>
     <w:p/>
     <w:p>
@@ -2448,7 +3165,7 @@
       <w:r>
         <w:t xml:space="preserve"> en  </w:t>
       </w:r>
-      <w:hyperlink r:id="rId7" w:history="1">
+      <w:hyperlink r:id="rId11" w:history="1">
         <w:r>
           <w:rPr>
             <w:rStyle w:val="Hipervnculo"/>
@@ -3621,7 +4338,7 @@
       <w:pPr>
         <w:pStyle w:val="Ttulo1"/>
       </w:pPr>
-      <w:bookmarkStart w:id="5" w:name="_Toc291717221"/>
+      <w:bookmarkStart w:id="6" w:name="_Toc293525550"/>
       <w:r>
         <w:lastRenderedPageBreak/>
         <w:t>Gobierno Bs. As</w:t>
@@ -3638,7 +4355,7 @@
       <w:r>
         <w:t xml:space="preserve"> de tráfico</w:t>
       </w:r>
-      <w:bookmarkEnd w:id="5"/>
+      <w:bookmarkEnd w:id="6"/>
     </w:p>
     <w:p>
       <w:r>
@@ -3647,24 +4364,12 @@
       <w:r>
         <w:t xml:space="preserve">base al servicio que consultas que ofrece la pagina del gobierno de la ciudad. </w:t>
       </w:r>
-      <w:hyperlink r:id="rId8" w:history="1">
+      <w:hyperlink r:id="rId12" w:history="1">
         <w:r>
           <w:rPr>
             <w:rStyle w:val="Hipervnculo"/>
           </w:rPr>
-          <w:t>http://apps.buenosaires.go</w:t>
-        </w:r>
-        <w:r>
-          <w:rPr>
-            <w:rStyle w:val="Hipervnculo"/>
-          </w:rPr>
-          <w:t>v</w:t>
-        </w:r>
-        <w:r>
-          <w:rPr>
-            <w:rStyle w:val="Hipervnculo"/>
-          </w:rPr>
-          <w:t>.ar/areas/seguridad_justicia/justicia_trabajo/adm_faltas/consulta_infracciones.php</w:t>
+          <w:t>http://apps.buenosaires.gov.ar/areas/seguridad_justicia/justicia_trabajo/adm_faltas/consulta_infracciones.php</w:t>
         </w:r>
       </w:hyperlink>
       <w:r>
@@ -4356,13 +5061,12 @@
         <w:tblLook w:val="04A0"/>
       </w:tblPr>
       <w:tblGrid>
-        <w:gridCol w:w="1568"/>
+        <w:gridCol w:w="1398"/>
         <w:gridCol w:w="850"/>
-        <w:gridCol w:w="1151"/>
-        <w:gridCol w:w="1559"/>
-        <w:gridCol w:w="2677"/>
-        <w:gridCol w:w="11"/>
-        <w:gridCol w:w="2115"/>
+        <w:gridCol w:w="1134"/>
+        <w:gridCol w:w="1418"/>
+        <w:gridCol w:w="3260"/>
+        <w:gridCol w:w="1871"/>
       </w:tblGrid>
       <w:tr>
         <w:trPr>
@@ -4370,7 +5074,7 @@
         </w:trPr>
         <w:tc>
           <w:tcPr>
-            <w:tcW w:w="1568" w:type="dxa"/>
+            <w:tcW w:w="1398" w:type="dxa"/>
           </w:tcPr>
           <w:p>
             <w:pPr>
@@ -4396,7 +5100,7 @@
         </w:tc>
         <w:tc>
           <w:tcPr>
-            <w:tcW w:w="1151" w:type="dxa"/>
+            <w:tcW w:w="1134" w:type="dxa"/>
           </w:tcPr>
           <w:p>
             <w:pPr>
@@ -4409,7 +5113,7 @@
         </w:tc>
         <w:tc>
           <w:tcPr>
-            <w:tcW w:w="1559" w:type="dxa"/>
+            <w:tcW w:w="1418" w:type="dxa"/>
           </w:tcPr>
           <w:p>
             <w:pPr>
@@ -4422,7 +5126,7 @@
         </w:tc>
         <w:tc>
           <w:tcPr>
-            <w:tcW w:w="2677" w:type="dxa"/>
+            <w:tcW w:w="3260" w:type="dxa"/>
           </w:tcPr>
           <w:p>
             <w:pPr>
@@ -4435,8 +5139,7 @@
         </w:tc>
         <w:tc>
           <w:tcPr>
-            <w:tcW w:w="2126" w:type="dxa"/>
-            <w:gridSpan w:val="2"/>
+            <w:tcW w:w="1871" w:type="dxa"/>
           </w:tcPr>
           <w:p>
             <w:pPr>
@@ -4444,6 +5147,96 @@
             </w:pPr>
             <w:r>
               <w:t>OBSERVACION</w:t>
+            </w:r>
+          </w:p>
+        </w:tc>
+      </w:tr>
+      <w:tr>
+        <w:trPr>
+          <w:trHeight w:val="885"/>
+          <w:jc w:val="center"/>
+        </w:trPr>
+        <w:tc>
+          <w:tcPr>
+            <w:tcW w:w="1398" w:type="dxa"/>
+          </w:tcPr>
+          <w:p>
+            <w:pPr>
+              <w:spacing w:after="120"/>
+            </w:pPr>
+            <w:r>
+              <w:t>TIPO DOC</w:t>
+            </w:r>
+          </w:p>
+        </w:tc>
+        <w:tc>
+          <w:tcPr>
+            <w:tcW w:w="850" w:type="dxa"/>
+          </w:tcPr>
+          <w:p>
+            <w:pPr>
+              <w:spacing w:after="120"/>
+              <w:jc w:val="center"/>
+            </w:pPr>
+            <w:r>
+              <w:t>0</w:t>
+            </w:r>
+          </w:p>
+        </w:tc>
+        <w:tc>
+          <w:tcPr>
+            <w:tcW w:w="1134" w:type="dxa"/>
+          </w:tcPr>
+          <w:p>
+            <w:pPr>
+              <w:spacing w:after="120"/>
+              <w:jc w:val="center"/>
+            </w:pPr>
+            <w:r>
+              <w:t>1</w:t>
+            </w:r>
+          </w:p>
+        </w:tc>
+        <w:tc>
+          <w:tcPr>
+            <w:tcW w:w="1418" w:type="dxa"/>
+          </w:tcPr>
+          <w:p>
+            <w:pPr>
+              <w:spacing w:after="120"/>
+              <w:jc w:val="center"/>
+            </w:pPr>
+            <w:r>
+              <w:t>N</w:t>
+            </w:r>
+          </w:p>
+        </w:tc>
+        <w:tc>
+          <w:tcPr>
+            <w:tcW w:w="3260" w:type="dxa"/>
+          </w:tcPr>
+          <w:p>
+            <w:pPr>
+              <w:spacing w:after="120"/>
+            </w:pPr>
+            <w:r>
+              <w:t>CONDUCTOR.TIPO_DOC</w:t>
+            </w:r>
+            <w:r>
+              <w:t>UMENTO</w:t>
+            </w:r>
+          </w:p>
+        </w:tc>
+        <w:tc>
+          <w:tcPr>
+            <w:tcW w:w="1871" w:type="dxa"/>
+          </w:tcPr>
+          <w:p>
+            <w:pPr>
+              <w:spacing w:after="120"/>
+            </w:pPr>
+            <w:r>
+              <w:t>Tipo de Documento(DNI, LC, LE,CI,PAS</w:t>
             </w:r>
           </w:p>
         </w:tc>
@@ -4454,14 +5247,14 @@
         </w:trPr>
         <w:tc>
           <w:tcPr>
-            <w:tcW w:w="1568" w:type="dxa"/>
-          </w:tcPr>
-          <w:p>
-            <w:pPr>
-              <w:spacing w:after="120"/>
-            </w:pPr>
-            <w:r>
-              <w:t>TIPO DOC</w:t>
+            <w:tcW w:w="1398" w:type="dxa"/>
+          </w:tcPr>
+          <w:p>
+            <w:pPr>
+              <w:spacing w:after="120"/>
+            </w:pPr>
+            <w:r>
+              <w:t>NUM_DOC</w:t>
             </w:r>
           </w:p>
         </w:tc>
@@ -4475,13 +5268,13 @@
               <w:jc w:val="center"/>
             </w:pPr>
             <w:r>
-              <w:t>0</w:t>
-            </w:r>
-          </w:p>
-        </w:tc>
-        <w:tc>
-          <w:tcPr>
-            <w:tcW w:w="1151" w:type="dxa"/>
+              <w:t>1</w:t>
+            </w:r>
+          </w:p>
+        </w:tc>
+        <w:tc>
+          <w:tcPr>
+            <w:tcW w:w="1134" w:type="dxa"/>
           </w:tcPr>
           <w:p>
             <w:pPr>
@@ -4489,13 +5282,13 @@
               <w:jc w:val="center"/>
             </w:pPr>
             <w:r>
-              <w:t>1</w:t>
-            </w:r>
-          </w:p>
-        </w:tc>
-        <w:tc>
-          <w:tcPr>
-            <w:tcW w:w="1559" w:type="dxa"/>
+              <w:t>15</w:t>
+            </w:r>
+          </w:p>
+        </w:tc>
+        <w:tc>
+          <w:tcPr>
+            <w:tcW w:w="1418" w:type="dxa"/>
           </w:tcPr>
           <w:p>
             <w:pPr>
@@ -4509,108 +5302,29 @@
         </w:tc>
         <w:tc>
           <w:tcPr>
-            <w:tcW w:w="2677" w:type="dxa"/>
-          </w:tcPr>
-          <w:p>
-            <w:pPr>
-              <w:spacing w:after="120"/>
-            </w:pPr>
-            <w:r>
-              <w:t>CONDUCTOR.TIPO_DOC</w:t>
-            </w:r>
-          </w:p>
-        </w:tc>
-        <w:tc>
-          <w:tcPr>
-            <w:tcW w:w="2126" w:type="dxa"/>
-            <w:gridSpan w:val="2"/>
-          </w:tcPr>
-          <w:p>
-            <w:pPr>
-              <w:spacing w:after="120"/>
-            </w:pPr>
-            <w:r>
-              <w:t>Tipo de Documento(DNI, LC, LE,CI,PAS</w:t>
-            </w:r>
-          </w:p>
-        </w:tc>
-      </w:tr>
-      <w:tr>
-        <w:trPr>
-          <w:jc w:val="center"/>
-        </w:trPr>
-        <w:tc>
-          <w:tcPr>
-            <w:tcW w:w="1568" w:type="dxa"/>
-          </w:tcPr>
-          <w:p>
-            <w:pPr>
-              <w:spacing w:after="120"/>
-            </w:pPr>
-            <w:r>
-              <w:t>NUM_DOC</w:t>
-            </w:r>
-          </w:p>
-        </w:tc>
-        <w:tc>
-          <w:tcPr>
-            <w:tcW w:w="850" w:type="dxa"/>
-          </w:tcPr>
-          <w:p>
-            <w:pPr>
-              <w:spacing w:after="120"/>
-              <w:jc w:val="center"/>
-            </w:pPr>
-            <w:r>
-              <w:t>1</w:t>
-            </w:r>
-          </w:p>
-        </w:tc>
-        <w:tc>
-          <w:tcPr>
-            <w:tcW w:w="1151" w:type="dxa"/>
-          </w:tcPr>
-          <w:p>
-            <w:pPr>
-              <w:spacing w:after="120"/>
-              <w:jc w:val="center"/>
-            </w:pPr>
-            <w:r>
-              <w:t>15</w:t>
-            </w:r>
-          </w:p>
-        </w:tc>
-        <w:tc>
-          <w:tcPr>
-            <w:tcW w:w="1559" w:type="dxa"/>
-          </w:tcPr>
-          <w:p>
-            <w:pPr>
-              <w:spacing w:after="120"/>
-              <w:jc w:val="center"/>
-            </w:pPr>
-            <w:r>
-              <w:t>N</w:t>
-            </w:r>
-          </w:p>
-        </w:tc>
-        <w:tc>
-          <w:tcPr>
-            <w:tcW w:w="2677" w:type="dxa"/>
-          </w:tcPr>
-          <w:p>
-            <w:pPr>
-              <w:spacing w:after="120"/>
-            </w:pPr>
-            <w:r>
-              <w:t>CONDUCTOR.NUM_DOC</w:t>
-            </w:r>
-          </w:p>
-        </w:tc>
-        <w:tc>
-          <w:tcPr>
-            <w:tcW w:w="2126" w:type="dxa"/>
-            <w:gridSpan w:val="2"/>
+            <w:tcW w:w="3260" w:type="dxa"/>
+          </w:tcPr>
+          <w:p>
+            <w:pPr>
+              <w:spacing w:after="120"/>
+            </w:pPr>
+            <w:r>
+              <w:t>CONDUCTOR.NUM</w:t>
+            </w:r>
+            <w:r>
+              <w:t>ERO</w:t>
+            </w:r>
+            <w:r>
+              <w:t>_DOC</w:t>
+            </w:r>
+            <w:r>
+              <w:t>UMENTO</w:t>
+            </w:r>
+          </w:p>
+        </w:tc>
+        <w:tc>
+          <w:tcPr>
+            <w:tcW w:w="1871" w:type="dxa"/>
           </w:tcPr>
           <w:p>
             <w:pPr>
@@ -4629,7 +5343,7 @@
         </w:trPr>
         <w:tc>
           <w:tcPr>
-            <w:tcW w:w="1568" w:type="dxa"/>
+            <w:tcW w:w="1398" w:type="dxa"/>
             <w:vAlign w:val="center"/>
           </w:tcPr>
           <w:p>
@@ -4652,13 +5366,16 @@
               <w:jc w:val="center"/>
             </w:pPr>
             <w:r>
-              <w:t>17</w:t>
-            </w:r>
-          </w:p>
-        </w:tc>
-        <w:tc>
-          <w:tcPr>
-            <w:tcW w:w="1151" w:type="dxa"/>
+              <w:t>1</w:t>
+            </w:r>
+            <w:r>
+              <w:t>6</w:t>
+            </w:r>
+          </w:p>
+        </w:tc>
+        <w:tc>
+          <w:tcPr>
+            <w:tcW w:w="1134" w:type="dxa"/>
             <w:vAlign w:val="center"/>
           </w:tcPr>
           <w:p>
@@ -4673,7 +5390,7 @@
         </w:tc>
         <w:tc>
           <w:tcPr>
-            <w:tcW w:w="1559" w:type="dxa"/>
+            <w:tcW w:w="1418" w:type="dxa"/>
             <w:vAlign w:val="center"/>
           </w:tcPr>
           <w:p>
@@ -4688,22 +5405,27 @@
         </w:tc>
         <w:tc>
           <w:tcPr>
-            <w:tcW w:w="2688" w:type="dxa"/>
-            <w:gridSpan w:val="2"/>
-            <w:vAlign w:val="center"/>
-          </w:tcPr>
-          <w:p>
-            <w:pPr>
-              <w:spacing w:after="120"/>
-            </w:pPr>
-            <w:r>
-              <w:t>INFRACCION.NUM_ACTA</w:t>
-            </w:r>
-          </w:p>
-        </w:tc>
-        <w:tc>
-          <w:tcPr>
-            <w:tcW w:w="2115" w:type="dxa"/>
+            <w:tcW w:w="3260" w:type="dxa"/>
+            <w:vAlign w:val="center"/>
+          </w:tcPr>
+          <w:p>
+            <w:pPr>
+              <w:spacing w:after="120"/>
+            </w:pPr>
+            <w:r>
+              <w:t>INFRACCION.NUM</w:t>
+            </w:r>
+            <w:r>
+              <w:t>ERO</w:t>
+            </w:r>
+            <w:r>
+              <w:t>_ACTA</w:t>
+            </w:r>
+          </w:p>
+        </w:tc>
+        <w:tc>
+          <w:tcPr>
+            <w:tcW w:w="1871" w:type="dxa"/>
             <w:vAlign w:val="center"/>
           </w:tcPr>
           <w:p>
@@ -4723,7 +5445,7 @@
         </w:trPr>
         <w:tc>
           <w:tcPr>
-            <w:tcW w:w="1568" w:type="dxa"/>
+            <w:tcW w:w="1398" w:type="dxa"/>
             <w:vAlign w:val="center"/>
           </w:tcPr>
           <w:p>
@@ -4746,13 +5468,16 @@
               <w:jc w:val="center"/>
             </w:pPr>
             <w:r>
-              <w:t>26</w:t>
-            </w:r>
-          </w:p>
-        </w:tc>
-        <w:tc>
-          <w:tcPr>
-            <w:tcW w:w="1151" w:type="dxa"/>
+              <w:t>2</w:t>
+            </w:r>
+            <w:r>
+              <w:t>5</w:t>
+            </w:r>
+          </w:p>
+        </w:tc>
+        <w:tc>
+          <w:tcPr>
+            <w:tcW w:w="1134" w:type="dxa"/>
             <w:vAlign w:val="center"/>
           </w:tcPr>
           <w:p>
@@ -4767,7 +5492,7 @@
         </w:tc>
         <w:tc>
           <w:tcPr>
-            <w:tcW w:w="1559" w:type="dxa"/>
+            <w:tcW w:w="1418" w:type="dxa"/>
             <w:vAlign w:val="center"/>
           </w:tcPr>
           <w:p>
@@ -4782,8 +5507,7 @@
         </w:tc>
         <w:tc>
           <w:tcPr>
-            <w:tcW w:w="2688" w:type="dxa"/>
-            <w:gridSpan w:val="2"/>
+            <w:tcW w:w="3260" w:type="dxa"/>
             <w:vAlign w:val="center"/>
           </w:tcPr>
           <w:p>
@@ -4799,11 +5523,14 @@
             <w:r>
               <w:t>FECHA</w:t>
             </w:r>
-          </w:p>
-        </w:tc>
-        <w:tc>
-          <w:tcPr>
-            <w:tcW w:w="2115" w:type="dxa"/>
+            <w:r>
+              <w:t>_INFRACCION</w:t>
+            </w:r>
+          </w:p>
+        </w:tc>
+        <w:tc>
+          <w:tcPr>
+            <w:tcW w:w="1871" w:type="dxa"/>
             <w:vAlign w:val="center"/>
           </w:tcPr>
           <w:p>
@@ -4823,7 +5550,7 @@
         </w:trPr>
         <w:tc>
           <w:tcPr>
-            <w:tcW w:w="1568" w:type="dxa"/>
+            <w:tcW w:w="1398" w:type="dxa"/>
             <w:vAlign w:val="center"/>
           </w:tcPr>
           <w:p>
@@ -4846,13 +5573,16 @@
               <w:jc w:val="center"/>
             </w:pPr>
             <w:r>
-              <w:t>34</w:t>
-            </w:r>
-          </w:p>
-        </w:tc>
-        <w:tc>
-          <w:tcPr>
-            <w:tcW w:w="1151" w:type="dxa"/>
+              <w:t>3</w:t>
+            </w:r>
+            <w:r>
+              <w:t>3</w:t>
+            </w:r>
+          </w:p>
+        </w:tc>
+        <w:tc>
+          <w:tcPr>
+            <w:tcW w:w="1134" w:type="dxa"/>
             <w:vAlign w:val="center"/>
           </w:tcPr>
           <w:p>
@@ -4867,7 +5597,7 @@
         </w:tc>
         <w:tc>
           <w:tcPr>
-            <w:tcW w:w="1559" w:type="dxa"/>
+            <w:tcW w:w="1418" w:type="dxa"/>
             <w:vAlign w:val="center"/>
           </w:tcPr>
           <w:p>
@@ -4882,8 +5612,7 @@
         </w:tc>
         <w:tc>
           <w:tcPr>
-            <w:tcW w:w="2688" w:type="dxa"/>
-            <w:gridSpan w:val="2"/>
+            <w:tcW w:w="3260" w:type="dxa"/>
             <w:vAlign w:val="center"/>
           </w:tcPr>
           <w:p>
@@ -4903,7 +5632,7 @@
         </w:tc>
         <w:tc>
           <w:tcPr>
-            <w:tcW w:w="2115" w:type="dxa"/>
+            <w:tcW w:w="1871" w:type="dxa"/>
             <w:vAlign w:val="center"/>
           </w:tcPr>
           <w:p>
@@ -4923,7 +5652,7 @@
         </w:trPr>
         <w:tc>
           <w:tcPr>
-            <w:tcW w:w="1568" w:type="dxa"/>
+            <w:tcW w:w="1398" w:type="dxa"/>
             <w:vAlign w:val="center"/>
           </w:tcPr>
           <w:p>
@@ -4946,13 +5675,16 @@
               <w:jc w:val="center"/>
             </w:pPr>
             <w:r>
-              <w:t>54</w:t>
-            </w:r>
-          </w:p>
-        </w:tc>
-        <w:tc>
-          <w:tcPr>
-            <w:tcW w:w="1151" w:type="dxa"/>
+              <w:t>5</w:t>
+            </w:r>
+            <w:r>
+              <w:t>3</w:t>
+            </w:r>
+          </w:p>
+        </w:tc>
+        <w:tc>
+          <w:tcPr>
+            <w:tcW w:w="1134" w:type="dxa"/>
             <w:vAlign w:val="center"/>
           </w:tcPr>
           <w:p>
@@ -4967,7 +5699,7 @@
         </w:tc>
         <w:tc>
           <w:tcPr>
-            <w:tcW w:w="1559" w:type="dxa"/>
+            <w:tcW w:w="1418" w:type="dxa"/>
             <w:vAlign w:val="center"/>
           </w:tcPr>
           <w:p>
@@ -4982,8 +5714,7 @@
         </w:tc>
         <w:tc>
           <w:tcPr>
-            <w:tcW w:w="2688" w:type="dxa"/>
-            <w:gridSpan w:val="2"/>
+            <w:tcW w:w="3260" w:type="dxa"/>
             <w:vAlign w:val="center"/>
           </w:tcPr>
           <w:p>
@@ -4997,7 +5728,7 @@
         </w:tc>
         <w:tc>
           <w:tcPr>
-            <w:tcW w:w="2115" w:type="dxa"/>
+            <w:tcW w:w="1871" w:type="dxa"/>
             <w:vAlign w:val="center"/>
           </w:tcPr>
           <w:p>
@@ -5017,7 +5748,7 @@
         </w:trPr>
         <w:tc>
           <w:tcPr>
-            <w:tcW w:w="1568" w:type="dxa"/>
+            <w:tcW w:w="1398" w:type="dxa"/>
             <w:vAlign w:val="center"/>
           </w:tcPr>
           <w:p>
@@ -5043,13 +5774,16 @@
               <w:jc w:val="center"/>
             </w:pPr>
             <w:r>
-              <w:t>154</w:t>
-            </w:r>
-          </w:p>
-        </w:tc>
-        <w:tc>
-          <w:tcPr>
-            <w:tcW w:w="1151" w:type="dxa"/>
+              <w:t>15</w:t>
+            </w:r>
+            <w:r>
+              <w:t>3</w:t>
+            </w:r>
+          </w:p>
+        </w:tc>
+        <w:tc>
+          <w:tcPr>
+            <w:tcW w:w="1134" w:type="dxa"/>
             <w:vAlign w:val="center"/>
           </w:tcPr>
           <w:p>
@@ -5064,7 +5798,7 @@
         </w:tc>
         <w:tc>
           <w:tcPr>
-            <w:tcW w:w="1559" w:type="dxa"/>
+            <w:tcW w:w="1418" w:type="dxa"/>
             <w:vAlign w:val="center"/>
           </w:tcPr>
           <w:p>
@@ -5079,8 +5813,7 @@
         </w:tc>
         <w:tc>
           <w:tcPr>
-            <w:tcW w:w="2688" w:type="dxa"/>
-            <w:gridSpan w:val="2"/>
+            <w:tcW w:w="3260" w:type="dxa"/>
             <w:vAlign w:val="center"/>
           </w:tcPr>
           <w:p>
@@ -5090,11 +5823,14 @@
             <w:r>
               <w:t>INFRACCION.NUM</w:t>
             </w:r>
-          </w:p>
-        </w:tc>
-        <w:tc>
-          <w:tcPr>
-            <w:tcW w:w="2115" w:type="dxa"/>
+            <w:r>
+              <w:t>ERO_INFRACCION</w:t>
+            </w:r>
+          </w:p>
+        </w:tc>
+        <w:tc>
+          <w:tcPr>
+            <w:tcW w:w="1871" w:type="dxa"/>
             <w:vAlign w:val="center"/>
           </w:tcPr>
           <w:p>
@@ -5114,7 +5850,7 @@
         </w:trPr>
         <w:tc>
           <w:tcPr>
-            <w:tcW w:w="1568" w:type="dxa"/>
+            <w:tcW w:w="1398" w:type="dxa"/>
             <w:vAlign w:val="center"/>
           </w:tcPr>
           <w:p>
@@ -5143,13 +5879,16 @@
               <w:jc w:val="center"/>
             </w:pPr>
             <w:r>
-              <w:t>162</w:t>
-            </w:r>
-          </w:p>
-        </w:tc>
-        <w:tc>
-          <w:tcPr>
-            <w:tcW w:w="1151" w:type="dxa"/>
+              <w:t>16</w:t>
+            </w:r>
+            <w:r>
+              <w:t>1</w:t>
+            </w:r>
+          </w:p>
+        </w:tc>
+        <w:tc>
+          <w:tcPr>
+            <w:tcW w:w="1134" w:type="dxa"/>
             <w:vAlign w:val="center"/>
           </w:tcPr>
           <w:p>
@@ -5164,7 +5903,7 @@
         </w:tc>
         <w:tc>
           <w:tcPr>
-            <w:tcW w:w="1559" w:type="dxa"/>
+            <w:tcW w:w="1418" w:type="dxa"/>
             <w:vAlign w:val="center"/>
           </w:tcPr>
           <w:p>
@@ -5179,8 +5918,7 @@
         </w:tc>
         <w:tc>
           <w:tcPr>
-            <w:tcW w:w="2688" w:type="dxa"/>
-            <w:gridSpan w:val="2"/>
+            <w:tcW w:w="3260" w:type="dxa"/>
             <w:vAlign w:val="center"/>
           </w:tcPr>
           <w:p>
@@ -5194,7 +5932,7 @@
         </w:tc>
         <w:tc>
           <w:tcPr>
-            <w:tcW w:w="2115" w:type="dxa"/>
+            <w:tcW w:w="1871" w:type="dxa"/>
             <w:vAlign w:val="center"/>
           </w:tcPr>
           <w:p>
@@ -5214,7 +5952,7 @@
         </w:trPr>
         <w:tc>
           <w:tcPr>
-            <w:tcW w:w="1568" w:type="dxa"/>
+            <w:tcW w:w="1398" w:type="dxa"/>
             <w:vAlign w:val="center"/>
           </w:tcPr>
           <w:p>
@@ -5243,13 +5981,16 @@
               <w:jc w:val="center"/>
             </w:pPr>
             <w:r>
-              <w:t>262</w:t>
-            </w:r>
-          </w:p>
-        </w:tc>
-        <w:tc>
-          <w:tcPr>
-            <w:tcW w:w="1151" w:type="dxa"/>
+              <w:t>26</w:t>
+            </w:r>
+            <w:r>
+              <w:t>1</w:t>
+            </w:r>
+          </w:p>
+        </w:tc>
+        <w:tc>
+          <w:tcPr>
+            <w:tcW w:w="1134" w:type="dxa"/>
             <w:vAlign w:val="center"/>
           </w:tcPr>
           <w:p>
@@ -5264,7 +6005,7 @@
         </w:tc>
         <w:tc>
           <w:tcPr>
-            <w:tcW w:w="1559" w:type="dxa"/>
+            <w:tcW w:w="1418" w:type="dxa"/>
             <w:vAlign w:val="center"/>
           </w:tcPr>
           <w:p>
@@ -5279,8 +6020,7 @@
         </w:tc>
         <w:tc>
           <w:tcPr>
-            <w:tcW w:w="2688" w:type="dxa"/>
-            <w:gridSpan w:val="2"/>
+            <w:tcW w:w="3260" w:type="dxa"/>
             <w:vAlign w:val="center"/>
           </w:tcPr>
           <w:p>
@@ -5290,11 +6030,14 @@
             <w:r>
               <w:t>INFRACCION.LUGAR</w:t>
             </w:r>
-          </w:p>
-        </w:tc>
-        <w:tc>
-          <w:tcPr>
-            <w:tcW w:w="2115" w:type="dxa"/>
+            <w:r>
+              <w:t>_INFRACCION</w:t>
+            </w:r>
+          </w:p>
+        </w:tc>
+        <w:tc>
+          <w:tcPr>
+            <w:tcW w:w="1871" w:type="dxa"/>
             <w:vAlign w:val="center"/>
           </w:tcPr>
           <w:p>
@@ -5316,7 +6059,7 @@
           <w:color w:val="365F91" w:themeColor="accent1" w:themeShade="BF"/>
         </w:rPr>
       </w:pPr>
-      <w:bookmarkStart w:id="6" w:name="_Toc291717222"/>
+      <w:bookmarkStart w:id="7" w:name="_Toc293525551"/>
       <w:r>
         <w:rPr>
           <w:rStyle w:val="Ttulo5Car"/>
@@ -5341,31 +6084,19 @@
         </w:rPr>
         <w:t xml:space="preserve"> - Sistema de Evaluación Permanente de Conductores</w:t>
       </w:r>
-      <w:bookmarkEnd w:id="6"/>
+      <w:bookmarkEnd w:id="7"/>
     </w:p>
     <w:p/>
     <w:p>
       <w:r>
         <w:t xml:space="preserve">En base al servicio que consultas que ofrece la pagina del gobierno de la ciudad. </w:t>
       </w:r>
-      <w:hyperlink r:id="rId9" w:history="1">
+      <w:hyperlink r:id="rId13" w:history="1">
         <w:r>
           <w:rPr>
             <w:rStyle w:val="Hipervnculo"/>
           </w:rPr>
-          <w:t>http://apps.buenosaires.gov.ar/are</w:t>
-        </w:r>
-        <w:r>
-          <w:rPr>
-            <w:rStyle w:val="Hipervnculo"/>
-          </w:rPr>
-          <w:t>a</w:t>
-        </w:r>
-        <w:r>
-          <w:rPr>
-            <w:rStyle w:val="Hipervnculo"/>
-          </w:rPr>
-          <w:t>s/seguridad_justicia/justicia_trabajo/adm_faltas/consulta_infracciones_p.php</w:t>
+          <w:t>http://apps.buenosaires.gov.ar/areas/seguridad_justicia/justicia_trabajo/adm_faltas/consulta_infracciones_p.php</w:t>
         </w:r>
       </w:hyperlink>
       <w:r>
@@ -6379,12 +7110,12 @@
       <w:pPr>
         <w:pStyle w:val="Ttulo1"/>
       </w:pPr>
-      <w:bookmarkStart w:id="7" w:name="_Toc291717223"/>
+      <w:bookmarkStart w:id="8" w:name="_Toc293525552"/>
       <w:r>
         <w:lastRenderedPageBreak/>
         <w:t>BCRA</w:t>
       </w:r>
-      <w:bookmarkEnd w:id="7"/>
+      <w:bookmarkEnd w:id="8"/>
     </w:p>
     <w:p>
       <w:pPr>
@@ -6719,7 +7450,10 @@
               <w:spacing w:after="120"/>
             </w:pPr>
             <w:r>
-              <w:t>11</w:t>
+              <w:t>1</w:t>
+            </w:r>
+            <w:r>
+              <w:t>2</w:t>
             </w:r>
           </w:p>
         </w:tc>
@@ -6820,7 +7554,10 @@
               <w:spacing w:after="120"/>
             </w:pPr>
             <w:r>
-              <w:t>12</w:t>
+              <w:t>1</w:t>
+            </w:r>
+            <w:r>
+              <w:t>3</w:t>
             </w:r>
           </w:p>
         </w:tc>
@@ -6909,7 +7646,10 @@
               <w:spacing w:after="120"/>
             </w:pPr>
             <w:r>
-              <w:t>13</w:t>
+              <w:t>1</w:t>
+            </w:r>
+            <w:r>
+              <w:t>4</w:t>
             </w:r>
           </w:p>
         </w:tc>
@@ -7230,7 +7970,10 @@
               <w:spacing w:after="120"/>
             </w:pPr>
             <w:r>
-              <w:t>BCRA.DEUDAS_1</w:t>
+              <w:t>BCRA.</w:t>
+            </w:r>
+            <w:r>
+              <w:t>MONTO_DEUDA_NORMAL</w:t>
             </w:r>
           </w:p>
         </w:tc>
@@ -7277,7 +8020,10 @@
               <w:spacing w:after="120"/>
             </w:pPr>
             <w:r>
-              <w:t>23</w:t>
+              <w:t>3</w:t>
+            </w:r>
+            <w:r>
+              <w:t>3</w:t>
             </w:r>
           </w:p>
         </w:tc>
@@ -7319,7 +8065,16 @@
               <w:spacing w:after="120"/>
             </w:pPr>
             <w:r>
-              <w:t>BCRA.DEUDAS_2</w:t>
+              <w:t>BCRA.</w:t>
+            </w:r>
+            <w:r>
+              <w:t>MONTO_</w:t>
+            </w:r>
+            <w:r>
+              <w:t>DEUDAS_</w:t>
+            </w:r>
+            <w:r>
+              <w:t>ESPECIAL</w:t>
             </w:r>
           </w:p>
         </w:tc>
@@ -7371,7 +8126,10 @@
             </w:pPr>
             <w:r>
               <w:lastRenderedPageBreak/>
-              <w:t>23</w:t>
+              <w:t>4</w:t>
+            </w:r>
+            <w:r>
+              <w:t>3</w:t>
             </w:r>
           </w:p>
         </w:tc>
@@ -7413,7 +8171,16 @@
               <w:spacing w:after="120"/>
             </w:pPr>
             <w:r>
-              <w:t>BCRA.DEUDAS_3</w:t>
+              <w:t>BCRA.</w:t>
+            </w:r>
+            <w:r>
+              <w:t>MONTO_</w:t>
+            </w:r>
+            <w:r>
+              <w:t>DEUDAS_</w:t>
+            </w:r>
+            <w:r>
+              <w:t>PROBLEMA</w:t>
             </w:r>
           </w:p>
         </w:tc>
@@ -7461,7 +8228,10 @@
               <w:spacing w:after="120"/>
             </w:pPr>
             <w:r>
-              <w:t>23</w:t>
+              <w:t>5</w:t>
+            </w:r>
+            <w:r>
+              <w:t>3</w:t>
             </w:r>
           </w:p>
         </w:tc>
@@ -7503,7 +8273,16 @@
               <w:spacing w:after="120"/>
             </w:pPr>
             <w:r>
-              <w:t>BCRA.DEUDAS_4</w:t>
+              <w:t>BCRA.</w:t>
+            </w:r>
+            <w:r>
+              <w:t>MONTO_</w:t>
+            </w:r>
+            <w:r>
+              <w:t>DEUDAS_</w:t>
+            </w:r>
+            <w:r>
+              <w:t>INSOLVENTE</w:t>
             </w:r>
           </w:p>
         </w:tc>
@@ -7550,7 +8329,10 @@
               <w:spacing w:after="120"/>
             </w:pPr>
             <w:r>
-              <w:t>23</w:t>
+              <w:t>6</w:t>
+            </w:r>
+            <w:r>
+              <w:t>3</w:t>
             </w:r>
           </w:p>
         </w:tc>
@@ -7592,7 +8374,16 @@
               <w:spacing w:after="120"/>
             </w:pPr>
             <w:r>
-              <w:t>BCRA.DEUDAS_5</w:t>
+              <w:t>BCRA.</w:t>
+            </w:r>
+            <w:r>
+              <w:t>MONTO_</w:t>
+            </w:r>
+            <w:r>
+              <w:t>DEUDAS_</w:t>
+            </w:r>
+            <w:r>
+              <w:t>IRRECUPERABLE</w:t>
             </w:r>
           </w:p>
         </w:tc>
@@ -7639,7 +8430,10 @@
               <w:spacing w:after="120"/>
             </w:pPr>
             <w:r>
-              <w:t>23</w:t>
+              <w:t>7</w:t>
+            </w:r>
+            <w:r>
+              <w:t>3</w:t>
             </w:r>
           </w:p>
         </w:tc>
@@ -7681,7 +8475,13 @@
               <w:spacing w:after="120"/>
             </w:pPr>
             <w:r>
-              <w:t>BCRA.DIAS_ATRASO</w:t>
+              <w:t>BCRA.</w:t>
+            </w:r>
+            <w:r>
+              <w:t>PROMEDIO_</w:t>
+            </w:r>
+            <w:r>
+              <w:t>DIAS_ATRASO</w:t>
             </w:r>
           </w:p>
         </w:tc>
@@ -7728,7 +8528,10 @@
               <w:spacing w:after="120"/>
             </w:pPr>
             <w:r>
-              <w:t>28</w:t>
+              <w:t>7</w:t>
+            </w:r>
+            <w:r>
+              <w:t>8</w:t>
             </w:r>
           </w:p>
         </w:tc>
@@ -7799,11 +8602,11 @@
       <w:pPr>
         <w:pStyle w:val="Ttulo1"/>
       </w:pPr>
-      <w:bookmarkStart w:id="8" w:name="_Toc291717224"/>
+      <w:bookmarkStart w:id="9" w:name="_Toc293525553"/>
       <w:r>
         <w:t>Poder judicial</w:t>
       </w:r>
-      <w:bookmarkEnd w:id="8"/>
+      <w:bookmarkEnd w:id="9"/>
     </w:p>
     <w:p>
       <w:pPr>
@@ -7812,7 +8615,7 @@
       <w:r>
         <w:t xml:space="preserve">En base al sistema de consultas a través del sitio web </w:t>
       </w:r>
-      <w:hyperlink r:id="rId10" w:history="1">
+      <w:hyperlink r:id="rId14" w:history="1">
         <w:r>
           <w:rPr>
             <w:rStyle w:val="Hipervnculo"/>
@@ -8111,22 +8914,23 @@
         <w:tblLook w:val="04A0"/>
       </w:tblPr>
       <w:tblGrid>
-        <w:gridCol w:w="1668"/>
-        <w:gridCol w:w="833"/>
+        <w:gridCol w:w="1526"/>
+        <w:gridCol w:w="850"/>
         <w:gridCol w:w="1134"/>
-        <w:gridCol w:w="993"/>
-        <w:gridCol w:w="2410"/>
+        <w:gridCol w:w="1276"/>
+        <w:gridCol w:w="2252"/>
         <w:gridCol w:w="11"/>
         <w:gridCol w:w="2115"/>
       </w:tblGrid>
       <w:tr>
         <w:tc>
           <w:tcPr>
-            <w:tcW w:w="1668" w:type="dxa"/>
-          </w:tcPr>
-          <w:p>
-            <w:pPr>
-              <w:spacing w:after="120"/>
+            <w:tcW w:w="1526" w:type="dxa"/>
+          </w:tcPr>
+          <w:p>
+            <w:pPr>
+              <w:spacing w:after="120"/>
+              <w:jc w:val="center"/>
             </w:pPr>
             <w:r>
               <w:t>CAMPO</w:t>
@@ -8135,11 +8939,12 @@
         </w:tc>
         <w:tc>
           <w:tcPr>
-            <w:tcW w:w="833" w:type="dxa"/>
-          </w:tcPr>
-          <w:p>
-            <w:pPr>
-              <w:spacing w:after="120"/>
+            <w:tcW w:w="850" w:type="dxa"/>
+          </w:tcPr>
+          <w:p>
+            <w:pPr>
+              <w:spacing w:after="120"/>
+              <w:jc w:val="center"/>
             </w:pPr>
             <w:r>
               <w:t>INICIO</w:t>
@@ -8153,6 +8958,7 @@
           <w:p>
             <w:pPr>
               <w:spacing w:after="120"/>
+              <w:jc w:val="center"/>
             </w:pPr>
             <w:r>
               <w:t>TAMAÑO</w:t>
@@ -8161,11 +8967,12 @@
         </w:tc>
         <w:tc>
           <w:tcPr>
-            <w:tcW w:w="993" w:type="dxa"/>
-          </w:tcPr>
-          <w:p>
-            <w:pPr>
-              <w:spacing w:after="120"/>
+            <w:tcW w:w="1276" w:type="dxa"/>
+          </w:tcPr>
+          <w:p>
+            <w:pPr>
+              <w:spacing w:after="120"/>
+              <w:jc w:val="center"/>
             </w:pPr>
             <w:r>
               <w:t>Formato</w:t>
@@ -8174,11 +8981,12 @@
         </w:tc>
         <w:tc>
           <w:tcPr>
-            <w:tcW w:w="2410" w:type="dxa"/>
-          </w:tcPr>
-          <w:p>
-            <w:pPr>
-              <w:spacing w:after="120"/>
+            <w:tcW w:w="2252" w:type="dxa"/>
+          </w:tcPr>
+          <w:p>
+            <w:pPr>
+              <w:spacing w:after="120"/>
+              <w:jc w:val="center"/>
             </w:pPr>
             <w:r>
               <w:t>DATO</w:t>
@@ -8193,6 +9001,7 @@
           <w:p>
             <w:pPr>
               <w:spacing w:after="120"/>
+              <w:jc w:val="center"/>
             </w:pPr>
             <w:r>
               <w:t>OBSERVACION</w:t>
@@ -8203,7 +9012,7 @@
       <w:tr>
         <w:tc>
           <w:tcPr>
-            <w:tcW w:w="1668" w:type="dxa"/>
+            <w:tcW w:w="1526" w:type="dxa"/>
           </w:tcPr>
           <w:p>
             <w:pPr>
@@ -8216,7 +9025,7 @@
         </w:tc>
         <w:tc>
           <w:tcPr>
-            <w:tcW w:w="833" w:type="dxa"/>
+            <w:tcW w:w="850" w:type="dxa"/>
           </w:tcPr>
           <w:p>
             <w:pPr>
@@ -8242,7 +9051,7 @@
         </w:tc>
         <w:tc>
           <w:tcPr>
-            <w:tcW w:w="993" w:type="dxa"/>
+            <w:tcW w:w="1276" w:type="dxa"/>
           </w:tcPr>
           <w:p>
             <w:pPr>
@@ -8255,14 +9064,17 @@
         </w:tc>
         <w:tc>
           <w:tcPr>
-            <w:tcW w:w="2410" w:type="dxa"/>
-          </w:tcPr>
-          <w:p>
-            <w:pPr>
-              <w:spacing w:after="120"/>
-            </w:pPr>
-            <w:r>
-              <w:t>PODER_JUDICIAL.NRO_EXPEDIENTE</w:t>
+            <w:tcW w:w="2252" w:type="dxa"/>
+          </w:tcPr>
+          <w:p>
+            <w:pPr>
+              <w:spacing w:after="120"/>
+            </w:pPr>
+            <w:r>
+              <w:t>EXPEDIENTE</w:t>
+            </w:r>
+            <w:r>
+              <w:t>_JUDICIAL.NRO_EXPEDIENTE</w:t>
             </w:r>
           </w:p>
         </w:tc>
@@ -8281,7 +9093,7 @@
       <w:tr>
         <w:tc>
           <w:tcPr>
-            <w:tcW w:w="1668" w:type="dxa"/>
+            <w:tcW w:w="1526" w:type="dxa"/>
           </w:tcPr>
           <w:p>
             <w:pPr>
@@ -8294,7 +9106,7 @@
         </w:tc>
         <w:tc>
           <w:tcPr>
-            <w:tcW w:w="833" w:type="dxa"/>
+            <w:tcW w:w="850" w:type="dxa"/>
           </w:tcPr>
           <w:p>
             <w:pPr>
@@ -8320,7 +9132,7 @@
         </w:tc>
         <w:tc>
           <w:tcPr>
-            <w:tcW w:w="993" w:type="dxa"/>
+            <w:tcW w:w="1276" w:type="dxa"/>
           </w:tcPr>
           <w:p>
             <w:pPr>
@@ -8333,14 +9145,17 @@
         </w:tc>
         <w:tc>
           <w:tcPr>
-            <w:tcW w:w="2410" w:type="dxa"/>
-          </w:tcPr>
-          <w:p>
-            <w:pPr>
-              <w:spacing w:after="120"/>
-            </w:pPr>
-            <w:r>
-              <w:t>PODER_JUDICIAL.SITUACION</w:t>
+            <w:tcW w:w="2252" w:type="dxa"/>
+          </w:tcPr>
+          <w:p>
+            <w:pPr>
+              <w:spacing w:after="120"/>
+            </w:pPr>
+            <w:r>
+              <w:t>EXPEDIENTE</w:t>
+            </w:r>
+            <w:r>
+              <w:t>_JUDICIAL.SITUACION</w:t>
             </w:r>
           </w:p>
         </w:tc>
@@ -8365,7 +9180,7 @@
         </w:trPr>
         <w:tc>
           <w:tcPr>
-            <w:tcW w:w="1668" w:type="dxa"/>
+            <w:tcW w:w="1526" w:type="dxa"/>
             <w:vAlign w:val="center"/>
           </w:tcPr>
           <w:p>
@@ -8379,7 +9194,7 @@
         </w:tc>
         <w:tc>
           <w:tcPr>
-            <w:tcW w:w="833" w:type="dxa"/>
+            <w:tcW w:w="850" w:type="dxa"/>
             <w:vAlign w:val="center"/>
           </w:tcPr>
           <w:p>
@@ -8407,7 +9222,7 @@
         </w:tc>
         <w:tc>
           <w:tcPr>
-            <w:tcW w:w="993" w:type="dxa"/>
+            <w:tcW w:w="1276" w:type="dxa"/>
             <w:vAlign w:val="center"/>
           </w:tcPr>
           <w:p>
@@ -8421,7 +9236,7 @@
         </w:tc>
         <w:tc>
           <w:tcPr>
-            <w:tcW w:w="2421" w:type="dxa"/>
+            <w:tcW w:w="2263" w:type="dxa"/>
             <w:gridSpan w:val="2"/>
             <w:vAlign w:val="center"/>
           </w:tcPr>
@@ -8430,7 +9245,10 @@
               <w:spacing w:after="120"/>
             </w:pPr>
             <w:r>
-              <w:t>PODER_JUDICIAL.OBJETO</w:t>
+              <w:t>EXPEDIENTE</w:t>
+            </w:r>
+            <w:r>
+              <w:t>_JUDICIAL.OBJETO</w:t>
             </w:r>
           </w:p>
         </w:tc>
@@ -8444,11 +9262,10 @@
               <w:spacing w:after="120"/>
             </w:pPr>
             <w:r>
-              <w:t xml:space="preserve">Puede ser accidente, daños y perjuicios, </w:t>
-            </w:r>
-            <w:r>
-              <w:lastRenderedPageBreak/>
-              <w:t>etc.</w:t>
+              <w:t>a</w:t>
+            </w:r>
+            <w:r>
+              <w:t>ccidente, daños y perjuicios, etc.</w:t>
             </w:r>
           </w:p>
         </w:tc>
@@ -8504,14 +9321,12 @@
         </w:rPr>
         <w:t xml:space="preserve">INTERFAZ  IDA (HOST-&gt; SERVER </w:t>
       </w:r>
-      <w:proofErr w:type="spellStart"/>
       <w:r>
         <w:rPr>
           <w:rStyle w:val="nfasisintenso"/>
         </w:rPr>
-        <w:t>Boletin</w:t>
-      </w:r>
-      <w:proofErr w:type="spellEnd"/>
+        <w:t>Boletín</w:t>
+      </w:r>
       <w:r>
         <w:rPr>
           <w:rStyle w:val="nfasisintenso"/>
@@ -8545,8 +9360,8 @@
         <w:gridCol w:w="833"/>
         <w:gridCol w:w="1134"/>
         <w:gridCol w:w="993"/>
-        <w:gridCol w:w="2410"/>
-        <w:gridCol w:w="2126"/>
+        <w:gridCol w:w="2426"/>
+        <w:gridCol w:w="2110"/>
       </w:tblGrid>
       <w:tr>
         <w:tc>
@@ -8603,7 +9418,7 @@
         </w:tc>
         <w:tc>
           <w:tcPr>
-            <w:tcW w:w="2410" w:type="dxa"/>
+            <w:tcW w:w="2426" w:type="dxa"/>
           </w:tcPr>
           <w:p>
             <w:pPr>
@@ -8616,7 +9431,7 @@
         </w:tc>
         <w:tc>
           <w:tcPr>
-            <w:tcW w:w="2126" w:type="dxa"/>
+            <w:tcW w:w="2110" w:type="dxa"/>
           </w:tcPr>
           <w:p>
             <w:pPr>
@@ -8683,7 +9498,7 @@
         </w:tc>
         <w:tc>
           <w:tcPr>
-            <w:tcW w:w="2410" w:type="dxa"/>
+            <w:tcW w:w="2426" w:type="dxa"/>
           </w:tcPr>
           <w:p>
             <w:pPr>
@@ -8696,7 +9511,7 @@
         </w:tc>
         <w:tc>
           <w:tcPr>
-            <w:tcW w:w="2126" w:type="dxa"/>
+            <w:tcW w:w="2110" w:type="dxa"/>
           </w:tcPr>
           <w:p>
             <w:pPr>
@@ -8766,8 +9581,8 @@
         <w:gridCol w:w="833"/>
         <w:gridCol w:w="1134"/>
         <w:gridCol w:w="993"/>
-        <w:gridCol w:w="2410"/>
-        <w:gridCol w:w="2126"/>
+        <w:gridCol w:w="2851"/>
+        <w:gridCol w:w="1685"/>
       </w:tblGrid>
       <w:tr>
         <w:tc>
@@ -8824,7 +9639,7 @@
         </w:tc>
         <w:tc>
           <w:tcPr>
-            <w:tcW w:w="2410" w:type="dxa"/>
+            <w:tcW w:w="2851" w:type="dxa"/>
           </w:tcPr>
           <w:p>
             <w:pPr>
@@ -8837,7 +9652,7 @@
         </w:tc>
         <w:tc>
           <w:tcPr>
-            <w:tcW w:w="2126" w:type="dxa"/>
+            <w:tcW w:w="1685" w:type="dxa"/>
           </w:tcPr>
           <w:p>
             <w:pPr>
@@ -8904,20 +9719,23 @@
         </w:tc>
         <w:tc>
           <w:tcPr>
-            <w:tcW w:w="2410" w:type="dxa"/>
-          </w:tcPr>
-          <w:p>
-            <w:pPr>
-              <w:spacing w:after="120"/>
-            </w:pPr>
-            <w:r>
-              <w:t>PODER_JUDICIAL.CANT_EMBARGOS</w:t>
-            </w:r>
-          </w:p>
-        </w:tc>
-        <w:tc>
-          <w:tcPr>
-            <w:tcW w:w="2126" w:type="dxa"/>
+            <w:tcW w:w="2851" w:type="dxa"/>
+          </w:tcPr>
+          <w:p>
+            <w:pPr>
+              <w:spacing w:after="120"/>
+            </w:pPr>
+            <w:r>
+              <w:t>EXPEDIENTE</w:t>
+            </w:r>
+            <w:r>
+              <w:t>_JUDICIAL.CANT_EMBARGOS</w:t>
+            </w:r>
+          </w:p>
+        </w:tc>
+        <w:tc>
+          <w:tcPr>
+            <w:tcW w:w="1685" w:type="dxa"/>
           </w:tcPr>
           <w:p>
             <w:pPr>
@@ -8984,20 +9802,23 @@
         </w:tc>
         <w:tc>
           <w:tcPr>
-            <w:tcW w:w="2410" w:type="dxa"/>
-          </w:tcPr>
-          <w:p>
-            <w:pPr>
-              <w:spacing w:after="120"/>
-            </w:pPr>
-            <w:r>
-              <w:t>PODER_JUDICIAL.JUICIOS_COMERCIALES</w:t>
-            </w:r>
-          </w:p>
-        </w:tc>
-        <w:tc>
-          <w:tcPr>
-            <w:tcW w:w="2126" w:type="dxa"/>
+            <w:tcW w:w="2851" w:type="dxa"/>
+          </w:tcPr>
+          <w:p>
+            <w:pPr>
+              <w:spacing w:after="120"/>
+            </w:pPr>
+            <w:r>
+              <w:t>EXPEDIENTE</w:t>
+            </w:r>
+            <w:r>
+              <w:t>_JUDICIAL.JUICIOS_COMERCIALES</w:t>
+            </w:r>
+          </w:p>
+        </w:tc>
+        <w:tc>
+          <w:tcPr>
+            <w:tcW w:w="1685" w:type="dxa"/>
           </w:tcPr>
           <w:p>
             <w:pPr>
@@ -9016,11 +9837,11 @@
       <w:pPr>
         <w:pStyle w:val="Ttulo1"/>
       </w:pPr>
-      <w:bookmarkStart w:id="9" w:name="_Toc291717225"/>
+      <w:bookmarkStart w:id="10" w:name="_Toc293525554"/>
       <w:r>
         <w:t>Aseguradoras</w:t>
       </w:r>
-      <w:bookmarkEnd w:id="9"/>
+      <w:bookmarkEnd w:id="10"/>
     </w:p>
     <w:p>
       <w:pPr>
@@ -9069,11 +9890,11 @@
       </w:tblPr>
       <w:tblGrid>
         <w:gridCol w:w="1086"/>
-        <w:gridCol w:w="871"/>
-        <w:gridCol w:w="1086"/>
-        <w:gridCol w:w="1063"/>
-        <w:gridCol w:w="1606"/>
-        <w:gridCol w:w="3019"/>
+        <w:gridCol w:w="867"/>
+        <w:gridCol w:w="1085"/>
+        <w:gridCol w:w="1059"/>
+        <w:gridCol w:w="2006"/>
+        <w:gridCol w:w="2951"/>
       </w:tblGrid>
       <w:tr>
         <w:tc>
@@ -9217,7 +10038,10 @@
               <w:spacing w:after="120"/>
             </w:pPr>
             <w:r>
-              <w:t>AUTO.PATENTE</w:t>
+              <w:t>VEHICULO</w:t>
+            </w:r>
+            <w:r>
+              <w:t>.PATENTE</w:t>
             </w:r>
           </w:p>
         </w:tc>
@@ -9395,8 +10219,11 @@
               <w:spacing w:after="120"/>
             </w:pPr>
             <w:r>
+              <w:t xml:space="preserve">Tipo de </w:t>
+            </w:r>
+            <w:r>
               <w:lastRenderedPageBreak/>
-              <w:t>Tipo de siniestro</w:t>
+              <w:t>siniestro</w:t>
             </w:r>
           </w:p>
         </w:tc>
@@ -9411,6 +10238,7 @@
               <w:spacing w:after="120"/>
             </w:pPr>
             <w:r>
+              <w:lastRenderedPageBreak/>
               <w:t>0</w:t>
             </w:r>
           </w:p>
@@ -9486,6 +10314,7 @@
               <w:spacing w:after="120"/>
             </w:pPr>
             <w:r>
+              <w:lastRenderedPageBreak/>
               <w:t>Fecha</w:t>
             </w:r>
           </w:p>
@@ -10253,102 +11082,16 @@
     </w:lvl>
   </w:abstractNum>
   <w:abstractNum w:abstractNumId="4">
-    <w:nsid w:val="369E01B9"/>
+    <w:nsid w:val="292D53E2"/>
     <w:multiLevelType w:val="hybridMultilevel"/>
-    <w:tmpl w:val="E10C03F8"/>
-    <w:lvl w:ilvl="0" w:tplc="2C0A000F">
-      <w:start w:val="1"/>
-      <w:numFmt w:val="decimal"/>
-      <w:lvlText w:val="%1."/>
-      <w:lvlJc w:val="left"/>
-      <w:pPr>
-        <w:ind w:left="720" w:hanging="360"/>
-      </w:pPr>
-    </w:lvl>
-    <w:lvl w:ilvl="1" w:tplc="2C0A0019" w:tentative="1">
-      <w:start w:val="1"/>
-      <w:numFmt w:val="lowerLetter"/>
-      <w:lvlText w:val="%2."/>
-      <w:lvlJc w:val="left"/>
-      <w:pPr>
-        <w:ind w:left="1440" w:hanging="360"/>
-      </w:pPr>
-    </w:lvl>
-    <w:lvl w:ilvl="2" w:tplc="2C0A001B" w:tentative="1">
-      <w:start w:val="1"/>
-      <w:numFmt w:val="lowerRoman"/>
-      <w:lvlText w:val="%3."/>
-      <w:lvlJc w:val="right"/>
-      <w:pPr>
-        <w:ind w:left="2160" w:hanging="180"/>
-      </w:pPr>
-    </w:lvl>
-    <w:lvl w:ilvl="3" w:tplc="2C0A000F" w:tentative="1">
-      <w:start w:val="1"/>
-      <w:numFmt w:val="decimal"/>
-      <w:lvlText w:val="%4."/>
-      <w:lvlJc w:val="left"/>
-      <w:pPr>
-        <w:ind w:left="2880" w:hanging="360"/>
-      </w:pPr>
-    </w:lvl>
-    <w:lvl w:ilvl="4" w:tplc="2C0A0019" w:tentative="1">
-      <w:start w:val="1"/>
-      <w:numFmt w:val="lowerLetter"/>
-      <w:lvlText w:val="%5."/>
-      <w:lvlJc w:val="left"/>
-      <w:pPr>
-        <w:ind w:left="3600" w:hanging="360"/>
-      </w:pPr>
-    </w:lvl>
-    <w:lvl w:ilvl="5" w:tplc="2C0A001B" w:tentative="1">
-      <w:start w:val="1"/>
-      <w:numFmt w:val="lowerRoman"/>
-      <w:lvlText w:val="%6."/>
-      <w:lvlJc w:val="right"/>
-      <w:pPr>
-        <w:ind w:left="4320" w:hanging="180"/>
-      </w:pPr>
-    </w:lvl>
-    <w:lvl w:ilvl="6" w:tplc="2C0A000F" w:tentative="1">
-      <w:start w:val="1"/>
-      <w:numFmt w:val="decimal"/>
-      <w:lvlText w:val="%7."/>
-      <w:lvlJc w:val="left"/>
-      <w:pPr>
-        <w:ind w:left="5040" w:hanging="360"/>
-      </w:pPr>
-    </w:lvl>
-    <w:lvl w:ilvl="7" w:tplc="2C0A0019" w:tentative="1">
-      <w:start w:val="1"/>
-      <w:numFmt w:val="lowerLetter"/>
-      <w:lvlText w:val="%8."/>
-      <w:lvlJc w:val="left"/>
-      <w:pPr>
-        <w:ind w:left="5760" w:hanging="360"/>
-      </w:pPr>
-    </w:lvl>
-    <w:lvl w:ilvl="8" w:tplc="2C0A001B" w:tentative="1">
-      <w:start w:val="1"/>
-      <w:numFmt w:val="lowerRoman"/>
-      <w:lvlText w:val="%9."/>
-      <w:lvlJc w:val="right"/>
-      <w:pPr>
-        <w:ind w:left="6480" w:hanging="180"/>
-      </w:pPr>
-    </w:lvl>
-  </w:abstractNum>
-  <w:abstractNum w:abstractNumId="5">
-    <w:nsid w:val="51893967"/>
-    <w:multiLevelType w:val="hybridMultilevel"/>
-    <w:tmpl w:val="AC6C5D92"/>
+    <w:tmpl w:val="AAEA71DA"/>
     <w:lvl w:ilvl="0" w:tplc="2C0A0001">
       <w:start w:val="1"/>
       <w:numFmt w:val="bullet"/>
       <w:lvlText w:val=""/>
       <w:lvlJc w:val="left"/>
       <w:pPr>
-        <w:ind w:left="720" w:hanging="360"/>
+        <w:ind w:left="1080" w:hanging="360"/>
       </w:pPr>
       <w:rPr>
         <w:rFonts w:ascii="Symbol" w:hAnsi="Symbol" w:hint="default"/>
@@ -10360,7 +11103,7 @@
       <w:lvlText w:val="o"/>
       <w:lvlJc w:val="left"/>
       <w:pPr>
-        <w:ind w:left="1440" w:hanging="360"/>
+        <w:ind w:left="1800" w:hanging="360"/>
       </w:pPr>
       <w:rPr>
         <w:rFonts w:ascii="Courier New" w:hAnsi="Courier New" w:cs="Courier New" w:hint="default"/>
@@ -10372,7 +11115,7 @@
       <w:lvlText w:val=""/>
       <w:lvlJc w:val="left"/>
       <w:pPr>
-        <w:ind w:left="2160" w:hanging="360"/>
+        <w:ind w:left="2520" w:hanging="360"/>
       </w:pPr>
       <w:rPr>
         <w:rFonts w:ascii="Wingdings" w:hAnsi="Wingdings" w:hint="default"/>
@@ -10384,7 +11127,7 @@
       <w:lvlText w:val=""/>
       <w:lvlJc w:val="left"/>
       <w:pPr>
-        <w:ind w:left="2880" w:hanging="360"/>
+        <w:ind w:left="3240" w:hanging="360"/>
       </w:pPr>
       <w:rPr>
         <w:rFonts w:ascii="Symbol" w:hAnsi="Symbol" w:hint="default"/>
@@ -10396,7 +11139,7 @@
       <w:lvlText w:val="o"/>
       <w:lvlJc w:val="left"/>
       <w:pPr>
-        <w:ind w:left="3600" w:hanging="360"/>
+        <w:ind w:left="3960" w:hanging="360"/>
       </w:pPr>
       <w:rPr>
         <w:rFonts w:ascii="Courier New" w:hAnsi="Courier New" w:cs="Courier New" w:hint="default"/>
@@ -10408,7 +11151,7 @@
       <w:lvlText w:val=""/>
       <w:lvlJc w:val="left"/>
       <w:pPr>
-        <w:ind w:left="4320" w:hanging="360"/>
+        <w:ind w:left="4680" w:hanging="360"/>
       </w:pPr>
       <w:rPr>
         <w:rFonts w:ascii="Wingdings" w:hAnsi="Wingdings" w:hint="default"/>
@@ -10420,7 +11163,7 @@
       <w:lvlText w:val=""/>
       <w:lvlJc w:val="left"/>
       <w:pPr>
-        <w:ind w:left="5040" w:hanging="360"/>
+        <w:ind w:left="5400" w:hanging="360"/>
       </w:pPr>
       <w:rPr>
         <w:rFonts w:ascii="Symbol" w:hAnsi="Symbol" w:hint="default"/>
@@ -10432,7 +11175,7 @@
       <w:lvlText w:val="o"/>
       <w:lvlJc w:val="left"/>
       <w:pPr>
-        <w:ind w:left="5760" w:hanging="360"/>
+        <w:ind w:left="6120" w:hanging="360"/>
       </w:pPr>
       <w:rPr>
         <w:rFonts w:ascii="Courier New" w:hAnsi="Courier New" w:cs="Courier New" w:hint="default"/>
@@ -10444,14 +11187,213 @@
       <w:lvlText w:val=""/>
       <w:lvlJc w:val="left"/>
       <w:pPr>
-        <w:ind w:left="6480" w:hanging="360"/>
+        <w:ind w:left="6840" w:hanging="360"/>
       </w:pPr>
       <w:rPr>
         <w:rFonts w:ascii="Wingdings" w:hAnsi="Wingdings" w:hint="default"/>
       </w:rPr>
     </w:lvl>
   </w:abstractNum>
+  <w:abstractNum w:abstractNumId="5">
+    <w:nsid w:val="369E01B9"/>
+    <w:multiLevelType w:val="hybridMultilevel"/>
+    <w:tmpl w:val="E10C03F8"/>
+    <w:lvl w:ilvl="0" w:tplc="2C0A000F">
+      <w:start w:val="1"/>
+      <w:numFmt w:val="decimal"/>
+      <w:lvlText w:val="%1."/>
+      <w:lvlJc w:val="left"/>
+      <w:pPr>
+        <w:ind w:left="720" w:hanging="360"/>
+      </w:pPr>
+    </w:lvl>
+    <w:lvl w:ilvl="1" w:tplc="2C0A0019" w:tentative="1">
+      <w:start w:val="1"/>
+      <w:numFmt w:val="lowerLetter"/>
+      <w:lvlText w:val="%2."/>
+      <w:lvlJc w:val="left"/>
+      <w:pPr>
+        <w:ind w:left="1440" w:hanging="360"/>
+      </w:pPr>
+    </w:lvl>
+    <w:lvl w:ilvl="2" w:tplc="2C0A001B" w:tentative="1">
+      <w:start w:val="1"/>
+      <w:numFmt w:val="lowerRoman"/>
+      <w:lvlText w:val="%3."/>
+      <w:lvlJc w:val="right"/>
+      <w:pPr>
+        <w:ind w:left="2160" w:hanging="180"/>
+      </w:pPr>
+    </w:lvl>
+    <w:lvl w:ilvl="3" w:tplc="2C0A000F" w:tentative="1">
+      <w:start w:val="1"/>
+      <w:numFmt w:val="decimal"/>
+      <w:lvlText w:val="%4."/>
+      <w:lvlJc w:val="left"/>
+      <w:pPr>
+        <w:ind w:left="2880" w:hanging="360"/>
+      </w:pPr>
+    </w:lvl>
+    <w:lvl w:ilvl="4" w:tplc="2C0A0019" w:tentative="1">
+      <w:start w:val="1"/>
+      <w:numFmt w:val="lowerLetter"/>
+      <w:lvlText w:val="%5."/>
+      <w:lvlJc w:val="left"/>
+      <w:pPr>
+        <w:ind w:left="3600" w:hanging="360"/>
+      </w:pPr>
+    </w:lvl>
+    <w:lvl w:ilvl="5" w:tplc="2C0A001B" w:tentative="1">
+      <w:start w:val="1"/>
+      <w:numFmt w:val="lowerRoman"/>
+      <w:lvlText w:val="%6."/>
+      <w:lvlJc w:val="right"/>
+      <w:pPr>
+        <w:ind w:left="4320" w:hanging="180"/>
+      </w:pPr>
+    </w:lvl>
+    <w:lvl w:ilvl="6" w:tplc="2C0A000F" w:tentative="1">
+      <w:start w:val="1"/>
+      <w:numFmt w:val="decimal"/>
+      <w:lvlText w:val="%7."/>
+      <w:lvlJc w:val="left"/>
+      <w:pPr>
+        <w:ind w:left="5040" w:hanging="360"/>
+      </w:pPr>
+    </w:lvl>
+    <w:lvl w:ilvl="7" w:tplc="2C0A0019" w:tentative="1">
+      <w:start w:val="1"/>
+      <w:numFmt w:val="lowerLetter"/>
+      <w:lvlText w:val="%8."/>
+      <w:lvlJc w:val="left"/>
+      <w:pPr>
+        <w:ind w:left="5760" w:hanging="360"/>
+      </w:pPr>
+    </w:lvl>
+    <w:lvl w:ilvl="8" w:tplc="2C0A001B" w:tentative="1">
+      <w:start w:val="1"/>
+      <w:numFmt w:val="lowerRoman"/>
+      <w:lvlText w:val="%9."/>
+      <w:lvlJc w:val="right"/>
+      <w:pPr>
+        <w:ind w:left="6480" w:hanging="180"/>
+      </w:pPr>
+    </w:lvl>
+  </w:abstractNum>
   <w:abstractNum w:abstractNumId="6">
+    <w:nsid w:val="51893967"/>
+    <w:multiLevelType w:val="hybridMultilevel"/>
+    <w:tmpl w:val="AC6C5D92"/>
+    <w:lvl w:ilvl="0" w:tplc="2C0A0001">
+      <w:start w:val="1"/>
+      <w:numFmt w:val="bullet"/>
+      <w:lvlText w:val=""/>
+      <w:lvlJc w:val="left"/>
+      <w:pPr>
+        <w:ind w:left="720" w:hanging="360"/>
+      </w:pPr>
+      <w:rPr>
+        <w:rFonts w:ascii="Symbol" w:hAnsi="Symbol" w:hint="default"/>
+      </w:rPr>
+    </w:lvl>
+    <w:lvl w:ilvl="1" w:tplc="2C0A0003" w:tentative="1">
+      <w:start w:val="1"/>
+      <w:numFmt w:val="bullet"/>
+      <w:lvlText w:val="o"/>
+      <w:lvlJc w:val="left"/>
+      <w:pPr>
+        <w:ind w:left="1440" w:hanging="360"/>
+      </w:pPr>
+      <w:rPr>
+        <w:rFonts w:ascii="Courier New" w:hAnsi="Courier New" w:cs="Courier New" w:hint="default"/>
+      </w:rPr>
+    </w:lvl>
+    <w:lvl w:ilvl="2" w:tplc="2C0A0005" w:tentative="1">
+      <w:start w:val="1"/>
+      <w:numFmt w:val="bullet"/>
+      <w:lvlText w:val=""/>
+      <w:lvlJc w:val="left"/>
+      <w:pPr>
+        <w:ind w:left="2160" w:hanging="360"/>
+      </w:pPr>
+      <w:rPr>
+        <w:rFonts w:ascii="Wingdings" w:hAnsi="Wingdings" w:hint="default"/>
+      </w:rPr>
+    </w:lvl>
+    <w:lvl w:ilvl="3" w:tplc="2C0A0001" w:tentative="1">
+      <w:start w:val="1"/>
+      <w:numFmt w:val="bullet"/>
+      <w:lvlText w:val=""/>
+      <w:lvlJc w:val="left"/>
+      <w:pPr>
+        <w:ind w:left="2880" w:hanging="360"/>
+      </w:pPr>
+      <w:rPr>
+        <w:rFonts w:ascii="Symbol" w:hAnsi="Symbol" w:hint="default"/>
+      </w:rPr>
+    </w:lvl>
+    <w:lvl w:ilvl="4" w:tplc="2C0A0003" w:tentative="1">
+      <w:start w:val="1"/>
+      <w:numFmt w:val="bullet"/>
+      <w:lvlText w:val="o"/>
+      <w:lvlJc w:val="left"/>
+      <w:pPr>
+        <w:ind w:left="3600" w:hanging="360"/>
+      </w:pPr>
+      <w:rPr>
+        <w:rFonts w:ascii="Courier New" w:hAnsi="Courier New" w:cs="Courier New" w:hint="default"/>
+      </w:rPr>
+    </w:lvl>
+    <w:lvl w:ilvl="5" w:tplc="2C0A0005" w:tentative="1">
+      <w:start w:val="1"/>
+      <w:numFmt w:val="bullet"/>
+      <w:lvlText w:val=""/>
+      <w:lvlJc w:val="left"/>
+      <w:pPr>
+        <w:ind w:left="4320" w:hanging="360"/>
+      </w:pPr>
+      <w:rPr>
+        <w:rFonts w:ascii="Wingdings" w:hAnsi="Wingdings" w:hint="default"/>
+      </w:rPr>
+    </w:lvl>
+    <w:lvl w:ilvl="6" w:tplc="2C0A0001" w:tentative="1">
+      <w:start w:val="1"/>
+      <w:numFmt w:val="bullet"/>
+      <w:lvlText w:val=""/>
+      <w:lvlJc w:val="left"/>
+      <w:pPr>
+        <w:ind w:left="5040" w:hanging="360"/>
+      </w:pPr>
+      <w:rPr>
+        <w:rFonts w:ascii="Symbol" w:hAnsi="Symbol" w:hint="default"/>
+      </w:rPr>
+    </w:lvl>
+    <w:lvl w:ilvl="7" w:tplc="2C0A0003" w:tentative="1">
+      <w:start w:val="1"/>
+      <w:numFmt w:val="bullet"/>
+      <w:lvlText w:val="o"/>
+      <w:lvlJc w:val="left"/>
+      <w:pPr>
+        <w:ind w:left="5760" w:hanging="360"/>
+      </w:pPr>
+      <w:rPr>
+        <w:rFonts w:ascii="Courier New" w:hAnsi="Courier New" w:cs="Courier New" w:hint="default"/>
+      </w:rPr>
+    </w:lvl>
+    <w:lvl w:ilvl="8" w:tplc="2C0A0005" w:tentative="1">
+      <w:start w:val="1"/>
+      <w:numFmt w:val="bullet"/>
+      <w:lvlText w:val=""/>
+      <w:lvlJc w:val="left"/>
+      <w:pPr>
+        <w:ind w:left="6480" w:hanging="360"/>
+      </w:pPr>
+      <w:rPr>
+        <w:rFonts w:ascii="Wingdings" w:hAnsi="Wingdings" w:hint="default"/>
+      </w:rPr>
+    </w:lvl>
+  </w:abstractNum>
+  <w:abstractNum w:abstractNumId="7">
     <w:nsid w:val="72101A0F"/>
     <w:multiLevelType w:val="multilevel"/>
     <w:tmpl w:val="D9F66FF0"/>
@@ -10600,14 +11542,127 @@
       </w:rPr>
     </w:lvl>
   </w:abstractNum>
+  <w:abstractNum w:abstractNumId="8">
+    <w:nsid w:val="7F0E1C4A"/>
+    <w:multiLevelType w:val="hybridMultilevel"/>
+    <w:tmpl w:val="EE4A2768"/>
+    <w:lvl w:ilvl="0" w:tplc="2C0A0001">
+      <w:start w:val="1"/>
+      <w:numFmt w:val="bullet"/>
+      <w:lvlText w:val=""/>
+      <w:lvlJc w:val="left"/>
+      <w:pPr>
+        <w:ind w:left="720" w:hanging="360"/>
+      </w:pPr>
+      <w:rPr>
+        <w:rFonts w:ascii="Symbol" w:hAnsi="Symbol" w:hint="default"/>
+      </w:rPr>
+    </w:lvl>
+    <w:lvl w:ilvl="1" w:tplc="2C0A0003" w:tentative="1">
+      <w:start w:val="1"/>
+      <w:numFmt w:val="bullet"/>
+      <w:lvlText w:val="o"/>
+      <w:lvlJc w:val="left"/>
+      <w:pPr>
+        <w:ind w:left="1440" w:hanging="360"/>
+      </w:pPr>
+      <w:rPr>
+        <w:rFonts w:ascii="Courier New" w:hAnsi="Courier New" w:cs="Courier New" w:hint="default"/>
+      </w:rPr>
+    </w:lvl>
+    <w:lvl w:ilvl="2" w:tplc="2C0A0005" w:tentative="1">
+      <w:start w:val="1"/>
+      <w:numFmt w:val="bullet"/>
+      <w:lvlText w:val=""/>
+      <w:lvlJc w:val="left"/>
+      <w:pPr>
+        <w:ind w:left="2160" w:hanging="360"/>
+      </w:pPr>
+      <w:rPr>
+        <w:rFonts w:ascii="Wingdings" w:hAnsi="Wingdings" w:hint="default"/>
+      </w:rPr>
+    </w:lvl>
+    <w:lvl w:ilvl="3" w:tplc="2C0A0001" w:tentative="1">
+      <w:start w:val="1"/>
+      <w:numFmt w:val="bullet"/>
+      <w:lvlText w:val=""/>
+      <w:lvlJc w:val="left"/>
+      <w:pPr>
+        <w:ind w:left="2880" w:hanging="360"/>
+      </w:pPr>
+      <w:rPr>
+        <w:rFonts w:ascii="Symbol" w:hAnsi="Symbol" w:hint="default"/>
+      </w:rPr>
+    </w:lvl>
+    <w:lvl w:ilvl="4" w:tplc="2C0A0003" w:tentative="1">
+      <w:start w:val="1"/>
+      <w:numFmt w:val="bullet"/>
+      <w:lvlText w:val="o"/>
+      <w:lvlJc w:val="left"/>
+      <w:pPr>
+        <w:ind w:left="3600" w:hanging="360"/>
+      </w:pPr>
+      <w:rPr>
+        <w:rFonts w:ascii="Courier New" w:hAnsi="Courier New" w:cs="Courier New" w:hint="default"/>
+      </w:rPr>
+    </w:lvl>
+    <w:lvl w:ilvl="5" w:tplc="2C0A0005" w:tentative="1">
+      <w:start w:val="1"/>
+      <w:numFmt w:val="bullet"/>
+      <w:lvlText w:val=""/>
+      <w:lvlJc w:val="left"/>
+      <w:pPr>
+        <w:ind w:left="4320" w:hanging="360"/>
+      </w:pPr>
+      <w:rPr>
+        <w:rFonts w:ascii="Wingdings" w:hAnsi="Wingdings" w:hint="default"/>
+      </w:rPr>
+    </w:lvl>
+    <w:lvl w:ilvl="6" w:tplc="2C0A0001" w:tentative="1">
+      <w:start w:val="1"/>
+      <w:numFmt w:val="bullet"/>
+      <w:lvlText w:val=""/>
+      <w:lvlJc w:val="left"/>
+      <w:pPr>
+        <w:ind w:left="5040" w:hanging="360"/>
+      </w:pPr>
+      <w:rPr>
+        <w:rFonts w:ascii="Symbol" w:hAnsi="Symbol" w:hint="default"/>
+      </w:rPr>
+    </w:lvl>
+    <w:lvl w:ilvl="7" w:tplc="2C0A0003" w:tentative="1">
+      <w:start w:val="1"/>
+      <w:numFmt w:val="bullet"/>
+      <w:lvlText w:val="o"/>
+      <w:lvlJc w:val="left"/>
+      <w:pPr>
+        <w:ind w:left="5760" w:hanging="360"/>
+      </w:pPr>
+      <w:rPr>
+        <w:rFonts w:ascii="Courier New" w:hAnsi="Courier New" w:cs="Courier New" w:hint="default"/>
+      </w:rPr>
+    </w:lvl>
+    <w:lvl w:ilvl="8" w:tplc="2C0A0005" w:tentative="1">
+      <w:start w:val="1"/>
+      <w:numFmt w:val="bullet"/>
+      <w:lvlText w:val=""/>
+      <w:lvlJc w:val="left"/>
+      <w:pPr>
+        <w:ind w:left="6480" w:hanging="360"/>
+      </w:pPr>
+      <w:rPr>
+        <w:rFonts w:ascii="Wingdings" w:hAnsi="Wingdings" w:hint="default"/>
+      </w:rPr>
+    </w:lvl>
+  </w:abstractNum>
   <w:num w:numId="1">
-    <w:abstractNumId w:val="5"/>
+    <w:abstractNumId w:val="6"/>
   </w:num>
   <w:num w:numId="2">
     <w:abstractNumId w:val="2"/>
   </w:num>
   <w:num w:numId="3">
-    <w:abstractNumId w:val="6"/>
+    <w:abstractNumId w:val="7"/>
   </w:num>
   <w:num w:numId="4">
     <w:abstractNumId w:val="0"/>
@@ -10616,10 +11671,16 @@
     <w:abstractNumId w:val="3"/>
   </w:num>
   <w:num w:numId="6">
-    <w:abstractNumId w:val="4"/>
+    <w:abstractNumId w:val="5"/>
   </w:num>
   <w:num w:numId="7">
     <w:abstractNumId w:val="1"/>
+  </w:num>
+  <w:num w:numId="8">
+    <w:abstractNumId w:val="8"/>
+  </w:num>
+  <w:num w:numId="9">
+    <w:abstractNumId w:val="4"/>
   </w:num>
 </w:numbering>
 </file>
@@ -11447,7 +12508,7 @@
 </file>
 
 <file path=customXml/itemProps1.xml><?xml version="1.0" encoding="utf-8"?>
-<ds:datastoreItem xmlns:ds="http://schemas.openxmlformats.org/officeDocument/2006/customXml" ds:itemID="{BEC51CF8-EEBC-4BF7-90A0-68253E4905F2}">
+<ds:datastoreItem xmlns:ds="http://schemas.openxmlformats.org/officeDocument/2006/customXml" ds:itemID="{1ACD4FA0-2816-4F67-9798-36B3A08A2A0B}">
   <ds:schemaRefs>
     <ds:schemaRef ds:uri="http://schemas.openxmlformats.org/officeDocument/2006/bibliography"/>
   </ds:schemaRefs>

</xml_diff>